<commit_message>
Updated Sell Ticket Use-Case tables and Sequence Diagrams
</commit_message>
<xml_diff>
--- a/Diagrams.docx
+++ b/Diagrams.docx
@@ -3,11 +3,1060 @@
 <w:document xmlns:wpc="http://schemas.microsoft.com/office/word/2010/wordprocessingCanvas" xmlns:cx="http://schemas.microsoft.com/office/drawing/2014/chartex" xmlns:cx1="http://schemas.microsoft.com/office/drawing/2015/9/8/chartex" xmlns:cx2="http://schemas.microsoft.com/office/drawing/2015/10/21/chartex" xmlns:cx3="http://schemas.microsoft.com/office/drawing/2016/5/9/chartex" xmlns:cx4="http://schemas.microsoft.com/office/drawing/2016/5/10/chartex" xmlns:cx5="http://schemas.microsoft.com/office/drawing/2016/5/11/chartex" xmlns:cx6="http://schemas.microsoft.com/office/drawing/2016/5/12/chartex" xmlns:cx7="http://schemas.microsoft.com/office/drawing/2016/5/13/chartex" xmlns:cx8="http://schemas.microsoft.com/office/drawing/2016/5/14/chartex" xmlns:mc="http://schemas.openxmlformats.org/markup-compatibility/2006" xmlns:aink="http://schemas.microsoft.com/office/drawing/2016/ink" xmlns:am3d="http://schemas.microsoft.com/office/drawing/2017/model3d" xmlns:o="urn:schemas-microsoft-com:office:office" xmlns:r="http://schemas.openxmlformats.org/officeDocument/2006/relationships" xmlns:m="http://schemas.openxmlformats.org/officeDocument/2006/math" xmlns:v="urn:schemas-microsoft-com:vml" xmlns:wp14="http://schemas.microsoft.com/office/word/2010/wordprocessingDrawing" xmlns:wp="http://schemas.openxmlformats.org/drawingml/2006/wordprocessingDrawing" xmlns:w10="urn:schemas-microsoft-com:office:word" xmlns:w="http://schemas.openxmlformats.org/wordprocessingml/2006/main" xmlns:w14="http://schemas.microsoft.com/office/word/2010/wordml" xmlns:w15="http://schemas.microsoft.com/office/word/2012/wordml" xmlns:w16cid="http://schemas.microsoft.com/office/word/2016/wordml/cid" xmlns:w16se="http://schemas.microsoft.com/office/word/2015/wordml/symex" xmlns:wpg="http://schemas.microsoft.com/office/word/2010/wordprocessingGroup" xmlns:wpi="http://schemas.microsoft.com/office/word/2010/wordprocessingInk" xmlns:wne="http://schemas.microsoft.com/office/word/2006/wordml" xmlns:wps="http://schemas.microsoft.com/office/word/2010/wordprocessingShape" mc:Ignorable="w14 w15 w16se w16cid wp14">
   <w:body>
     <w:p>
-      <w:bookmarkStart w:id="0" w:name="_GoBack"/>
-      <w:bookmarkEnd w:id="0"/>
+      <w:pPr>
+        <w:pStyle w:val="Heading1"/>
+      </w:pPr>
+      <w:r>
+        <w:t>Use Case Tables</w:t>
+      </w:r>
+    </w:p>
+    <w:p>
+      <w:pPr>
+        <w:pStyle w:val="Heading2"/>
+      </w:pPr>
+      <w:r>
+        <w:t>Sell Regular Ticket</w:t>
+      </w:r>
+    </w:p>
+    <w:tbl>
+      <w:tblPr>
+        <w:tblStyle w:val="TableGrid"/>
+        <w:tblW w:w="0" w:type="auto"/>
+        <w:tblLook w:val="04A0" w:firstRow="1" w:lastRow="0" w:firstColumn="1" w:lastColumn="0" w:noHBand="0" w:noVBand="1"/>
+      </w:tblPr>
+      <w:tblGrid>
+        <w:gridCol w:w="4675"/>
+        <w:gridCol w:w="4675"/>
+      </w:tblGrid>
+      <w:tr>
+        <w:tc>
+          <w:tcPr>
+            <w:tcW w:w="4675" w:type="dxa"/>
+          </w:tcPr>
+          <w:p>
+            <w:r>
+              <w:t xml:space="preserve">Requests to sell a </w:t>
+            </w:r>
+            <w:r>
+              <w:t>regular</w:t>
+            </w:r>
+            <w:r>
+              <w:t xml:space="preserve"> ticket</w:t>
+            </w:r>
+          </w:p>
+        </w:tc>
+        <w:tc>
+          <w:tcPr>
+            <w:tcW w:w="4675" w:type="dxa"/>
+          </w:tcPr>
+          <w:p/>
+        </w:tc>
+      </w:tr>
+      <w:tr>
+        <w:tc>
+          <w:tcPr>
+            <w:tcW w:w="4675" w:type="dxa"/>
+          </w:tcPr>
+          <w:p/>
+        </w:tc>
+        <w:tc>
+          <w:tcPr>
+            <w:tcW w:w="4675" w:type="dxa"/>
+          </w:tcPr>
+          <w:p>
+            <w:r>
+              <w:t>Asks for qty of tickets to sell</w:t>
+            </w:r>
+          </w:p>
+        </w:tc>
+      </w:tr>
+      <w:tr>
+        <w:tc>
+          <w:tcPr>
+            <w:tcW w:w="4675" w:type="dxa"/>
+          </w:tcPr>
+          <w:p>
+            <w:r>
+              <w:t>Gives a number</w:t>
+            </w:r>
+          </w:p>
+        </w:tc>
+        <w:tc>
+          <w:tcPr>
+            <w:tcW w:w="4675" w:type="dxa"/>
+          </w:tcPr>
+          <w:p/>
+        </w:tc>
+      </w:tr>
+      <w:tr>
+        <w:tc>
+          <w:tcPr>
+            <w:tcW w:w="4675" w:type="dxa"/>
+          </w:tcPr>
+          <w:p/>
+        </w:tc>
+        <w:tc>
+          <w:tcPr>
+            <w:tcW w:w="4675" w:type="dxa"/>
+          </w:tcPr>
+          <w:p>
+            <w:r>
+              <w:t>Asks for the customer id of the buyer</w:t>
+            </w:r>
+          </w:p>
+        </w:tc>
+      </w:tr>
+      <w:tr>
+        <w:tc>
+          <w:tcPr>
+            <w:tcW w:w="4675" w:type="dxa"/>
+          </w:tcPr>
+          <w:p>
+            <w:r>
+              <w:t>Gives the id</w:t>
+            </w:r>
+          </w:p>
+        </w:tc>
+        <w:tc>
+          <w:tcPr>
+            <w:tcW w:w="4675" w:type="dxa"/>
+          </w:tcPr>
+          <w:p/>
+        </w:tc>
+      </w:tr>
+      <w:tr>
+        <w:tc>
+          <w:tcPr>
+            <w:tcW w:w="4675" w:type="dxa"/>
+          </w:tcPr>
+          <w:p/>
+        </w:tc>
+        <w:tc>
+          <w:tcPr>
+            <w:tcW w:w="4675" w:type="dxa"/>
+          </w:tcPr>
+          <w:p>
+            <w:r>
+              <w:t>Asks for the credit card number to use</w:t>
+            </w:r>
+          </w:p>
+        </w:tc>
+      </w:tr>
+      <w:tr>
+        <w:tc>
+          <w:tcPr>
+            <w:tcW w:w="4675" w:type="dxa"/>
+          </w:tcPr>
+          <w:p>
+            <w:r>
+              <w:t>Gives a credit card number</w:t>
+            </w:r>
+          </w:p>
+        </w:tc>
+        <w:tc>
+          <w:tcPr>
+            <w:tcW w:w="4675" w:type="dxa"/>
+          </w:tcPr>
+          <w:p/>
+        </w:tc>
+      </w:tr>
+      <w:tr>
+        <w:tc>
+          <w:tcPr>
+            <w:tcW w:w="4675" w:type="dxa"/>
+          </w:tcPr>
+          <w:p/>
+        </w:tc>
+        <w:tc>
+          <w:tcPr>
+            <w:tcW w:w="4675" w:type="dxa"/>
+          </w:tcPr>
+          <w:p>
+            <w:r>
+              <w:t xml:space="preserve">Asks for the date of the showing </w:t>
+            </w:r>
+          </w:p>
+        </w:tc>
+      </w:tr>
+      <w:tr>
+        <w:tc>
+          <w:tcPr>
+            <w:tcW w:w="4675" w:type="dxa"/>
+          </w:tcPr>
+          <w:p>
+            <w:r>
+              <w:t>Gives a date</w:t>
+            </w:r>
+          </w:p>
+        </w:tc>
+        <w:tc>
+          <w:tcPr>
+            <w:tcW w:w="4675" w:type="dxa"/>
+          </w:tcPr>
+          <w:p/>
+        </w:tc>
+      </w:tr>
+      <w:tr>
+        <w:tc>
+          <w:tcPr>
+            <w:tcW w:w="4675" w:type="dxa"/>
+          </w:tcPr>
+          <w:p/>
+        </w:tc>
+        <w:tc>
+          <w:tcPr>
+            <w:tcW w:w="4675" w:type="dxa"/>
+          </w:tcPr>
+          <w:p>
+            <w:r>
+              <w:t xml:space="preserve">If there are no conflicts sells the tickets to the customer and adds half the price of the ticket to the balance of the client who is performing the play. </w:t>
+            </w:r>
+          </w:p>
+        </w:tc>
+      </w:tr>
+      <w:tr>
+        <w:tc>
+          <w:tcPr>
+            <w:tcW w:w="4675" w:type="dxa"/>
+          </w:tcPr>
+          <w:p/>
+        </w:tc>
+        <w:tc>
+          <w:tcPr>
+            <w:tcW w:w="4675" w:type="dxa"/>
+          </w:tcPr>
+          <w:p>
+            <w:proofErr w:type="spellStart"/>
+            <w:r>
+              <w:t>Shows</w:t>
+            </w:r>
+            <w:proofErr w:type="spellEnd"/>
+            <w:r>
+              <w:t xml:space="preserve"> success message if successful. If not, show an error message and asks if they would like to try again.</w:t>
+            </w:r>
+          </w:p>
+        </w:tc>
+      </w:tr>
+      <w:tr>
+        <w:tc>
+          <w:tcPr>
+            <w:tcW w:w="4675" w:type="dxa"/>
+          </w:tcPr>
+          <w:p>
+            <w:r>
+              <w:t>If shown an error message and asked if the user wants to try again, the user answers yes or no.</w:t>
+            </w:r>
+          </w:p>
+        </w:tc>
+        <w:tc>
+          <w:tcPr>
+            <w:tcW w:w="4675" w:type="dxa"/>
+          </w:tcPr>
+          <w:p/>
+        </w:tc>
+      </w:tr>
+      <w:tr>
+        <w:tc>
+          <w:tcPr>
+            <w:tcW w:w="4675" w:type="dxa"/>
+          </w:tcPr>
+          <w:p/>
+        </w:tc>
+        <w:tc>
+          <w:tcPr>
+            <w:tcW w:w="4675" w:type="dxa"/>
+          </w:tcPr>
+          <w:p>
+            <w:r>
+              <w:t>If yes skip back to the step that asks for qty of tickets to sell</w:t>
+            </w:r>
+          </w:p>
+        </w:tc>
+      </w:tr>
+    </w:tbl>
+    <w:p/>
+    <w:p>
+      <w:pPr>
+        <w:rPr>
+          <w:rFonts w:asciiTheme="majorHAnsi" w:eastAsiaTheme="majorEastAsia" w:hAnsiTheme="majorHAnsi" w:cstheme="majorBidi"/>
+          <w:color w:val="2F5496" w:themeColor="accent1" w:themeShade="BF"/>
+          <w:sz w:val="26"/>
+          <w:szCs w:val="26"/>
+        </w:rPr>
+      </w:pPr>
+      <w:r>
+        <w:br w:type="page"/>
+      </w:r>
+    </w:p>
+    <w:p>
+      <w:pPr>
+        <w:pStyle w:val="Heading2"/>
+      </w:pPr>
+      <w:r>
+        <w:t>Sell Advance Ticket</w:t>
+      </w:r>
+    </w:p>
+    <w:tbl>
+      <w:tblPr>
+        <w:tblStyle w:val="TableGrid"/>
+        <w:tblW w:w="0" w:type="auto"/>
+        <w:tblLook w:val="04A0" w:firstRow="1" w:lastRow="0" w:firstColumn="1" w:lastColumn="0" w:noHBand="0" w:noVBand="1"/>
+      </w:tblPr>
+      <w:tblGrid>
+        <w:gridCol w:w="4675"/>
+        <w:gridCol w:w="4675"/>
+      </w:tblGrid>
+      <w:tr>
+        <w:tc>
+          <w:tcPr>
+            <w:tcW w:w="4675" w:type="dxa"/>
+          </w:tcPr>
+          <w:p>
+            <w:r>
+              <w:t>Requests to sell a</w:t>
+            </w:r>
+            <w:r>
+              <w:t xml:space="preserve">n advance </w:t>
+            </w:r>
+            <w:r>
+              <w:t>ticket</w:t>
+            </w:r>
+          </w:p>
+        </w:tc>
+        <w:tc>
+          <w:tcPr>
+            <w:tcW w:w="4675" w:type="dxa"/>
+          </w:tcPr>
+          <w:p/>
+        </w:tc>
+      </w:tr>
+      <w:tr>
+        <w:tc>
+          <w:tcPr>
+            <w:tcW w:w="4675" w:type="dxa"/>
+          </w:tcPr>
+          <w:p/>
+        </w:tc>
+        <w:tc>
+          <w:tcPr>
+            <w:tcW w:w="4675" w:type="dxa"/>
+          </w:tcPr>
+          <w:p>
+            <w:r>
+              <w:t>Asks for qty of tickets to sell</w:t>
+            </w:r>
+          </w:p>
+        </w:tc>
+      </w:tr>
+      <w:tr>
+        <w:tc>
+          <w:tcPr>
+            <w:tcW w:w="4675" w:type="dxa"/>
+          </w:tcPr>
+          <w:p>
+            <w:r>
+              <w:t>Gives a number</w:t>
+            </w:r>
+          </w:p>
+        </w:tc>
+        <w:tc>
+          <w:tcPr>
+            <w:tcW w:w="4675" w:type="dxa"/>
+          </w:tcPr>
+          <w:p/>
+        </w:tc>
+      </w:tr>
+      <w:tr>
+        <w:tc>
+          <w:tcPr>
+            <w:tcW w:w="4675" w:type="dxa"/>
+          </w:tcPr>
+          <w:p/>
+        </w:tc>
+        <w:tc>
+          <w:tcPr>
+            <w:tcW w:w="4675" w:type="dxa"/>
+          </w:tcPr>
+          <w:p>
+            <w:r>
+              <w:t>Asks for the customer id of the buyer</w:t>
+            </w:r>
+          </w:p>
+        </w:tc>
+      </w:tr>
+      <w:tr>
+        <w:tc>
+          <w:tcPr>
+            <w:tcW w:w="4675" w:type="dxa"/>
+          </w:tcPr>
+          <w:p>
+            <w:r>
+              <w:t>Gives the id</w:t>
+            </w:r>
+          </w:p>
+        </w:tc>
+        <w:tc>
+          <w:tcPr>
+            <w:tcW w:w="4675" w:type="dxa"/>
+          </w:tcPr>
+          <w:p/>
+        </w:tc>
+      </w:tr>
+      <w:tr>
+        <w:tc>
+          <w:tcPr>
+            <w:tcW w:w="4675" w:type="dxa"/>
+          </w:tcPr>
+          <w:p/>
+        </w:tc>
+        <w:tc>
+          <w:tcPr>
+            <w:tcW w:w="4675" w:type="dxa"/>
+          </w:tcPr>
+          <w:p>
+            <w:r>
+              <w:t>Asks for the credit card number to use</w:t>
+            </w:r>
+          </w:p>
+        </w:tc>
+      </w:tr>
+      <w:tr>
+        <w:tc>
+          <w:tcPr>
+            <w:tcW w:w="4675" w:type="dxa"/>
+          </w:tcPr>
+          <w:p>
+            <w:r>
+              <w:t>Gives a credit card number</w:t>
+            </w:r>
+          </w:p>
+        </w:tc>
+        <w:tc>
+          <w:tcPr>
+            <w:tcW w:w="4675" w:type="dxa"/>
+          </w:tcPr>
+          <w:p/>
+        </w:tc>
+      </w:tr>
+      <w:tr>
+        <w:tc>
+          <w:tcPr>
+            <w:tcW w:w="4675" w:type="dxa"/>
+          </w:tcPr>
+          <w:p/>
+        </w:tc>
+        <w:tc>
+          <w:tcPr>
+            <w:tcW w:w="4675" w:type="dxa"/>
+          </w:tcPr>
+          <w:p>
+            <w:r>
+              <w:t xml:space="preserve">Asks for the date of the showing </w:t>
+            </w:r>
+          </w:p>
+        </w:tc>
+      </w:tr>
+      <w:tr>
+        <w:tc>
+          <w:tcPr>
+            <w:tcW w:w="4675" w:type="dxa"/>
+          </w:tcPr>
+          <w:p>
+            <w:r>
+              <w:t>Gives a date</w:t>
+            </w:r>
+          </w:p>
+        </w:tc>
+        <w:tc>
+          <w:tcPr>
+            <w:tcW w:w="4675" w:type="dxa"/>
+          </w:tcPr>
+          <w:p/>
+        </w:tc>
+      </w:tr>
+      <w:tr>
+        <w:tc>
+          <w:tcPr>
+            <w:tcW w:w="4675" w:type="dxa"/>
+          </w:tcPr>
+          <w:p/>
+        </w:tc>
+        <w:tc>
+          <w:tcPr>
+            <w:tcW w:w="4675" w:type="dxa"/>
+          </w:tcPr>
+          <w:p>
+            <w:r>
+              <w:t xml:space="preserve">If there are no conflicts sells the tickets to the customer and adds half the price of the ticket to the balance of the client who is performing the play. </w:t>
+            </w:r>
+          </w:p>
+        </w:tc>
+      </w:tr>
+      <w:tr>
+        <w:tc>
+          <w:tcPr>
+            <w:tcW w:w="4675" w:type="dxa"/>
+          </w:tcPr>
+          <w:p/>
+        </w:tc>
+        <w:tc>
+          <w:tcPr>
+            <w:tcW w:w="4675" w:type="dxa"/>
+          </w:tcPr>
+          <w:p>
+            <w:proofErr w:type="spellStart"/>
+            <w:r>
+              <w:t>Shows</w:t>
+            </w:r>
+            <w:proofErr w:type="spellEnd"/>
+            <w:r>
+              <w:t xml:space="preserve"> success message if successful. If not, show an error message and asks if they would like to try again.</w:t>
+            </w:r>
+          </w:p>
+        </w:tc>
+      </w:tr>
+      <w:tr>
+        <w:tc>
+          <w:tcPr>
+            <w:tcW w:w="4675" w:type="dxa"/>
+          </w:tcPr>
+          <w:p>
+            <w:r>
+              <w:t>If shown an error message and asked if the user wants to try again, the user answers yes or no.</w:t>
+            </w:r>
+          </w:p>
+        </w:tc>
+        <w:tc>
+          <w:tcPr>
+            <w:tcW w:w="4675" w:type="dxa"/>
+          </w:tcPr>
+          <w:p/>
+        </w:tc>
+      </w:tr>
+      <w:tr>
+        <w:tc>
+          <w:tcPr>
+            <w:tcW w:w="4675" w:type="dxa"/>
+          </w:tcPr>
+          <w:p/>
+        </w:tc>
+        <w:tc>
+          <w:tcPr>
+            <w:tcW w:w="4675" w:type="dxa"/>
+          </w:tcPr>
+          <w:p>
+            <w:r>
+              <w:t>If yes skip back to the step that asks for qty of tickets to sell</w:t>
+            </w:r>
+          </w:p>
+        </w:tc>
+      </w:tr>
+    </w:tbl>
+    <w:p/>
+    <w:p>
+      <w:pPr>
+        <w:rPr>
+          <w:rFonts w:asciiTheme="majorHAnsi" w:eastAsiaTheme="majorEastAsia" w:hAnsiTheme="majorHAnsi" w:cstheme="majorBidi"/>
+          <w:color w:val="2F5496" w:themeColor="accent1" w:themeShade="BF"/>
+          <w:sz w:val="26"/>
+          <w:szCs w:val="26"/>
+        </w:rPr>
+      </w:pPr>
+      <w:r>
+        <w:br w:type="page"/>
+      </w:r>
+    </w:p>
+    <w:p>
+      <w:pPr>
+        <w:pStyle w:val="Heading2"/>
+      </w:pPr>
+      <w:r>
+        <w:t>Sell Student Advance Ticket</w:t>
+      </w:r>
+    </w:p>
+    <w:tbl>
+      <w:tblPr>
+        <w:tblStyle w:val="TableGrid"/>
+        <w:tblW w:w="0" w:type="auto"/>
+        <w:tblLook w:val="04A0" w:firstRow="1" w:lastRow="0" w:firstColumn="1" w:lastColumn="0" w:noHBand="0" w:noVBand="1"/>
+      </w:tblPr>
+      <w:tblGrid>
+        <w:gridCol w:w="4675"/>
+        <w:gridCol w:w="4675"/>
+      </w:tblGrid>
+      <w:tr>
+        <w:tc>
+          <w:tcPr>
+            <w:tcW w:w="4675" w:type="dxa"/>
+          </w:tcPr>
+          <w:p>
+            <w:r>
+              <w:t xml:space="preserve">Requests to sell a </w:t>
+            </w:r>
+            <w:r>
+              <w:t>student advance</w:t>
+            </w:r>
+            <w:r>
+              <w:t xml:space="preserve"> ticket</w:t>
+            </w:r>
+          </w:p>
+        </w:tc>
+        <w:tc>
+          <w:tcPr>
+            <w:tcW w:w="4675" w:type="dxa"/>
+          </w:tcPr>
+          <w:p/>
+        </w:tc>
+      </w:tr>
+      <w:tr>
+        <w:tc>
+          <w:tcPr>
+            <w:tcW w:w="4675" w:type="dxa"/>
+          </w:tcPr>
+          <w:p/>
+        </w:tc>
+        <w:tc>
+          <w:tcPr>
+            <w:tcW w:w="4675" w:type="dxa"/>
+          </w:tcPr>
+          <w:p>
+            <w:r>
+              <w:t>Asks for qty of tickets to sell</w:t>
+            </w:r>
+          </w:p>
+        </w:tc>
+      </w:tr>
+      <w:tr>
+        <w:tc>
+          <w:tcPr>
+            <w:tcW w:w="4675" w:type="dxa"/>
+          </w:tcPr>
+          <w:p>
+            <w:r>
+              <w:t>Gives a number</w:t>
+            </w:r>
+          </w:p>
+        </w:tc>
+        <w:tc>
+          <w:tcPr>
+            <w:tcW w:w="4675" w:type="dxa"/>
+          </w:tcPr>
+          <w:p/>
+        </w:tc>
+      </w:tr>
+      <w:tr>
+        <w:tc>
+          <w:tcPr>
+            <w:tcW w:w="4675" w:type="dxa"/>
+          </w:tcPr>
+          <w:p/>
+        </w:tc>
+        <w:tc>
+          <w:tcPr>
+            <w:tcW w:w="4675" w:type="dxa"/>
+          </w:tcPr>
+          <w:p>
+            <w:r>
+              <w:t>Asks for the customer id of the buyer</w:t>
+            </w:r>
+          </w:p>
+        </w:tc>
+      </w:tr>
+      <w:tr>
+        <w:tc>
+          <w:tcPr>
+            <w:tcW w:w="4675" w:type="dxa"/>
+          </w:tcPr>
+          <w:p>
+            <w:r>
+              <w:t>Gives the id</w:t>
+            </w:r>
+          </w:p>
+        </w:tc>
+        <w:tc>
+          <w:tcPr>
+            <w:tcW w:w="4675" w:type="dxa"/>
+          </w:tcPr>
+          <w:p/>
+        </w:tc>
+      </w:tr>
+      <w:tr>
+        <w:tc>
+          <w:tcPr>
+            <w:tcW w:w="4675" w:type="dxa"/>
+          </w:tcPr>
+          <w:p/>
+        </w:tc>
+        <w:tc>
+          <w:tcPr>
+            <w:tcW w:w="4675" w:type="dxa"/>
+          </w:tcPr>
+          <w:p>
+            <w:r>
+              <w:t>Asks for the credit card number to use</w:t>
+            </w:r>
+          </w:p>
+        </w:tc>
+      </w:tr>
+      <w:tr>
+        <w:tc>
+          <w:tcPr>
+            <w:tcW w:w="4675" w:type="dxa"/>
+          </w:tcPr>
+          <w:p>
+            <w:r>
+              <w:t>Gives a credit card number</w:t>
+            </w:r>
+          </w:p>
+        </w:tc>
+        <w:tc>
+          <w:tcPr>
+            <w:tcW w:w="4675" w:type="dxa"/>
+          </w:tcPr>
+          <w:p/>
+        </w:tc>
+      </w:tr>
+      <w:tr>
+        <w:tc>
+          <w:tcPr>
+            <w:tcW w:w="4675" w:type="dxa"/>
+          </w:tcPr>
+          <w:p/>
+        </w:tc>
+        <w:tc>
+          <w:tcPr>
+            <w:tcW w:w="4675" w:type="dxa"/>
+          </w:tcPr>
+          <w:p>
+            <w:r>
+              <w:t xml:space="preserve">Asks for the date of the showing </w:t>
+            </w:r>
+          </w:p>
+        </w:tc>
+      </w:tr>
+      <w:tr>
+        <w:tc>
+          <w:tcPr>
+            <w:tcW w:w="4675" w:type="dxa"/>
+          </w:tcPr>
+          <w:p>
+            <w:r>
+              <w:t>Gives a date</w:t>
+            </w:r>
+          </w:p>
+        </w:tc>
+        <w:tc>
+          <w:tcPr>
+            <w:tcW w:w="4675" w:type="dxa"/>
+          </w:tcPr>
+          <w:p/>
+        </w:tc>
+      </w:tr>
+      <w:tr>
+        <w:tc>
+          <w:tcPr>
+            <w:tcW w:w="4675" w:type="dxa"/>
+          </w:tcPr>
+          <w:p/>
+        </w:tc>
+        <w:tc>
+          <w:tcPr>
+            <w:tcW w:w="4675" w:type="dxa"/>
+          </w:tcPr>
+          <w:p>
+            <w:r>
+              <w:t xml:space="preserve">If there are no conflicts sells the tickets to the customer and adds half the price of the ticket to the balance of the client who is performing the play. </w:t>
+            </w:r>
+          </w:p>
+        </w:tc>
+      </w:tr>
+      <w:tr>
+        <w:tc>
+          <w:tcPr>
+            <w:tcW w:w="4675" w:type="dxa"/>
+          </w:tcPr>
+          <w:p/>
+        </w:tc>
+        <w:tc>
+          <w:tcPr>
+            <w:tcW w:w="4675" w:type="dxa"/>
+          </w:tcPr>
+          <w:p>
+            <w:proofErr w:type="spellStart"/>
+            <w:r>
+              <w:t>Shows</w:t>
+            </w:r>
+            <w:proofErr w:type="spellEnd"/>
+            <w:r>
+              <w:t xml:space="preserve"> success message if successful. If not, show an error message and asks if they would like to try again.</w:t>
+            </w:r>
+          </w:p>
+        </w:tc>
+      </w:tr>
+      <w:tr>
+        <w:tc>
+          <w:tcPr>
+            <w:tcW w:w="4675" w:type="dxa"/>
+          </w:tcPr>
+          <w:p>
+            <w:r>
+              <w:t>If shown an error message and asked if the user wants to try again, the user answers yes or no.</w:t>
+            </w:r>
+          </w:p>
+        </w:tc>
+        <w:tc>
+          <w:tcPr>
+            <w:tcW w:w="4675" w:type="dxa"/>
+          </w:tcPr>
+          <w:p/>
+        </w:tc>
+      </w:tr>
+      <w:tr>
+        <w:tc>
+          <w:tcPr>
+            <w:tcW w:w="4675" w:type="dxa"/>
+          </w:tcPr>
+          <w:p/>
+        </w:tc>
+        <w:tc>
+          <w:tcPr>
+            <w:tcW w:w="4675" w:type="dxa"/>
+          </w:tcPr>
+          <w:p>
+            <w:r>
+              <w:t>If yes skip back to the step that asks for qty of tickets to sell</w:t>
+            </w:r>
+          </w:p>
+        </w:tc>
+      </w:tr>
+    </w:tbl>
+    <w:p/>
+    <w:p>
+      <w:r>
+        <w:br w:type="page"/>
+      </w:r>
+    </w:p>
+    <w:p>
+      <w:pPr>
+        <w:pStyle w:val="Heading1"/>
+      </w:pPr>
+      <w:r>
+        <w:t>Sequence Diagrams</w:t>
+      </w:r>
+    </w:p>
+    <w:p>
+      <w:pPr>
+        <w:rPr>
+          <w:rFonts w:asciiTheme="majorHAnsi" w:eastAsiaTheme="majorEastAsia" w:hAnsiTheme="majorHAnsi" w:cstheme="majorBidi"/>
+          <w:color w:val="2F5496" w:themeColor="accent1" w:themeShade="BF"/>
+          <w:sz w:val="26"/>
+          <w:szCs w:val="26"/>
+        </w:rPr>
+      </w:pPr>
+      <w:r>
+        <w:br w:type="page"/>
+      </w:r>
+    </w:p>
+    <w:p>
+      <w:pPr>
+        <w:pStyle w:val="Heading2"/>
+      </w:pPr>
+      <w:r>
+        <w:t>Sell Regular Ticket</w:t>
+      </w:r>
+    </w:p>
+    <w:p>
+      <w:r>
+        <w:rPr>
+          <w:noProof/>
+        </w:rPr>
+        <w:drawing>
+          <wp:inline distT="0" distB="0" distL="0" distR="0" wp14:anchorId="198868D4" wp14:editId="0E35F241">
+            <wp:extent cx="4509434" cy="7943353"/>
+            <wp:effectExtent l="0" t="0" r="5715" b="635"/>
+            <wp:docPr id="3" name="Picture 3"/>
+            <wp:cNvGraphicFramePr>
+              <a:graphicFrameLocks xmlns:a="http://schemas.openxmlformats.org/drawingml/2006/main" noChangeAspect="1"/>
+            </wp:cNvGraphicFramePr>
+            <a:graphic xmlns:a="http://schemas.openxmlformats.org/drawingml/2006/main">
+              <a:graphicData uri="http://schemas.openxmlformats.org/drawingml/2006/picture">
+                <pic:pic xmlns:pic="http://schemas.openxmlformats.org/drawingml/2006/picture">
+                  <pic:nvPicPr>
+                    <pic:cNvPr id="0" name="Picture 3"/>
+                    <pic:cNvPicPr>
+                      <a:picLocks noChangeAspect="1" noChangeArrowheads="1"/>
+                    </pic:cNvPicPr>
+                  </pic:nvPicPr>
+                  <pic:blipFill>
+                    <a:blip r:embed="rId6" cstate="print">
+                      <a:extLst>
+                        <a:ext uri="{28A0092B-C50C-407E-A947-70E740481C1C}">
+                          <a14:useLocalDpi xmlns:a14="http://schemas.microsoft.com/office/drawing/2010/main" val="0"/>
+                        </a:ext>
+                      </a:extLst>
+                    </a:blip>
+                    <a:srcRect/>
+                    <a:stretch>
+                      <a:fillRect/>
+                    </a:stretch>
+                  </pic:blipFill>
+                  <pic:spPr bwMode="auto">
+                    <a:xfrm>
+                      <a:off x="0" y="0"/>
+                      <a:ext cx="4516149" cy="7955182"/>
+                    </a:xfrm>
+                    <a:prstGeom prst="rect">
+                      <a:avLst/>
+                    </a:prstGeom>
+                    <a:noFill/>
+                    <a:ln>
+                      <a:noFill/>
+                    </a:ln>
+                  </pic:spPr>
+                </pic:pic>
+              </a:graphicData>
+            </a:graphic>
+          </wp:inline>
+        </w:drawing>
+      </w:r>
+      <w:r>
+        <w:br w:type="page"/>
+      </w:r>
+    </w:p>
+    <w:p>
+      <w:pPr>
+        <w:pStyle w:val="Heading2"/>
+        <w:rPr>
+          <w:noProof/>
+        </w:rPr>
+      </w:pPr>
+      <w:r>
+        <w:t>Sell Advance Ticket</w:t>
+      </w:r>
+    </w:p>
+    <w:p>
+      <w:r>
+        <w:rPr>
+          <w:noProof/>
+        </w:rPr>
+        <w:drawing>
+          <wp:inline distT="0" distB="0" distL="0" distR="0" wp14:anchorId="1D2AC72B" wp14:editId="79474CDA">
+            <wp:extent cx="4441573" cy="7976097"/>
+            <wp:effectExtent l="0" t="0" r="0" b="6350"/>
+            <wp:docPr id="2" name="Picture 2"/>
+            <wp:cNvGraphicFramePr>
+              <a:graphicFrameLocks xmlns:a="http://schemas.openxmlformats.org/drawingml/2006/main" noChangeAspect="1"/>
+            </wp:cNvGraphicFramePr>
+            <a:graphic xmlns:a="http://schemas.openxmlformats.org/drawingml/2006/main">
+              <a:graphicData uri="http://schemas.openxmlformats.org/drawingml/2006/picture">
+                <pic:pic xmlns:pic="http://schemas.openxmlformats.org/drawingml/2006/picture">
+                  <pic:nvPicPr>
+                    <pic:cNvPr id="0" name="Picture 2"/>
+                    <pic:cNvPicPr>
+                      <a:picLocks noChangeAspect="1" noChangeArrowheads="1"/>
+                    </pic:cNvPicPr>
+                  </pic:nvPicPr>
+                  <pic:blipFill rotWithShape="1">
+                    <a:blip r:embed="rId7" cstate="print">
+                      <a:extLst>
+                        <a:ext uri="{28A0092B-C50C-407E-A947-70E740481C1C}">
+                          <a14:useLocalDpi xmlns:a14="http://schemas.microsoft.com/office/drawing/2010/main" val="0"/>
+                        </a:ext>
+                      </a:extLst>
+                    </a:blip>
+                    <a:srcRect r="36325"/>
+                    <a:stretch/>
+                  </pic:blipFill>
+                  <pic:spPr bwMode="auto">
+                    <a:xfrm>
+                      <a:off x="0" y="0"/>
+                      <a:ext cx="4450090" cy="7991391"/>
+                    </a:xfrm>
+                    <a:prstGeom prst="rect">
+                      <a:avLst/>
+                    </a:prstGeom>
+                    <a:noFill/>
+                    <a:ln>
+                      <a:noFill/>
+                    </a:ln>
+                    <a:extLst>
+                      <a:ext uri="{53640926-AAD7-44D8-BBD7-CCE9431645EC}">
+                        <a14:shadowObscured xmlns:a14="http://schemas.microsoft.com/office/drawing/2010/main"/>
+                      </a:ext>
+                    </a:extLst>
+                  </pic:spPr>
+                </pic:pic>
+              </a:graphicData>
+            </a:graphic>
+          </wp:inline>
+        </w:drawing>
+      </w:r>
+    </w:p>
+    <w:p>
+      <w:pPr>
+        <w:pStyle w:val="Heading2"/>
+      </w:pPr>
+      <w:r>
+        <w:t>Sell Student Advance Ticket</w:t>
+      </w:r>
+    </w:p>
+    <w:p>
+      <w:r>
+        <w:rPr>
+          <w:noProof/>
+        </w:rPr>
+        <w:drawing>
+          <wp:inline distT="0" distB="0" distL="0" distR="0" wp14:anchorId="2E2BC821" wp14:editId="619319A6">
+            <wp:extent cx="4335468" cy="7994677"/>
+            <wp:effectExtent l="0" t="0" r="8255" b="6350"/>
+            <wp:docPr id="1" name="Picture 1"/>
+            <wp:cNvGraphicFramePr>
+              <a:graphicFrameLocks xmlns:a="http://schemas.openxmlformats.org/drawingml/2006/main" noChangeAspect="1"/>
+            </wp:cNvGraphicFramePr>
+            <a:graphic xmlns:a="http://schemas.openxmlformats.org/drawingml/2006/main">
+              <a:graphicData uri="http://schemas.openxmlformats.org/drawingml/2006/picture">
+                <pic:pic xmlns:pic="http://schemas.openxmlformats.org/drawingml/2006/picture">
+                  <pic:nvPicPr>
+                    <pic:cNvPr id="0" name="Picture 1"/>
+                    <pic:cNvPicPr>
+                      <a:picLocks noChangeAspect="1" noChangeArrowheads="1"/>
+                    </pic:cNvPicPr>
+                  </pic:nvPicPr>
+                  <pic:blipFill>
+                    <a:blip r:embed="rId8" cstate="print">
+                      <a:extLst>
+                        <a:ext uri="{28A0092B-C50C-407E-A947-70E740481C1C}">
+                          <a14:useLocalDpi xmlns:a14="http://schemas.microsoft.com/office/drawing/2010/main" val="0"/>
+                        </a:ext>
+                      </a:extLst>
+                    </a:blip>
+                    <a:srcRect/>
+                    <a:stretch>
+                      <a:fillRect/>
+                    </a:stretch>
+                  </pic:blipFill>
+                  <pic:spPr bwMode="auto">
+                    <a:xfrm>
+                      <a:off x="0" y="0"/>
+                      <a:ext cx="4336901" cy="7997320"/>
+                    </a:xfrm>
+                    <a:prstGeom prst="rect">
+                      <a:avLst/>
+                    </a:prstGeom>
+                    <a:noFill/>
+                    <a:ln>
+                      <a:noFill/>
+                    </a:ln>
+                  </pic:spPr>
+                </pic:pic>
+              </a:graphicData>
+            </a:graphic>
+          </wp:inline>
+        </w:drawing>
+      </w:r>
     </w:p>
     <w:sectPr>
-      <w:headerReference w:type="default" r:id="rId6"/>
+      <w:headerReference w:type="default" r:id="rId9"/>
       <w:pgSz w:w="12240" w:h="15840"/>
       <w:pgMar w:top="1440" w:right="1440" w:bottom="1440" w:left="1440" w:header="720" w:footer="720" w:gutter="0"/>
       <w:cols w:space="720"/>
@@ -486,6 +1535,49 @@
     <w:name w:val="Normal"/>
     <w:qFormat/>
   </w:style>
+  <w:style w:type="paragraph" w:styleId="Heading1">
+    <w:name w:val="heading 1"/>
+    <w:basedOn w:val="Normal"/>
+    <w:next w:val="Normal"/>
+    <w:link w:val="Heading1Char"/>
+    <w:uiPriority w:val="9"/>
+    <w:qFormat/>
+    <w:rsid w:val="007150D6"/>
+    <w:pPr>
+      <w:keepNext/>
+      <w:keepLines/>
+      <w:spacing w:before="240" w:after="0"/>
+      <w:outlineLvl w:val="0"/>
+    </w:pPr>
+    <w:rPr>
+      <w:rFonts w:asciiTheme="majorHAnsi" w:eastAsiaTheme="majorEastAsia" w:hAnsiTheme="majorHAnsi" w:cstheme="majorBidi"/>
+      <w:color w:val="2F5496" w:themeColor="accent1" w:themeShade="BF"/>
+      <w:sz w:val="32"/>
+      <w:szCs w:val="32"/>
+    </w:rPr>
+  </w:style>
+  <w:style w:type="paragraph" w:styleId="Heading2">
+    <w:name w:val="heading 2"/>
+    <w:basedOn w:val="Normal"/>
+    <w:next w:val="Normal"/>
+    <w:link w:val="Heading2Char"/>
+    <w:uiPriority w:val="9"/>
+    <w:unhideWhenUsed/>
+    <w:qFormat/>
+    <w:rsid w:val="007150D6"/>
+    <w:pPr>
+      <w:keepNext/>
+      <w:keepLines/>
+      <w:spacing w:before="40" w:after="0"/>
+      <w:outlineLvl w:val="1"/>
+    </w:pPr>
+    <w:rPr>
+      <w:rFonts w:asciiTheme="majorHAnsi" w:eastAsiaTheme="majorEastAsia" w:hAnsiTheme="majorHAnsi" w:cstheme="majorBidi"/>
+      <w:color w:val="2F5496" w:themeColor="accent1" w:themeShade="BF"/>
+      <w:sz w:val="26"/>
+      <w:szCs w:val="26"/>
+    </w:rPr>
+  </w:style>
   <w:style w:type="character" w:default="1" w:styleId="DefaultParagraphFont">
     <w:name w:val="Default Paragraph Font"/>
     <w:uiPriority w:val="1"/>
@@ -556,6 +1648,51 @@
     <w:link w:val="Footer"/>
     <w:uiPriority w:val="99"/>
     <w:rsid w:val="000C4614"/>
+  </w:style>
+  <w:style w:type="table" w:styleId="TableGrid">
+    <w:name w:val="Table Grid"/>
+    <w:basedOn w:val="TableNormal"/>
+    <w:uiPriority w:val="39"/>
+    <w:rsid w:val="007150D6"/>
+    <w:pPr>
+      <w:spacing w:after="0" w:line="240" w:lineRule="auto"/>
+    </w:pPr>
+    <w:tblPr>
+      <w:tblBorders>
+        <w:top w:val="single" w:sz="4" w:space="0" w:color="auto"/>
+        <w:left w:val="single" w:sz="4" w:space="0" w:color="auto"/>
+        <w:bottom w:val="single" w:sz="4" w:space="0" w:color="auto"/>
+        <w:right w:val="single" w:sz="4" w:space="0" w:color="auto"/>
+        <w:insideH w:val="single" w:sz="4" w:space="0" w:color="auto"/>
+        <w:insideV w:val="single" w:sz="4" w:space="0" w:color="auto"/>
+      </w:tblBorders>
+    </w:tblPr>
+  </w:style>
+  <w:style w:type="character" w:customStyle="1" w:styleId="Heading1Char">
+    <w:name w:val="Heading 1 Char"/>
+    <w:basedOn w:val="DefaultParagraphFont"/>
+    <w:link w:val="Heading1"/>
+    <w:uiPriority w:val="9"/>
+    <w:rsid w:val="007150D6"/>
+    <w:rPr>
+      <w:rFonts w:asciiTheme="majorHAnsi" w:eastAsiaTheme="majorEastAsia" w:hAnsiTheme="majorHAnsi" w:cstheme="majorBidi"/>
+      <w:color w:val="2F5496" w:themeColor="accent1" w:themeShade="BF"/>
+      <w:sz w:val="32"/>
+      <w:szCs w:val="32"/>
+    </w:rPr>
+  </w:style>
+  <w:style w:type="character" w:customStyle="1" w:styleId="Heading2Char">
+    <w:name w:val="Heading 2 Char"/>
+    <w:basedOn w:val="DefaultParagraphFont"/>
+    <w:link w:val="Heading2"/>
+    <w:uiPriority w:val="9"/>
+    <w:rsid w:val="007150D6"/>
+    <w:rPr>
+      <w:rFonts w:asciiTheme="majorHAnsi" w:eastAsiaTheme="majorEastAsia" w:hAnsiTheme="majorHAnsi" w:cstheme="majorBidi"/>
+      <w:color w:val="2F5496" w:themeColor="accent1" w:themeShade="BF"/>
+      <w:sz w:val="26"/>
+      <w:szCs w:val="26"/>
+    </w:rPr>
   </w:style>
 </w:styles>
 </file>

</xml_diff>

<commit_message>
Added class diagrams to Diagrams.docx
</commit_message>
<xml_diff>
--- a/Diagrams.docx
+++ b/Diagrams.docx
@@ -35,13 +35,7 @@
           </w:tcPr>
           <w:p>
             <w:r>
-              <w:t xml:space="preserve">Requests to sell a </w:t>
-            </w:r>
-            <w:r>
-              <w:t>regular</w:t>
-            </w:r>
-            <w:r>
-              <w:t xml:space="preserve"> ticket</w:t>
+              <w:t>Requests to sell a regular ticket</w:t>
             </w:r>
           </w:p>
         </w:tc>
@@ -293,6 +287,7 @@
         <w:pStyle w:val="Heading2"/>
       </w:pPr>
       <w:r>
+        <w:lastRenderedPageBreak/>
         <w:t>Sell Advance Ticket</w:t>
       </w:r>
     </w:p>
@@ -313,13 +308,7 @@
           </w:tcPr>
           <w:p>
             <w:r>
-              <w:t>Requests to sell a</w:t>
-            </w:r>
-            <w:r>
-              <w:t xml:space="preserve">n advance </w:t>
-            </w:r>
-            <w:r>
-              <w:t>ticket</w:t>
+              <w:t>Requests to sell an advance ticket</w:t>
             </w:r>
           </w:p>
         </w:tc>
@@ -571,6 +560,7 @@
         <w:pStyle w:val="Heading2"/>
       </w:pPr>
       <w:r>
+        <w:lastRenderedPageBreak/>
         <w:t>Sell Student Advance Ticket</w:t>
       </w:r>
     </w:p>
@@ -591,13 +581,7 @@
           </w:tcPr>
           <w:p>
             <w:r>
-              <w:t xml:space="preserve">Requests to sell a </w:t>
-            </w:r>
-            <w:r>
-              <w:t>student advance</w:t>
-            </w:r>
-            <w:r>
-              <w:t xml:space="preserve"> ticket</w:t>
+              <w:t>Requests to sell a student advance ticket</w:t>
             </w:r>
           </w:p>
         </w:tc>
@@ -841,6 +825,7 @@
         <w:pStyle w:val="Heading1"/>
       </w:pPr>
       <w:r>
+        <w:lastRenderedPageBreak/>
         <w:t>Sequence Diagrams</w:t>
       </w:r>
     </w:p>
@@ -862,6 +847,7 @@
         <w:pStyle w:val="Heading2"/>
       </w:pPr>
       <w:r>
+        <w:lastRenderedPageBreak/>
         <w:t>Sell Regular Ticket</w:t>
       </w:r>
     </w:p>
@@ -871,7 +857,7 @@
           <w:noProof/>
         </w:rPr>
         <w:drawing>
-          <wp:inline distT="0" distB="0" distL="0" distR="0" wp14:anchorId="198868D4" wp14:editId="0E35F241">
+          <wp:inline distT="0" distB="0" distL="0" distR="0" wp14:anchorId="59A2B88E" wp14:editId="528F10BA">
             <wp:extent cx="4509434" cy="7943353"/>
             <wp:effectExtent l="0" t="0" r="5715" b="635"/>
             <wp:docPr id="3" name="Picture 3"/>
@@ -931,6 +917,7 @@
         </w:rPr>
       </w:pPr>
       <w:r>
+        <w:lastRenderedPageBreak/>
         <w:t>Sell Advance Ticket</w:t>
       </w:r>
     </w:p>
@@ -940,7 +927,7 @@
           <w:noProof/>
         </w:rPr>
         <w:drawing>
-          <wp:inline distT="0" distB="0" distL="0" distR="0" wp14:anchorId="1D2AC72B" wp14:editId="79474CDA">
+          <wp:inline distT="0" distB="0" distL="0" distR="0" wp14:anchorId="5581940C" wp14:editId="67198073">
             <wp:extent cx="4441573" cy="7976097"/>
             <wp:effectExtent l="0" t="0" r="0" b="6350"/>
             <wp:docPr id="2" name="Picture 2"/>
@@ -997,6 +984,7 @@
         <w:pStyle w:val="Heading2"/>
       </w:pPr>
       <w:r>
+        <w:lastRenderedPageBreak/>
         <w:t>Sell Student Advance Ticket</w:t>
       </w:r>
     </w:p>
@@ -1006,7 +994,7 @@
           <w:noProof/>
         </w:rPr>
         <w:drawing>
-          <wp:inline distT="0" distB="0" distL="0" distR="0" wp14:anchorId="2E2BC821" wp14:editId="619319A6">
+          <wp:inline distT="0" distB="0" distL="0" distR="0" wp14:anchorId="5861B1CA" wp14:editId="36EE6F72">
             <wp:extent cx="4335468" cy="7994677"/>
             <wp:effectExtent l="0" t="0" r="8255" b="6350"/>
             <wp:docPr id="1" name="Picture 1"/>
@@ -1055,8 +1043,2412 @@
         </w:drawing>
       </w:r>
     </w:p>
+    <w:p>
+      <w:r>
+        <w:lastRenderedPageBreak/>
+        <w:br w:type="page"/>
+      </w:r>
+    </w:p>
+    <w:p>
+      <w:pPr>
+        <w:pStyle w:val="Heading1"/>
+      </w:pPr>
+      <w:r>
+        <w:lastRenderedPageBreak/>
+        <w:t>Class Diagrams</w:t>
+      </w:r>
+    </w:p>
+    <w:p>
+      <w:pPr>
+        <w:pStyle w:val="Heading2"/>
+      </w:pPr>
+      <w:r>
+        <w:t>Address</w:t>
+      </w:r>
+    </w:p>
+    <w:p>
+      <w:r>
+        <w:rPr>
+          <w:noProof/>
+        </w:rPr>
+        <w:drawing>
+          <wp:inline distT="0" distB="0" distL="0" distR="0" wp14:anchorId="743632D1" wp14:editId="5E4863ED">
+            <wp:extent cx="4364990" cy="4831080"/>
+            <wp:effectExtent l="0" t="0" r="0" b="7620"/>
+            <wp:docPr id="4" name="Picture 4" descr="C:\Users\joshu\eclipse-workspace\ICS372-02_Group1_Project1\class_diagrams\step1\Address.png"/>
+            <wp:cNvGraphicFramePr>
+              <a:graphicFrameLocks xmlns:a="http://schemas.openxmlformats.org/drawingml/2006/main" noChangeAspect="1"/>
+            </wp:cNvGraphicFramePr>
+            <a:graphic xmlns:a="http://schemas.openxmlformats.org/drawingml/2006/main">
+              <a:graphicData uri="http://schemas.openxmlformats.org/drawingml/2006/picture">
+                <pic:pic xmlns:pic="http://schemas.openxmlformats.org/drawingml/2006/picture">
+                  <pic:nvPicPr>
+                    <pic:cNvPr id="0" name="Picture 1" descr="C:\Users\joshu\eclipse-workspace\ICS372-02_Group1_Project1\class_diagrams\step1\Address.png"/>
+                    <pic:cNvPicPr>
+                      <a:picLocks noChangeAspect="1" noChangeArrowheads="1"/>
+                    </pic:cNvPicPr>
+                  </pic:nvPicPr>
+                  <pic:blipFill>
+                    <a:blip r:embed="rId9">
+                      <a:extLst>
+                        <a:ext uri="{28A0092B-C50C-407E-A947-70E740481C1C}">
+                          <a14:useLocalDpi xmlns:a14="http://schemas.microsoft.com/office/drawing/2010/main" val="0"/>
+                        </a:ext>
+                      </a:extLst>
+                    </a:blip>
+                    <a:srcRect/>
+                    <a:stretch>
+                      <a:fillRect/>
+                    </a:stretch>
+                  </pic:blipFill>
+                  <pic:spPr bwMode="auto">
+                    <a:xfrm>
+                      <a:off x="0" y="0"/>
+                      <a:ext cx="4364990" cy="4831080"/>
+                    </a:xfrm>
+                    <a:prstGeom prst="rect">
+                      <a:avLst/>
+                    </a:prstGeom>
+                    <a:noFill/>
+                    <a:ln>
+                      <a:noFill/>
+                    </a:ln>
+                  </pic:spPr>
+                </pic:pic>
+              </a:graphicData>
+            </a:graphic>
+          </wp:inline>
+        </w:drawing>
+      </w:r>
+    </w:p>
+    <w:p>
+      <w:r>
+        <w:br w:type="page"/>
+      </w:r>
+    </w:p>
+    <w:p/>
+    <w:p>
+      <w:pPr>
+        <w:pStyle w:val="Heading2"/>
+      </w:pPr>
+      <w:r>
+        <w:t>Application</w:t>
+      </w:r>
+    </w:p>
+    <w:p>
+      <w:r>
+        <w:rPr>
+          <w:noProof/>
+        </w:rPr>
+        <w:drawing>
+          <wp:inline distT="0" distB="0" distL="0" distR="0" wp14:anchorId="1A2E596F" wp14:editId="7F29C519">
+            <wp:extent cx="1630680" cy="2096135"/>
+            <wp:effectExtent l="0" t="0" r="7620" b="0"/>
+            <wp:docPr id="5" name="Picture 5" descr="C:\Users\joshu\eclipse-workspace\ICS372-02_Group1_Project1\class_diagrams\step1\Application.png"/>
+            <wp:cNvGraphicFramePr>
+              <a:graphicFrameLocks xmlns:a="http://schemas.openxmlformats.org/drawingml/2006/main" noChangeAspect="1"/>
+            </wp:cNvGraphicFramePr>
+            <a:graphic xmlns:a="http://schemas.openxmlformats.org/drawingml/2006/main">
+              <a:graphicData uri="http://schemas.openxmlformats.org/drawingml/2006/picture">
+                <pic:pic xmlns:pic="http://schemas.openxmlformats.org/drawingml/2006/picture">
+                  <pic:nvPicPr>
+                    <pic:cNvPr id="0" name="Picture 2" descr="C:\Users\joshu\eclipse-workspace\ICS372-02_Group1_Project1\class_diagrams\step1\Application.png"/>
+                    <pic:cNvPicPr>
+                      <a:picLocks noChangeAspect="1" noChangeArrowheads="1"/>
+                    </pic:cNvPicPr>
+                  </pic:nvPicPr>
+                  <pic:blipFill>
+                    <a:blip r:embed="rId10">
+                      <a:extLst>
+                        <a:ext uri="{28A0092B-C50C-407E-A947-70E740481C1C}">
+                          <a14:useLocalDpi xmlns:a14="http://schemas.microsoft.com/office/drawing/2010/main" val="0"/>
+                        </a:ext>
+                      </a:extLst>
+                    </a:blip>
+                    <a:srcRect/>
+                    <a:stretch>
+                      <a:fillRect/>
+                    </a:stretch>
+                  </pic:blipFill>
+                  <pic:spPr bwMode="auto">
+                    <a:xfrm>
+                      <a:off x="0" y="0"/>
+                      <a:ext cx="1630680" cy="2096135"/>
+                    </a:xfrm>
+                    <a:prstGeom prst="rect">
+                      <a:avLst/>
+                    </a:prstGeom>
+                    <a:noFill/>
+                    <a:ln>
+                      <a:noFill/>
+                    </a:ln>
+                  </pic:spPr>
+                </pic:pic>
+              </a:graphicData>
+            </a:graphic>
+          </wp:inline>
+        </w:drawing>
+      </w:r>
+    </w:p>
+    <w:p>
+      <w:r>
+        <w:br w:type="page"/>
+      </w:r>
+    </w:p>
+    <w:p>
+      <w:pPr>
+        <w:pStyle w:val="Heading2"/>
+      </w:pPr>
+      <w:r>
+        <w:lastRenderedPageBreak/>
+        <w:t>Client</w:t>
+      </w:r>
+    </w:p>
+    <w:p>
+      <w:r>
+        <w:rPr>
+          <w:noProof/>
+        </w:rPr>
+        <w:drawing>
+          <wp:inline distT="0" distB="0" distL="0" distR="0" wp14:anchorId="007B3EC1" wp14:editId="13233088">
+            <wp:extent cx="5943600" cy="4158603"/>
+            <wp:effectExtent l="0" t="0" r="0" b="0"/>
+            <wp:docPr id="32" name="Picture 32" descr="C:\Users\joshu\eclipse-workspace\ICS372-02_Group1_Project1\class_diagrams\step1\Client.png"/>
+            <wp:cNvGraphicFramePr>
+              <a:graphicFrameLocks xmlns:a="http://schemas.openxmlformats.org/drawingml/2006/main" noChangeAspect="1"/>
+            </wp:cNvGraphicFramePr>
+            <a:graphic xmlns:a="http://schemas.openxmlformats.org/drawingml/2006/main">
+              <a:graphicData uri="http://schemas.openxmlformats.org/drawingml/2006/picture">
+                <pic:pic xmlns:pic="http://schemas.openxmlformats.org/drawingml/2006/picture">
+                  <pic:nvPicPr>
+                    <pic:cNvPr id="0" name="Picture 31" descr="C:\Users\joshu\eclipse-workspace\ICS372-02_Group1_Project1\class_diagrams\step1\Client.png"/>
+                    <pic:cNvPicPr>
+                      <a:picLocks noChangeAspect="1" noChangeArrowheads="1"/>
+                    </pic:cNvPicPr>
+                  </pic:nvPicPr>
+                  <pic:blipFill>
+                    <a:blip r:embed="rId11">
+                      <a:extLst>
+                        <a:ext uri="{28A0092B-C50C-407E-A947-70E740481C1C}">
+                          <a14:useLocalDpi xmlns:a14="http://schemas.microsoft.com/office/drawing/2010/main" val="0"/>
+                        </a:ext>
+                      </a:extLst>
+                    </a:blip>
+                    <a:srcRect/>
+                    <a:stretch>
+                      <a:fillRect/>
+                    </a:stretch>
+                  </pic:blipFill>
+                  <pic:spPr bwMode="auto">
+                    <a:xfrm>
+                      <a:off x="0" y="0"/>
+                      <a:ext cx="5943600" cy="4158603"/>
+                    </a:xfrm>
+                    <a:prstGeom prst="rect">
+                      <a:avLst/>
+                    </a:prstGeom>
+                    <a:noFill/>
+                    <a:ln>
+                      <a:noFill/>
+                    </a:ln>
+                  </pic:spPr>
+                </pic:pic>
+              </a:graphicData>
+            </a:graphic>
+          </wp:inline>
+        </w:drawing>
+      </w:r>
+    </w:p>
+    <w:p>
+      <w:r>
+        <w:br w:type="page"/>
+      </w:r>
+    </w:p>
+    <w:p>
+      <w:pPr>
+        <w:pStyle w:val="Heading2"/>
+      </w:pPr>
+      <w:proofErr w:type="spellStart"/>
+      <w:r>
+        <w:lastRenderedPageBreak/>
+        <w:t>ClientList</w:t>
+      </w:r>
+      <w:proofErr w:type="spellEnd"/>
+    </w:p>
+    <w:p>
+      <w:r>
+        <w:rPr>
+          <w:noProof/>
+        </w:rPr>
+        <w:drawing>
+          <wp:inline distT="0" distB="0" distL="0" distR="0" wp14:anchorId="480990A6" wp14:editId="31FEFAF9">
+            <wp:extent cx="5943600" cy="5765776"/>
+            <wp:effectExtent l="0" t="0" r="0" b="6985"/>
+            <wp:docPr id="39" name="Picture 39" descr="C:\Users\joshu\eclipse-workspace\ICS372-02_Group1_Project1\class_diagrams\step1\ClientList.png"/>
+            <wp:cNvGraphicFramePr>
+              <a:graphicFrameLocks xmlns:a="http://schemas.openxmlformats.org/drawingml/2006/main" noChangeAspect="1"/>
+            </wp:cNvGraphicFramePr>
+            <a:graphic xmlns:a="http://schemas.openxmlformats.org/drawingml/2006/main">
+              <a:graphicData uri="http://schemas.openxmlformats.org/drawingml/2006/picture">
+                <pic:pic xmlns:pic="http://schemas.openxmlformats.org/drawingml/2006/picture">
+                  <pic:nvPicPr>
+                    <pic:cNvPr id="0" name="Picture 38" descr="C:\Users\joshu\eclipse-workspace\ICS372-02_Group1_Project1\class_diagrams\step1\ClientList.png"/>
+                    <pic:cNvPicPr>
+                      <a:picLocks noChangeAspect="1" noChangeArrowheads="1"/>
+                    </pic:cNvPicPr>
+                  </pic:nvPicPr>
+                  <pic:blipFill>
+                    <a:blip r:embed="rId12">
+                      <a:extLst>
+                        <a:ext uri="{28A0092B-C50C-407E-A947-70E740481C1C}">
+                          <a14:useLocalDpi xmlns:a14="http://schemas.microsoft.com/office/drawing/2010/main" val="0"/>
+                        </a:ext>
+                      </a:extLst>
+                    </a:blip>
+                    <a:srcRect/>
+                    <a:stretch>
+                      <a:fillRect/>
+                    </a:stretch>
+                  </pic:blipFill>
+                  <pic:spPr bwMode="auto">
+                    <a:xfrm>
+                      <a:off x="0" y="0"/>
+                      <a:ext cx="5943600" cy="5765776"/>
+                    </a:xfrm>
+                    <a:prstGeom prst="rect">
+                      <a:avLst/>
+                    </a:prstGeom>
+                    <a:noFill/>
+                    <a:ln>
+                      <a:noFill/>
+                    </a:ln>
+                  </pic:spPr>
+                </pic:pic>
+              </a:graphicData>
+            </a:graphic>
+          </wp:inline>
+        </w:drawing>
+      </w:r>
+    </w:p>
+    <w:p>
+      <w:r>
+        <w:br w:type="page"/>
+      </w:r>
+    </w:p>
+    <w:p>
+      <w:pPr>
+        <w:pStyle w:val="Heading2"/>
+      </w:pPr>
+      <w:r>
+        <w:lastRenderedPageBreak/>
+        <w:t>Command</w:t>
+      </w:r>
+    </w:p>
+    <w:p>
+      <w:r>
+        <w:rPr>
+          <w:noProof/>
+        </w:rPr>
+        <w:drawing>
+          <wp:inline distT="0" distB="0" distL="0" distR="0" wp14:anchorId="1DEEE957" wp14:editId="717A81FF">
+            <wp:extent cx="5943600" cy="4568797"/>
+            <wp:effectExtent l="0" t="0" r="0" b="3810"/>
+            <wp:docPr id="13" name="Picture 13" descr="C:\Users\joshu\eclipse-workspace\ICS372-02_Group1_Project1\class_diagrams\step1\Command.png"/>
+            <wp:cNvGraphicFramePr>
+              <a:graphicFrameLocks xmlns:a="http://schemas.openxmlformats.org/drawingml/2006/main" noChangeAspect="1"/>
+            </wp:cNvGraphicFramePr>
+            <a:graphic xmlns:a="http://schemas.openxmlformats.org/drawingml/2006/main">
+              <a:graphicData uri="http://schemas.openxmlformats.org/drawingml/2006/picture">
+                <pic:pic xmlns:pic="http://schemas.openxmlformats.org/drawingml/2006/picture">
+                  <pic:nvPicPr>
+                    <pic:cNvPr id="0" name="Picture 12" descr="C:\Users\joshu\eclipse-workspace\ICS372-02_Group1_Project1\class_diagrams\step1\Command.png"/>
+                    <pic:cNvPicPr>
+                      <a:picLocks noChangeAspect="1" noChangeArrowheads="1"/>
+                    </pic:cNvPicPr>
+                  </pic:nvPicPr>
+                  <pic:blipFill>
+                    <a:blip r:embed="rId13">
+                      <a:extLst>
+                        <a:ext uri="{28A0092B-C50C-407E-A947-70E740481C1C}">
+                          <a14:useLocalDpi xmlns:a14="http://schemas.microsoft.com/office/drawing/2010/main" val="0"/>
+                        </a:ext>
+                      </a:extLst>
+                    </a:blip>
+                    <a:srcRect/>
+                    <a:stretch>
+                      <a:fillRect/>
+                    </a:stretch>
+                  </pic:blipFill>
+                  <pic:spPr bwMode="auto">
+                    <a:xfrm>
+                      <a:off x="0" y="0"/>
+                      <a:ext cx="5943600" cy="4568797"/>
+                    </a:xfrm>
+                    <a:prstGeom prst="rect">
+                      <a:avLst/>
+                    </a:prstGeom>
+                    <a:noFill/>
+                    <a:ln>
+                      <a:noFill/>
+                    </a:ln>
+                  </pic:spPr>
+                </pic:pic>
+              </a:graphicData>
+            </a:graphic>
+          </wp:inline>
+        </w:drawing>
+      </w:r>
+    </w:p>
+    <w:p>
+      <w:pPr>
+        <w:pStyle w:val="Heading3"/>
+      </w:pPr>
+      <w:r>
+        <w:lastRenderedPageBreak/>
+        <w:t xml:space="preserve">Command: </w:t>
+      </w:r>
+      <w:proofErr w:type="spellStart"/>
+      <w:r>
+        <w:t>AddClient</w:t>
+      </w:r>
+      <w:proofErr w:type="spellEnd"/>
+    </w:p>
+    <w:p>
+      <w:r>
+        <w:rPr>
+          <w:noProof/>
+        </w:rPr>
+        <w:drawing>
+          <wp:inline distT="0" distB="0" distL="0" distR="0" wp14:anchorId="03DA1A36" wp14:editId="612C45C8">
+            <wp:extent cx="5106035" cy="5457190"/>
+            <wp:effectExtent l="0" t="0" r="0" b="0"/>
+            <wp:docPr id="17" name="Picture 17" descr="C:\Users\joshu\eclipse-workspace\ICS372-02_Group1_Project1\class_diagrams\step1\Command AddClient.png"/>
+            <wp:cNvGraphicFramePr>
+              <a:graphicFrameLocks xmlns:a="http://schemas.openxmlformats.org/drawingml/2006/main" noChangeAspect="1"/>
+            </wp:cNvGraphicFramePr>
+            <a:graphic xmlns:a="http://schemas.openxmlformats.org/drawingml/2006/main">
+              <a:graphicData uri="http://schemas.openxmlformats.org/drawingml/2006/picture">
+                <pic:pic xmlns:pic="http://schemas.openxmlformats.org/drawingml/2006/picture">
+                  <pic:nvPicPr>
+                    <pic:cNvPr id="0" name="Picture 16" descr="C:\Users\joshu\eclipse-workspace\ICS372-02_Group1_Project1\class_diagrams\step1\Command AddClient.png"/>
+                    <pic:cNvPicPr>
+                      <a:picLocks noChangeAspect="1" noChangeArrowheads="1"/>
+                    </pic:cNvPicPr>
+                  </pic:nvPicPr>
+                  <pic:blipFill>
+                    <a:blip r:embed="rId14">
+                      <a:extLst>
+                        <a:ext uri="{28A0092B-C50C-407E-A947-70E740481C1C}">
+                          <a14:useLocalDpi xmlns:a14="http://schemas.microsoft.com/office/drawing/2010/main" val="0"/>
+                        </a:ext>
+                      </a:extLst>
+                    </a:blip>
+                    <a:srcRect/>
+                    <a:stretch>
+                      <a:fillRect/>
+                    </a:stretch>
+                  </pic:blipFill>
+                  <pic:spPr bwMode="auto">
+                    <a:xfrm>
+                      <a:off x="0" y="0"/>
+                      <a:ext cx="5106035" cy="5457190"/>
+                    </a:xfrm>
+                    <a:prstGeom prst="rect">
+                      <a:avLst/>
+                    </a:prstGeom>
+                    <a:noFill/>
+                    <a:ln>
+                      <a:noFill/>
+                    </a:ln>
+                  </pic:spPr>
+                </pic:pic>
+              </a:graphicData>
+            </a:graphic>
+          </wp:inline>
+        </w:drawing>
+      </w:r>
+    </w:p>
+    <w:p>
+      <w:r>
+        <w:br w:type="page"/>
+      </w:r>
+    </w:p>
+    <w:p>
+      <w:pPr>
+        <w:pStyle w:val="Heading3"/>
+      </w:pPr>
+      <w:r>
+        <w:lastRenderedPageBreak/>
+        <w:t xml:space="preserve">Command: </w:t>
+      </w:r>
+      <w:proofErr w:type="spellStart"/>
+      <w:r>
+        <w:t>AddCreditCard</w:t>
+      </w:r>
+      <w:proofErr w:type="spellEnd"/>
+    </w:p>
+    <w:p>
+      <w:r>
+        <w:rPr>
+          <w:noProof/>
+        </w:rPr>
+        <w:drawing>
+          <wp:inline distT="0" distB="0" distL="0" distR="0" wp14:anchorId="7A7E0463" wp14:editId="4F7B3809">
+            <wp:extent cx="4645025" cy="4418330"/>
+            <wp:effectExtent l="0" t="0" r="3175" b="1270"/>
+            <wp:docPr id="18" name="Picture 18" descr="C:\Users\joshu\eclipse-workspace\ICS372-02_Group1_Project1\class_diagrams\step1\Command AddCreditCard.png"/>
+            <wp:cNvGraphicFramePr>
+              <a:graphicFrameLocks xmlns:a="http://schemas.openxmlformats.org/drawingml/2006/main" noChangeAspect="1"/>
+            </wp:cNvGraphicFramePr>
+            <a:graphic xmlns:a="http://schemas.openxmlformats.org/drawingml/2006/main">
+              <a:graphicData uri="http://schemas.openxmlformats.org/drawingml/2006/picture">
+                <pic:pic xmlns:pic="http://schemas.openxmlformats.org/drawingml/2006/picture">
+                  <pic:nvPicPr>
+                    <pic:cNvPr id="0" name="Picture 17" descr="C:\Users\joshu\eclipse-workspace\ICS372-02_Group1_Project1\class_diagrams\step1\Command AddCreditCard.png"/>
+                    <pic:cNvPicPr>
+                      <a:picLocks noChangeAspect="1" noChangeArrowheads="1"/>
+                    </pic:cNvPicPr>
+                  </pic:nvPicPr>
+                  <pic:blipFill>
+                    <a:blip r:embed="rId15">
+                      <a:extLst>
+                        <a:ext uri="{28A0092B-C50C-407E-A947-70E740481C1C}">
+                          <a14:useLocalDpi xmlns:a14="http://schemas.microsoft.com/office/drawing/2010/main" val="0"/>
+                        </a:ext>
+                      </a:extLst>
+                    </a:blip>
+                    <a:srcRect/>
+                    <a:stretch>
+                      <a:fillRect/>
+                    </a:stretch>
+                  </pic:blipFill>
+                  <pic:spPr bwMode="auto">
+                    <a:xfrm>
+                      <a:off x="0" y="0"/>
+                      <a:ext cx="4645025" cy="4418330"/>
+                    </a:xfrm>
+                    <a:prstGeom prst="rect">
+                      <a:avLst/>
+                    </a:prstGeom>
+                    <a:noFill/>
+                    <a:ln>
+                      <a:noFill/>
+                    </a:ln>
+                  </pic:spPr>
+                </pic:pic>
+              </a:graphicData>
+            </a:graphic>
+          </wp:inline>
+        </w:drawing>
+      </w:r>
+    </w:p>
+    <w:p>
+      <w:r>
+        <w:br w:type="page"/>
+      </w:r>
+    </w:p>
+    <w:p>
+      <w:pPr>
+        <w:pStyle w:val="Heading3"/>
+      </w:pPr>
+      <w:r>
+        <w:lastRenderedPageBreak/>
+        <w:t xml:space="preserve">Command: </w:t>
+      </w:r>
+      <w:proofErr w:type="spellStart"/>
+      <w:r>
+        <w:t>AddCustomer</w:t>
+      </w:r>
+      <w:proofErr w:type="spellEnd"/>
+    </w:p>
+    <w:p>
+      <w:r>
+        <w:rPr>
+          <w:noProof/>
+        </w:rPr>
+        <w:drawing>
+          <wp:inline distT="0" distB="0" distL="0" distR="0" wp14:anchorId="452184AA" wp14:editId="31EB4DF8">
+            <wp:extent cx="4001135" cy="4447540"/>
+            <wp:effectExtent l="0" t="0" r="0" b="0"/>
+            <wp:docPr id="19" name="Picture 19" descr="C:\Users\joshu\eclipse-workspace\ICS372-02_Group1_Project1\class_diagrams\step1\Command AddCustomer.png"/>
+            <wp:cNvGraphicFramePr>
+              <a:graphicFrameLocks xmlns:a="http://schemas.openxmlformats.org/drawingml/2006/main" noChangeAspect="1"/>
+            </wp:cNvGraphicFramePr>
+            <a:graphic xmlns:a="http://schemas.openxmlformats.org/drawingml/2006/main">
+              <a:graphicData uri="http://schemas.openxmlformats.org/drawingml/2006/picture">
+                <pic:pic xmlns:pic="http://schemas.openxmlformats.org/drawingml/2006/picture">
+                  <pic:nvPicPr>
+                    <pic:cNvPr id="0" name="Picture 18" descr="C:\Users\joshu\eclipse-workspace\ICS372-02_Group1_Project1\class_diagrams\step1\Command AddCustomer.png"/>
+                    <pic:cNvPicPr>
+                      <a:picLocks noChangeAspect="1" noChangeArrowheads="1"/>
+                    </pic:cNvPicPr>
+                  </pic:nvPicPr>
+                  <pic:blipFill>
+                    <a:blip r:embed="rId16">
+                      <a:extLst>
+                        <a:ext uri="{28A0092B-C50C-407E-A947-70E740481C1C}">
+                          <a14:useLocalDpi xmlns:a14="http://schemas.microsoft.com/office/drawing/2010/main" val="0"/>
+                        </a:ext>
+                      </a:extLst>
+                    </a:blip>
+                    <a:srcRect/>
+                    <a:stretch>
+                      <a:fillRect/>
+                    </a:stretch>
+                  </pic:blipFill>
+                  <pic:spPr bwMode="auto">
+                    <a:xfrm>
+                      <a:off x="0" y="0"/>
+                      <a:ext cx="4001135" cy="4447540"/>
+                    </a:xfrm>
+                    <a:prstGeom prst="rect">
+                      <a:avLst/>
+                    </a:prstGeom>
+                    <a:noFill/>
+                    <a:ln>
+                      <a:noFill/>
+                    </a:ln>
+                  </pic:spPr>
+                </pic:pic>
+              </a:graphicData>
+            </a:graphic>
+          </wp:inline>
+        </w:drawing>
+      </w:r>
+    </w:p>
+    <w:p>
+      <w:r>
+        <w:br w:type="page"/>
+      </w:r>
+    </w:p>
+    <w:p>
+      <w:pPr>
+        <w:pStyle w:val="Heading3"/>
+      </w:pPr>
+      <w:r>
+        <w:lastRenderedPageBreak/>
+        <w:t xml:space="preserve">Command: </w:t>
+      </w:r>
+      <w:proofErr w:type="spellStart"/>
+      <w:r>
+        <w:t>addPlay</w:t>
+      </w:r>
+      <w:proofErr w:type="spellEnd"/>
+    </w:p>
+    <w:p>
+      <w:r>
+        <w:rPr>
+          <w:noProof/>
+        </w:rPr>
+        <w:drawing>
+          <wp:inline distT="0" distB="0" distL="0" distR="0" wp14:anchorId="2B1ADF43" wp14:editId="40F3E1B6">
+            <wp:extent cx="5683885" cy="4498975"/>
+            <wp:effectExtent l="0" t="0" r="0" b="0"/>
+            <wp:docPr id="16" name="Picture 16" descr="C:\Users\joshu\eclipse-workspace\ICS372-02_Group1_Project1\class_diagrams\step1\Command AddPlay.png"/>
+            <wp:cNvGraphicFramePr>
+              <a:graphicFrameLocks xmlns:a="http://schemas.openxmlformats.org/drawingml/2006/main" noChangeAspect="1"/>
+            </wp:cNvGraphicFramePr>
+            <a:graphic xmlns:a="http://schemas.openxmlformats.org/drawingml/2006/main">
+              <a:graphicData uri="http://schemas.openxmlformats.org/drawingml/2006/picture">
+                <pic:pic xmlns:pic="http://schemas.openxmlformats.org/drawingml/2006/picture">
+                  <pic:nvPicPr>
+                    <pic:cNvPr id="0" name="Picture 15" descr="C:\Users\joshu\eclipse-workspace\ICS372-02_Group1_Project1\class_diagrams\step1\Command AddPlay.png"/>
+                    <pic:cNvPicPr>
+                      <a:picLocks noChangeAspect="1" noChangeArrowheads="1"/>
+                    </pic:cNvPicPr>
+                  </pic:nvPicPr>
+                  <pic:blipFill>
+                    <a:blip r:embed="rId17">
+                      <a:extLst>
+                        <a:ext uri="{28A0092B-C50C-407E-A947-70E740481C1C}">
+                          <a14:useLocalDpi xmlns:a14="http://schemas.microsoft.com/office/drawing/2010/main" val="0"/>
+                        </a:ext>
+                      </a:extLst>
+                    </a:blip>
+                    <a:srcRect/>
+                    <a:stretch>
+                      <a:fillRect/>
+                    </a:stretch>
+                  </pic:blipFill>
+                  <pic:spPr bwMode="auto">
+                    <a:xfrm>
+                      <a:off x="0" y="0"/>
+                      <a:ext cx="5683885" cy="4498975"/>
+                    </a:xfrm>
+                    <a:prstGeom prst="rect">
+                      <a:avLst/>
+                    </a:prstGeom>
+                    <a:noFill/>
+                    <a:ln>
+                      <a:noFill/>
+                    </a:ln>
+                  </pic:spPr>
+                </pic:pic>
+              </a:graphicData>
+            </a:graphic>
+          </wp:inline>
+        </w:drawing>
+      </w:r>
+      <w:r>
+        <w:br w:type="page"/>
+      </w:r>
+    </w:p>
+    <w:p>
+      <w:pPr>
+        <w:pStyle w:val="Heading3"/>
+      </w:pPr>
+      <w:r>
+        <w:lastRenderedPageBreak/>
+        <w:t xml:space="preserve">Command: </w:t>
+      </w:r>
+      <w:proofErr w:type="spellStart"/>
+      <w:r>
+        <w:t>ExitApplication</w:t>
+      </w:r>
+      <w:proofErr w:type="spellEnd"/>
+    </w:p>
+    <w:p>
+      <w:r>
+        <w:rPr>
+          <w:noProof/>
+        </w:rPr>
+        <w:drawing>
+          <wp:inline distT="0" distB="0" distL="0" distR="0" wp14:anchorId="6726CAD2" wp14:editId="563FD3F9">
+            <wp:extent cx="5208270" cy="3628390"/>
+            <wp:effectExtent l="0" t="0" r="0" b="0"/>
+            <wp:docPr id="21" name="Picture 21" descr="C:\Users\joshu\eclipse-workspace\ICS372-02_Group1_Project1\class_diagrams\step1\Command ExitApplication.png"/>
+            <wp:cNvGraphicFramePr>
+              <a:graphicFrameLocks xmlns:a="http://schemas.openxmlformats.org/drawingml/2006/main" noChangeAspect="1"/>
+            </wp:cNvGraphicFramePr>
+            <a:graphic xmlns:a="http://schemas.openxmlformats.org/drawingml/2006/main">
+              <a:graphicData uri="http://schemas.openxmlformats.org/drawingml/2006/picture">
+                <pic:pic xmlns:pic="http://schemas.openxmlformats.org/drawingml/2006/picture">
+                  <pic:nvPicPr>
+                    <pic:cNvPr id="0" name="Picture 20" descr="C:\Users\joshu\eclipse-workspace\ICS372-02_Group1_Project1\class_diagrams\step1\Command ExitApplication.png"/>
+                    <pic:cNvPicPr>
+                      <a:picLocks noChangeAspect="1" noChangeArrowheads="1"/>
+                    </pic:cNvPicPr>
+                  </pic:nvPicPr>
+                  <pic:blipFill>
+                    <a:blip r:embed="rId18">
+                      <a:extLst>
+                        <a:ext uri="{28A0092B-C50C-407E-A947-70E740481C1C}">
+                          <a14:useLocalDpi xmlns:a14="http://schemas.microsoft.com/office/drawing/2010/main" val="0"/>
+                        </a:ext>
+                      </a:extLst>
+                    </a:blip>
+                    <a:srcRect/>
+                    <a:stretch>
+                      <a:fillRect/>
+                    </a:stretch>
+                  </pic:blipFill>
+                  <pic:spPr bwMode="auto">
+                    <a:xfrm>
+                      <a:off x="0" y="0"/>
+                      <a:ext cx="5208270" cy="3628390"/>
+                    </a:xfrm>
+                    <a:prstGeom prst="rect">
+                      <a:avLst/>
+                    </a:prstGeom>
+                    <a:noFill/>
+                    <a:ln>
+                      <a:noFill/>
+                    </a:ln>
+                  </pic:spPr>
+                </pic:pic>
+              </a:graphicData>
+            </a:graphic>
+          </wp:inline>
+        </w:drawing>
+      </w:r>
+      <w:r>
+        <w:br w:type="page"/>
+      </w:r>
+    </w:p>
+    <w:p>
+      <w:pPr>
+        <w:pStyle w:val="Heading3"/>
+      </w:pPr>
+      <w:r>
+        <w:lastRenderedPageBreak/>
+        <w:t xml:space="preserve">Command: </w:t>
+      </w:r>
+      <w:r>
+        <w:t>Help</w:t>
+      </w:r>
+    </w:p>
+    <w:p>
+      <w:r>
+        <w:rPr>
+          <w:noProof/>
+        </w:rPr>
+        <w:drawing>
+          <wp:inline distT="0" distB="0" distL="0" distR="0" wp14:anchorId="69B3D0B2" wp14:editId="325A2351">
+            <wp:extent cx="3131185" cy="4952365"/>
+            <wp:effectExtent l="0" t="0" r="0" b="635"/>
+            <wp:docPr id="23" name="Picture 23" descr="C:\Users\joshu\eclipse-workspace\ICS372-02_Group1_Project1\class_diagrams\step1\Command Help.png"/>
+            <wp:cNvGraphicFramePr>
+              <a:graphicFrameLocks xmlns:a="http://schemas.openxmlformats.org/drawingml/2006/main" noChangeAspect="1"/>
+            </wp:cNvGraphicFramePr>
+            <a:graphic xmlns:a="http://schemas.openxmlformats.org/drawingml/2006/main">
+              <a:graphicData uri="http://schemas.openxmlformats.org/drawingml/2006/picture">
+                <pic:pic xmlns:pic="http://schemas.openxmlformats.org/drawingml/2006/picture">
+                  <pic:nvPicPr>
+                    <pic:cNvPr id="0" name="Picture 22" descr="C:\Users\joshu\eclipse-workspace\ICS372-02_Group1_Project1\class_diagrams\step1\Command Help.png"/>
+                    <pic:cNvPicPr>
+                      <a:picLocks noChangeAspect="1" noChangeArrowheads="1"/>
+                    </pic:cNvPicPr>
+                  </pic:nvPicPr>
+                  <pic:blipFill>
+                    <a:blip r:embed="rId19">
+                      <a:extLst>
+                        <a:ext uri="{28A0092B-C50C-407E-A947-70E740481C1C}">
+                          <a14:useLocalDpi xmlns:a14="http://schemas.microsoft.com/office/drawing/2010/main" val="0"/>
+                        </a:ext>
+                      </a:extLst>
+                    </a:blip>
+                    <a:srcRect/>
+                    <a:stretch>
+                      <a:fillRect/>
+                    </a:stretch>
+                  </pic:blipFill>
+                  <pic:spPr bwMode="auto">
+                    <a:xfrm>
+                      <a:off x="0" y="0"/>
+                      <a:ext cx="3131185" cy="4952365"/>
+                    </a:xfrm>
+                    <a:prstGeom prst="rect">
+                      <a:avLst/>
+                    </a:prstGeom>
+                    <a:noFill/>
+                    <a:ln>
+                      <a:noFill/>
+                    </a:ln>
+                  </pic:spPr>
+                </pic:pic>
+              </a:graphicData>
+            </a:graphic>
+          </wp:inline>
+        </w:drawing>
+      </w:r>
+      <w:r>
+        <w:br w:type="page"/>
+      </w:r>
+    </w:p>
+    <w:p>
+      <w:pPr>
+        <w:pStyle w:val="Heading3"/>
+      </w:pPr>
+      <w:r>
+        <w:lastRenderedPageBreak/>
+        <w:t xml:space="preserve">Command: </w:t>
+      </w:r>
+      <w:proofErr w:type="spellStart"/>
+      <w:r>
+        <w:t>ListAllClients</w:t>
+      </w:r>
+      <w:proofErr w:type="spellEnd"/>
+    </w:p>
+    <w:p>
+      <w:r>
+        <w:rPr>
+          <w:noProof/>
+        </w:rPr>
+        <w:drawing>
+          <wp:inline distT="0" distB="0" distL="0" distR="0" wp14:anchorId="4709AE6C" wp14:editId="59753076">
+            <wp:extent cx="5943600" cy="4043047"/>
+            <wp:effectExtent l="0" t="0" r="0" b="0"/>
+            <wp:docPr id="24" name="Picture 24" descr="C:\Users\joshu\eclipse-workspace\ICS372-02_Group1_Project1\class_diagrams\step1\Command ListAllClients.png"/>
+            <wp:cNvGraphicFramePr>
+              <a:graphicFrameLocks xmlns:a="http://schemas.openxmlformats.org/drawingml/2006/main" noChangeAspect="1"/>
+            </wp:cNvGraphicFramePr>
+            <a:graphic xmlns:a="http://schemas.openxmlformats.org/drawingml/2006/main">
+              <a:graphicData uri="http://schemas.openxmlformats.org/drawingml/2006/picture">
+                <pic:pic xmlns:pic="http://schemas.openxmlformats.org/drawingml/2006/picture">
+                  <pic:nvPicPr>
+                    <pic:cNvPr id="0" name="Picture 23" descr="C:\Users\joshu\eclipse-workspace\ICS372-02_Group1_Project1\class_diagrams\step1\Command ListAllClients.png"/>
+                    <pic:cNvPicPr>
+                      <a:picLocks noChangeAspect="1" noChangeArrowheads="1"/>
+                    </pic:cNvPicPr>
+                  </pic:nvPicPr>
+                  <pic:blipFill>
+                    <a:blip r:embed="rId20">
+                      <a:extLst>
+                        <a:ext uri="{28A0092B-C50C-407E-A947-70E740481C1C}">
+                          <a14:useLocalDpi xmlns:a14="http://schemas.microsoft.com/office/drawing/2010/main" val="0"/>
+                        </a:ext>
+                      </a:extLst>
+                    </a:blip>
+                    <a:srcRect/>
+                    <a:stretch>
+                      <a:fillRect/>
+                    </a:stretch>
+                  </pic:blipFill>
+                  <pic:spPr bwMode="auto">
+                    <a:xfrm>
+                      <a:off x="0" y="0"/>
+                      <a:ext cx="5943600" cy="4043047"/>
+                    </a:xfrm>
+                    <a:prstGeom prst="rect">
+                      <a:avLst/>
+                    </a:prstGeom>
+                    <a:noFill/>
+                    <a:ln>
+                      <a:noFill/>
+                    </a:ln>
+                  </pic:spPr>
+                </pic:pic>
+              </a:graphicData>
+            </a:graphic>
+          </wp:inline>
+        </w:drawing>
+      </w:r>
+      <w:r>
+        <w:br w:type="page"/>
+      </w:r>
+    </w:p>
+    <w:p>
+      <w:pPr>
+        <w:pStyle w:val="Heading3"/>
+      </w:pPr>
+      <w:r>
+        <w:lastRenderedPageBreak/>
+        <w:t xml:space="preserve">Command: </w:t>
+      </w:r>
+      <w:proofErr w:type="spellStart"/>
+      <w:r>
+        <w:t>ListAllCustomers</w:t>
+      </w:r>
+      <w:proofErr w:type="spellEnd"/>
+    </w:p>
+    <w:p>
+      <w:r>
+        <w:rPr>
+          <w:noProof/>
+        </w:rPr>
+        <w:drawing>
+          <wp:inline distT="0" distB="0" distL="0" distR="0" wp14:anchorId="7FD106CA" wp14:editId="10FE711E">
+            <wp:extent cx="5943600" cy="4020474"/>
+            <wp:effectExtent l="0" t="0" r="0" b="0"/>
+            <wp:docPr id="25" name="Picture 25" descr="C:\Users\joshu\eclipse-workspace\ICS372-02_Group1_Project1\class_diagrams\step1\Command ListAllCustomers.png"/>
+            <wp:cNvGraphicFramePr>
+              <a:graphicFrameLocks xmlns:a="http://schemas.openxmlformats.org/drawingml/2006/main" noChangeAspect="1"/>
+            </wp:cNvGraphicFramePr>
+            <a:graphic xmlns:a="http://schemas.openxmlformats.org/drawingml/2006/main">
+              <a:graphicData uri="http://schemas.openxmlformats.org/drawingml/2006/picture">
+                <pic:pic xmlns:pic="http://schemas.openxmlformats.org/drawingml/2006/picture">
+                  <pic:nvPicPr>
+                    <pic:cNvPr id="0" name="Picture 24" descr="C:\Users\joshu\eclipse-workspace\ICS372-02_Group1_Project1\class_diagrams\step1\Command ListAllCustomers.png"/>
+                    <pic:cNvPicPr>
+                      <a:picLocks noChangeAspect="1" noChangeArrowheads="1"/>
+                    </pic:cNvPicPr>
+                  </pic:nvPicPr>
+                  <pic:blipFill>
+                    <a:blip r:embed="rId21">
+                      <a:extLst>
+                        <a:ext uri="{28A0092B-C50C-407E-A947-70E740481C1C}">
+                          <a14:useLocalDpi xmlns:a14="http://schemas.microsoft.com/office/drawing/2010/main" val="0"/>
+                        </a:ext>
+                      </a:extLst>
+                    </a:blip>
+                    <a:srcRect/>
+                    <a:stretch>
+                      <a:fillRect/>
+                    </a:stretch>
+                  </pic:blipFill>
+                  <pic:spPr bwMode="auto">
+                    <a:xfrm>
+                      <a:off x="0" y="0"/>
+                      <a:ext cx="5943600" cy="4020474"/>
+                    </a:xfrm>
+                    <a:prstGeom prst="rect">
+                      <a:avLst/>
+                    </a:prstGeom>
+                    <a:noFill/>
+                    <a:ln>
+                      <a:noFill/>
+                    </a:ln>
+                  </pic:spPr>
+                </pic:pic>
+              </a:graphicData>
+            </a:graphic>
+          </wp:inline>
+        </w:drawing>
+      </w:r>
+      <w:r>
+        <w:br w:type="page"/>
+      </w:r>
+    </w:p>
+    <w:p>
+      <w:pPr>
+        <w:pStyle w:val="Heading3"/>
+      </w:pPr>
+      <w:r>
+        <w:lastRenderedPageBreak/>
+        <w:t xml:space="preserve">Command: </w:t>
+      </w:r>
+      <w:proofErr w:type="spellStart"/>
+      <w:r>
+        <w:t>ListAllPlays</w:t>
+      </w:r>
+      <w:proofErr w:type="spellEnd"/>
+    </w:p>
+    <w:p>
+      <w:r>
+        <w:rPr>
+          <w:noProof/>
+        </w:rPr>
+        <w:drawing>
+          <wp:inline distT="0" distB="0" distL="0" distR="0" wp14:anchorId="0C463796" wp14:editId="7CCF24FE">
+            <wp:extent cx="5829935" cy="5822950"/>
+            <wp:effectExtent l="0" t="0" r="0" b="6350"/>
+            <wp:docPr id="26" name="Picture 26" descr="C:\Users\joshu\eclipse-workspace\ICS372-02_Group1_Project1\class_diagrams\step1\Command ListAllPlays.png"/>
+            <wp:cNvGraphicFramePr>
+              <a:graphicFrameLocks xmlns:a="http://schemas.openxmlformats.org/drawingml/2006/main" noChangeAspect="1"/>
+            </wp:cNvGraphicFramePr>
+            <a:graphic xmlns:a="http://schemas.openxmlformats.org/drawingml/2006/main">
+              <a:graphicData uri="http://schemas.openxmlformats.org/drawingml/2006/picture">
+                <pic:pic xmlns:pic="http://schemas.openxmlformats.org/drawingml/2006/picture">
+                  <pic:nvPicPr>
+                    <pic:cNvPr id="0" name="Picture 25" descr="C:\Users\joshu\eclipse-workspace\ICS372-02_Group1_Project1\class_diagrams\step1\Command ListAllPlays.png"/>
+                    <pic:cNvPicPr>
+                      <a:picLocks noChangeAspect="1" noChangeArrowheads="1"/>
+                    </pic:cNvPicPr>
+                  </pic:nvPicPr>
+                  <pic:blipFill>
+                    <a:blip r:embed="rId22">
+                      <a:extLst>
+                        <a:ext uri="{28A0092B-C50C-407E-A947-70E740481C1C}">
+                          <a14:useLocalDpi xmlns:a14="http://schemas.microsoft.com/office/drawing/2010/main" val="0"/>
+                        </a:ext>
+                      </a:extLst>
+                    </a:blip>
+                    <a:srcRect/>
+                    <a:stretch>
+                      <a:fillRect/>
+                    </a:stretch>
+                  </pic:blipFill>
+                  <pic:spPr bwMode="auto">
+                    <a:xfrm>
+                      <a:off x="0" y="0"/>
+                      <a:ext cx="5829935" cy="5822950"/>
+                    </a:xfrm>
+                    <a:prstGeom prst="rect">
+                      <a:avLst/>
+                    </a:prstGeom>
+                    <a:noFill/>
+                    <a:ln>
+                      <a:noFill/>
+                    </a:ln>
+                  </pic:spPr>
+                </pic:pic>
+              </a:graphicData>
+            </a:graphic>
+          </wp:inline>
+        </w:drawing>
+      </w:r>
+      <w:r>
+        <w:br w:type="page"/>
+      </w:r>
+    </w:p>
+    <w:p>
+      <w:pPr>
+        <w:pStyle w:val="Heading3"/>
+      </w:pPr>
+      <w:r>
+        <w:lastRenderedPageBreak/>
+        <w:t xml:space="preserve">Command: </w:t>
+      </w:r>
+      <w:proofErr w:type="spellStart"/>
+      <w:r>
+        <w:t>RemoveClient</w:t>
+      </w:r>
+      <w:proofErr w:type="spellEnd"/>
+    </w:p>
+    <w:p>
+      <w:r>
+        <w:rPr>
+          <w:noProof/>
+        </w:rPr>
+        <w:drawing>
+          <wp:inline distT="0" distB="0" distL="0" distR="0" wp14:anchorId="31CB2A9F" wp14:editId="5A2EE376">
+            <wp:extent cx="4886325" cy="4359910"/>
+            <wp:effectExtent l="0" t="0" r="9525" b="2540"/>
+            <wp:docPr id="27" name="Picture 27" descr="C:\Users\joshu\eclipse-workspace\ICS372-02_Group1_Project1\class_diagrams\step1\Command RemoveClient.png"/>
+            <wp:cNvGraphicFramePr>
+              <a:graphicFrameLocks xmlns:a="http://schemas.openxmlformats.org/drawingml/2006/main" noChangeAspect="1"/>
+            </wp:cNvGraphicFramePr>
+            <a:graphic xmlns:a="http://schemas.openxmlformats.org/drawingml/2006/main">
+              <a:graphicData uri="http://schemas.openxmlformats.org/drawingml/2006/picture">
+                <pic:pic xmlns:pic="http://schemas.openxmlformats.org/drawingml/2006/picture">
+                  <pic:nvPicPr>
+                    <pic:cNvPr id="0" name="Picture 26" descr="C:\Users\joshu\eclipse-workspace\ICS372-02_Group1_Project1\class_diagrams\step1\Command RemoveClient.png"/>
+                    <pic:cNvPicPr>
+                      <a:picLocks noChangeAspect="1" noChangeArrowheads="1"/>
+                    </pic:cNvPicPr>
+                  </pic:nvPicPr>
+                  <pic:blipFill>
+                    <a:blip r:embed="rId23">
+                      <a:extLst>
+                        <a:ext uri="{28A0092B-C50C-407E-A947-70E740481C1C}">
+                          <a14:useLocalDpi xmlns:a14="http://schemas.microsoft.com/office/drawing/2010/main" val="0"/>
+                        </a:ext>
+                      </a:extLst>
+                    </a:blip>
+                    <a:srcRect/>
+                    <a:stretch>
+                      <a:fillRect/>
+                    </a:stretch>
+                  </pic:blipFill>
+                  <pic:spPr bwMode="auto">
+                    <a:xfrm>
+                      <a:off x="0" y="0"/>
+                      <a:ext cx="4886325" cy="4359910"/>
+                    </a:xfrm>
+                    <a:prstGeom prst="rect">
+                      <a:avLst/>
+                    </a:prstGeom>
+                    <a:noFill/>
+                    <a:ln>
+                      <a:noFill/>
+                    </a:ln>
+                  </pic:spPr>
+                </pic:pic>
+              </a:graphicData>
+            </a:graphic>
+          </wp:inline>
+        </w:drawing>
+      </w:r>
+      <w:r>
+        <w:br w:type="page"/>
+      </w:r>
+    </w:p>
+    <w:p>
+      <w:pPr>
+        <w:pStyle w:val="Heading3"/>
+      </w:pPr>
+      <w:r>
+        <w:lastRenderedPageBreak/>
+        <w:t xml:space="preserve">Command: </w:t>
+      </w:r>
+      <w:proofErr w:type="spellStart"/>
+      <w:r>
+        <w:t>RemoveCreditCard</w:t>
+      </w:r>
+      <w:proofErr w:type="spellEnd"/>
+    </w:p>
+    <w:p>
+      <w:r>
+        <w:rPr>
+          <w:noProof/>
+        </w:rPr>
+        <w:drawing>
+          <wp:inline distT="0" distB="0" distL="0" distR="0" wp14:anchorId="53D90D91" wp14:editId="48EA5C80">
+            <wp:extent cx="4703445" cy="4784090"/>
+            <wp:effectExtent l="0" t="0" r="1905" b="0"/>
+            <wp:docPr id="29" name="Picture 29" descr="C:\Users\joshu\eclipse-workspace\ICS372-02_Group1_Project1\class_diagrams\step1\Command RemoveCreditCard.png"/>
+            <wp:cNvGraphicFramePr>
+              <a:graphicFrameLocks xmlns:a="http://schemas.openxmlformats.org/drawingml/2006/main" noChangeAspect="1"/>
+            </wp:cNvGraphicFramePr>
+            <a:graphic xmlns:a="http://schemas.openxmlformats.org/drawingml/2006/main">
+              <a:graphicData uri="http://schemas.openxmlformats.org/drawingml/2006/picture">
+                <pic:pic xmlns:pic="http://schemas.openxmlformats.org/drawingml/2006/picture">
+                  <pic:nvPicPr>
+                    <pic:cNvPr id="0" name="Picture 28" descr="C:\Users\joshu\eclipse-workspace\ICS372-02_Group1_Project1\class_diagrams\step1\Command RemoveCreditCard.png"/>
+                    <pic:cNvPicPr>
+                      <a:picLocks noChangeAspect="1" noChangeArrowheads="1"/>
+                    </pic:cNvPicPr>
+                  </pic:nvPicPr>
+                  <pic:blipFill>
+                    <a:blip r:embed="rId24">
+                      <a:extLst>
+                        <a:ext uri="{28A0092B-C50C-407E-A947-70E740481C1C}">
+                          <a14:useLocalDpi xmlns:a14="http://schemas.microsoft.com/office/drawing/2010/main" val="0"/>
+                        </a:ext>
+                      </a:extLst>
+                    </a:blip>
+                    <a:srcRect/>
+                    <a:stretch>
+                      <a:fillRect/>
+                    </a:stretch>
+                  </pic:blipFill>
+                  <pic:spPr bwMode="auto">
+                    <a:xfrm>
+                      <a:off x="0" y="0"/>
+                      <a:ext cx="4703445" cy="4784090"/>
+                    </a:xfrm>
+                    <a:prstGeom prst="rect">
+                      <a:avLst/>
+                    </a:prstGeom>
+                    <a:noFill/>
+                    <a:ln>
+                      <a:noFill/>
+                    </a:ln>
+                  </pic:spPr>
+                </pic:pic>
+              </a:graphicData>
+            </a:graphic>
+          </wp:inline>
+        </w:drawing>
+      </w:r>
+      <w:r>
+        <w:br w:type="page"/>
+      </w:r>
+    </w:p>
+    <w:p>
+      <w:pPr>
+        <w:pStyle w:val="Heading3"/>
+      </w:pPr>
+      <w:r>
+        <w:lastRenderedPageBreak/>
+        <w:t xml:space="preserve">Command: </w:t>
+      </w:r>
+      <w:proofErr w:type="spellStart"/>
+      <w:r>
+        <w:t>RemoveCustomer</w:t>
+      </w:r>
+      <w:proofErr w:type="spellEnd"/>
+    </w:p>
+    <w:p>
+      <w:r>
+        <w:rPr>
+          <w:noProof/>
+        </w:rPr>
+        <w:drawing>
+          <wp:inline distT="0" distB="0" distL="0" distR="0" wp14:anchorId="61EB78C2" wp14:editId="218497A6">
+            <wp:extent cx="5943600" cy="3491821"/>
+            <wp:effectExtent l="0" t="0" r="0" b="0"/>
+            <wp:docPr id="28" name="Picture 28" descr="C:\Users\joshu\eclipse-workspace\ICS372-02_Group1_Project1\class_diagrams\step1\Command RemoveCustomer.png"/>
+            <wp:cNvGraphicFramePr>
+              <a:graphicFrameLocks xmlns:a="http://schemas.openxmlformats.org/drawingml/2006/main" noChangeAspect="1"/>
+            </wp:cNvGraphicFramePr>
+            <a:graphic xmlns:a="http://schemas.openxmlformats.org/drawingml/2006/main">
+              <a:graphicData uri="http://schemas.openxmlformats.org/drawingml/2006/picture">
+                <pic:pic xmlns:pic="http://schemas.openxmlformats.org/drawingml/2006/picture">
+                  <pic:nvPicPr>
+                    <pic:cNvPr id="0" name="Picture 27" descr="C:\Users\joshu\eclipse-workspace\ICS372-02_Group1_Project1\class_diagrams\step1\Command RemoveCustomer.png"/>
+                    <pic:cNvPicPr>
+                      <a:picLocks noChangeAspect="1" noChangeArrowheads="1"/>
+                    </pic:cNvPicPr>
+                  </pic:nvPicPr>
+                  <pic:blipFill>
+                    <a:blip r:embed="rId25">
+                      <a:extLst>
+                        <a:ext uri="{28A0092B-C50C-407E-A947-70E740481C1C}">
+                          <a14:useLocalDpi xmlns:a14="http://schemas.microsoft.com/office/drawing/2010/main" val="0"/>
+                        </a:ext>
+                      </a:extLst>
+                    </a:blip>
+                    <a:srcRect/>
+                    <a:stretch>
+                      <a:fillRect/>
+                    </a:stretch>
+                  </pic:blipFill>
+                  <pic:spPr bwMode="auto">
+                    <a:xfrm>
+                      <a:off x="0" y="0"/>
+                      <a:ext cx="5943600" cy="3491821"/>
+                    </a:xfrm>
+                    <a:prstGeom prst="rect">
+                      <a:avLst/>
+                    </a:prstGeom>
+                    <a:noFill/>
+                    <a:ln>
+                      <a:noFill/>
+                    </a:ln>
+                  </pic:spPr>
+                </pic:pic>
+              </a:graphicData>
+            </a:graphic>
+          </wp:inline>
+        </w:drawing>
+      </w:r>
+      <w:r>
+        <w:br w:type="page"/>
+      </w:r>
+    </w:p>
+    <w:p>
+      <w:pPr>
+        <w:pStyle w:val="Heading3"/>
+      </w:pPr>
+      <w:r>
+        <w:lastRenderedPageBreak/>
+        <w:t xml:space="preserve">Command: </w:t>
+      </w:r>
+      <w:proofErr w:type="spellStart"/>
+      <w:r>
+        <w:t>RetrieveData</w:t>
+      </w:r>
+      <w:proofErr w:type="spellEnd"/>
+    </w:p>
+    <w:p>
+      <w:r>
+        <w:rPr>
+          <w:noProof/>
+        </w:rPr>
+        <w:drawing>
+          <wp:inline distT="0" distB="0" distL="0" distR="0" wp14:anchorId="76BA87BB" wp14:editId="6CF5F543">
+            <wp:extent cx="4484370" cy="5193665"/>
+            <wp:effectExtent l="0" t="0" r="0" b="6985"/>
+            <wp:docPr id="30" name="Picture 30" descr="C:\Users\joshu\eclipse-workspace\ICS372-02_Group1_Project1\class_diagrams\step1\Command RetrieveData.png"/>
+            <wp:cNvGraphicFramePr>
+              <a:graphicFrameLocks xmlns:a="http://schemas.openxmlformats.org/drawingml/2006/main" noChangeAspect="1"/>
+            </wp:cNvGraphicFramePr>
+            <a:graphic xmlns:a="http://schemas.openxmlformats.org/drawingml/2006/main">
+              <a:graphicData uri="http://schemas.openxmlformats.org/drawingml/2006/picture">
+                <pic:pic xmlns:pic="http://schemas.openxmlformats.org/drawingml/2006/picture">
+                  <pic:nvPicPr>
+                    <pic:cNvPr id="0" name="Picture 29" descr="C:\Users\joshu\eclipse-workspace\ICS372-02_Group1_Project1\class_diagrams\step1\Command RetrieveData.png"/>
+                    <pic:cNvPicPr>
+                      <a:picLocks noChangeAspect="1" noChangeArrowheads="1"/>
+                    </pic:cNvPicPr>
+                  </pic:nvPicPr>
+                  <pic:blipFill>
+                    <a:blip r:embed="rId26">
+                      <a:extLst>
+                        <a:ext uri="{28A0092B-C50C-407E-A947-70E740481C1C}">
+                          <a14:useLocalDpi xmlns:a14="http://schemas.microsoft.com/office/drawing/2010/main" val="0"/>
+                        </a:ext>
+                      </a:extLst>
+                    </a:blip>
+                    <a:srcRect/>
+                    <a:stretch>
+                      <a:fillRect/>
+                    </a:stretch>
+                  </pic:blipFill>
+                  <pic:spPr bwMode="auto">
+                    <a:xfrm>
+                      <a:off x="0" y="0"/>
+                      <a:ext cx="4484370" cy="5193665"/>
+                    </a:xfrm>
+                    <a:prstGeom prst="rect">
+                      <a:avLst/>
+                    </a:prstGeom>
+                    <a:noFill/>
+                    <a:ln>
+                      <a:noFill/>
+                    </a:ln>
+                  </pic:spPr>
+                </pic:pic>
+              </a:graphicData>
+            </a:graphic>
+          </wp:inline>
+        </w:drawing>
+      </w:r>
+      <w:r>
+        <w:br w:type="page"/>
+      </w:r>
+    </w:p>
+    <w:p>
+      <w:pPr>
+        <w:pStyle w:val="Heading3"/>
+      </w:pPr>
+      <w:r>
+        <w:lastRenderedPageBreak/>
+        <w:t xml:space="preserve">Command: </w:t>
+      </w:r>
+      <w:proofErr w:type="spellStart"/>
+      <w:r>
+        <w:t>StoreData</w:t>
+      </w:r>
+      <w:proofErr w:type="spellEnd"/>
+    </w:p>
+    <w:p>
+      <w:r>
+        <w:rPr>
+          <w:noProof/>
+        </w:rPr>
+        <w:drawing>
+          <wp:inline distT="0" distB="0" distL="0" distR="0" wp14:anchorId="32CEED92" wp14:editId="477CD8F9">
+            <wp:extent cx="4484370" cy="5193665"/>
+            <wp:effectExtent l="0" t="0" r="0" b="6985"/>
+            <wp:docPr id="31" name="Picture 31" descr="C:\Users\joshu\eclipse-workspace\ICS372-02_Group1_Project1\class_diagrams\step1\Command RetrieveData.png"/>
+            <wp:cNvGraphicFramePr>
+              <a:graphicFrameLocks xmlns:a="http://schemas.openxmlformats.org/drawingml/2006/main" noChangeAspect="1"/>
+            </wp:cNvGraphicFramePr>
+            <a:graphic xmlns:a="http://schemas.openxmlformats.org/drawingml/2006/main">
+              <a:graphicData uri="http://schemas.openxmlformats.org/drawingml/2006/picture">
+                <pic:pic xmlns:pic="http://schemas.openxmlformats.org/drawingml/2006/picture">
+                  <pic:nvPicPr>
+                    <pic:cNvPr id="0" name="Picture 30" descr="C:\Users\joshu\eclipse-workspace\ICS372-02_Group1_Project1\class_diagrams\step1\Command RetrieveData.png"/>
+                    <pic:cNvPicPr>
+                      <a:picLocks noChangeAspect="1" noChangeArrowheads="1"/>
+                    </pic:cNvPicPr>
+                  </pic:nvPicPr>
+                  <pic:blipFill>
+                    <a:blip r:embed="rId26">
+                      <a:extLst>
+                        <a:ext uri="{28A0092B-C50C-407E-A947-70E740481C1C}">
+                          <a14:useLocalDpi xmlns:a14="http://schemas.microsoft.com/office/drawing/2010/main" val="0"/>
+                        </a:ext>
+                      </a:extLst>
+                    </a:blip>
+                    <a:srcRect/>
+                    <a:stretch>
+                      <a:fillRect/>
+                    </a:stretch>
+                  </pic:blipFill>
+                  <pic:spPr bwMode="auto">
+                    <a:xfrm>
+                      <a:off x="0" y="0"/>
+                      <a:ext cx="4484370" cy="5193665"/>
+                    </a:xfrm>
+                    <a:prstGeom prst="rect">
+                      <a:avLst/>
+                    </a:prstGeom>
+                    <a:noFill/>
+                    <a:ln>
+                      <a:noFill/>
+                    </a:ln>
+                  </pic:spPr>
+                </pic:pic>
+              </a:graphicData>
+            </a:graphic>
+          </wp:inline>
+        </w:drawing>
+      </w:r>
+      <w:r>
+        <w:br w:type="page"/>
+      </w:r>
+    </w:p>
+    <w:p>
+      <w:pPr>
+        <w:pStyle w:val="Heading2"/>
+      </w:pPr>
+      <w:proofErr w:type="spellStart"/>
+      <w:r>
+        <w:lastRenderedPageBreak/>
+        <w:t>CreditCard</w:t>
+      </w:r>
+      <w:proofErr w:type="spellEnd"/>
+    </w:p>
+    <w:p>
+      <w:r>
+        <w:rPr>
+          <w:noProof/>
+        </w:rPr>
+        <w:drawing>
+          <wp:inline distT="0" distB="0" distL="0" distR="0" wp14:anchorId="1B9CA79E" wp14:editId="63D72619">
+            <wp:extent cx="5434965" cy="4279265"/>
+            <wp:effectExtent l="0" t="0" r="0" b="6985"/>
+            <wp:docPr id="36" name="Picture 36" descr="C:\Users\joshu\eclipse-workspace\ICS372-02_Group1_Project1\class_diagrams\step1\CreditCard.png"/>
+            <wp:cNvGraphicFramePr>
+              <a:graphicFrameLocks xmlns:a="http://schemas.openxmlformats.org/drawingml/2006/main" noChangeAspect="1"/>
+            </wp:cNvGraphicFramePr>
+            <a:graphic xmlns:a="http://schemas.openxmlformats.org/drawingml/2006/main">
+              <a:graphicData uri="http://schemas.openxmlformats.org/drawingml/2006/picture">
+                <pic:pic xmlns:pic="http://schemas.openxmlformats.org/drawingml/2006/picture">
+                  <pic:nvPicPr>
+                    <pic:cNvPr id="0" name="Picture 35" descr="C:\Users\joshu\eclipse-workspace\ICS372-02_Group1_Project1\class_diagrams\step1\CreditCard.png"/>
+                    <pic:cNvPicPr>
+                      <a:picLocks noChangeAspect="1" noChangeArrowheads="1"/>
+                    </pic:cNvPicPr>
+                  </pic:nvPicPr>
+                  <pic:blipFill>
+                    <a:blip r:embed="rId27">
+                      <a:extLst>
+                        <a:ext uri="{28A0092B-C50C-407E-A947-70E740481C1C}">
+                          <a14:useLocalDpi xmlns:a14="http://schemas.microsoft.com/office/drawing/2010/main" val="0"/>
+                        </a:ext>
+                      </a:extLst>
+                    </a:blip>
+                    <a:srcRect/>
+                    <a:stretch>
+                      <a:fillRect/>
+                    </a:stretch>
+                  </pic:blipFill>
+                  <pic:spPr bwMode="auto">
+                    <a:xfrm>
+                      <a:off x="0" y="0"/>
+                      <a:ext cx="5434965" cy="4279265"/>
+                    </a:xfrm>
+                    <a:prstGeom prst="rect">
+                      <a:avLst/>
+                    </a:prstGeom>
+                    <a:noFill/>
+                    <a:ln>
+                      <a:noFill/>
+                    </a:ln>
+                  </pic:spPr>
+                </pic:pic>
+              </a:graphicData>
+            </a:graphic>
+          </wp:inline>
+        </w:drawing>
+      </w:r>
+      <w:r>
+        <w:br w:type="page"/>
+      </w:r>
+    </w:p>
+    <w:p>
+      <w:pPr>
+        <w:pStyle w:val="Heading2"/>
+      </w:pPr>
+      <w:r>
+        <w:lastRenderedPageBreak/>
+        <w:t>Currency</w:t>
+      </w:r>
+    </w:p>
+    <w:p>
+      <w:r>
+        <w:rPr>
+          <w:noProof/>
+        </w:rPr>
+        <w:drawing>
+          <wp:inline distT="0" distB="0" distL="0" distR="0" wp14:anchorId="4FDD74C8" wp14:editId="7DD6057A">
+            <wp:extent cx="5943600" cy="6225376"/>
+            <wp:effectExtent l="0" t="0" r="0" b="4445"/>
+            <wp:docPr id="35" name="Picture 35" descr="C:\Users\joshu\eclipse-workspace\ICS372-02_Group1_Project1\class_diagrams\Dollar.png"/>
+            <wp:cNvGraphicFramePr>
+              <a:graphicFrameLocks xmlns:a="http://schemas.openxmlformats.org/drawingml/2006/main" noChangeAspect="1"/>
+            </wp:cNvGraphicFramePr>
+            <a:graphic xmlns:a="http://schemas.openxmlformats.org/drawingml/2006/main">
+              <a:graphicData uri="http://schemas.openxmlformats.org/drawingml/2006/picture">
+                <pic:pic xmlns:pic="http://schemas.openxmlformats.org/drawingml/2006/picture">
+                  <pic:nvPicPr>
+                    <pic:cNvPr id="0" name="Picture 34" descr="C:\Users\joshu\eclipse-workspace\ICS372-02_Group1_Project1\class_diagrams\Dollar.png"/>
+                    <pic:cNvPicPr>
+                      <a:picLocks noChangeAspect="1" noChangeArrowheads="1"/>
+                    </pic:cNvPicPr>
+                  </pic:nvPicPr>
+                  <pic:blipFill>
+                    <a:blip r:embed="rId28">
+                      <a:extLst>
+                        <a:ext uri="{28A0092B-C50C-407E-A947-70E740481C1C}">
+                          <a14:useLocalDpi xmlns:a14="http://schemas.microsoft.com/office/drawing/2010/main" val="0"/>
+                        </a:ext>
+                      </a:extLst>
+                    </a:blip>
+                    <a:srcRect/>
+                    <a:stretch>
+                      <a:fillRect/>
+                    </a:stretch>
+                  </pic:blipFill>
+                  <pic:spPr bwMode="auto">
+                    <a:xfrm>
+                      <a:off x="0" y="0"/>
+                      <a:ext cx="5943600" cy="6225376"/>
+                    </a:xfrm>
+                    <a:prstGeom prst="rect">
+                      <a:avLst/>
+                    </a:prstGeom>
+                    <a:noFill/>
+                    <a:ln>
+                      <a:noFill/>
+                    </a:ln>
+                  </pic:spPr>
+                </pic:pic>
+              </a:graphicData>
+            </a:graphic>
+          </wp:inline>
+        </w:drawing>
+      </w:r>
+    </w:p>
+    <w:p>
+      <w:r>
+        <w:br w:type="page"/>
+      </w:r>
+    </w:p>
+    <w:p>
+      <w:pPr>
+        <w:pStyle w:val="Heading2"/>
+      </w:pPr>
+      <w:r>
+        <w:lastRenderedPageBreak/>
+        <w:t>Customer</w:t>
+      </w:r>
+    </w:p>
+    <w:p>
+      <w:r>
+        <w:rPr>
+          <w:noProof/>
+        </w:rPr>
+        <w:drawing>
+          <wp:inline distT="0" distB="0" distL="0" distR="0" wp14:anchorId="169D1DF2" wp14:editId="249293E0">
+            <wp:extent cx="5943600" cy="5803378"/>
+            <wp:effectExtent l="0" t="0" r="0" b="6985"/>
+            <wp:docPr id="37" name="Picture 37" descr="C:\Users\joshu\eclipse-workspace\ICS372-02_Group1_Project1\class_diagrams\step1\Customer.png"/>
+            <wp:cNvGraphicFramePr>
+              <a:graphicFrameLocks xmlns:a="http://schemas.openxmlformats.org/drawingml/2006/main" noChangeAspect="1"/>
+            </wp:cNvGraphicFramePr>
+            <a:graphic xmlns:a="http://schemas.openxmlformats.org/drawingml/2006/main">
+              <a:graphicData uri="http://schemas.openxmlformats.org/drawingml/2006/picture">
+                <pic:pic xmlns:pic="http://schemas.openxmlformats.org/drawingml/2006/picture">
+                  <pic:nvPicPr>
+                    <pic:cNvPr id="0" name="Picture 36" descr="C:\Users\joshu\eclipse-workspace\ICS372-02_Group1_Project1\class_diagrams\step1\Customer.png"/>
+                    <pic:cNvPicPr>
+                      <a:picLocks noChangeAspect="1" noChangeArrowheads="1"/>
+                    </pic:cNvPicPr>
+                  </pic:nvPicPr>
+                  <pic:blipFill>
+                    <a:blip r:embed="rId29">
+                      <a:extLst>
+                        <a:ext uri="{28A0092B-C50C-407E-A947-70E740481C1C}">
+                          <a14:useLocalDpi xmlns:a14="http://schemas.microsoft.com/office/drawing/2010/main" val="0"/>
+                        </a:ext>
+                      </a:extLst>
+                    </a:blip>
+                    <a:srcRect/>
+                    <a:stretch>
+                      <a:fillRect/>
+                    </a:stretch>
+                  </pic:blipFill>
+                  <pic:spPr bwMode="auto">
+                    <a:xfrm>
+                      <a:off x="0" y="0"/>
+                      <a:ext cx="5943600" cy="5803378"/>
+                    </a:xfrm>
+                    <a:prstGeom prst="rect">
+                      <a:avLst/>
+                    </a:prstGeom>
+                    <a:noFill/>
+                    <a:ln>
+                      <a:noFill/>
+                    </a:ln>
+                  </pic:spPr>
+                </pic:pic>
+              </a:graphicData>
+            </a:graphic>
+          </wp:inline>
+        </w:drawing>
+      </w:r>
+      <w:r>
+        <w:br w:type="page"/>
+      </w:r>
+    </w:p>
+    <w:p>
+      <w:pPr>
+        <w:pStyle w:val="Heading2"/>
+      </w:pPr>
+      <w:proofErr w:type="spellStart"/>
+      <w:r>
+        <w:lastRenderedPageBreak/>
+        <w:t>CustomerList</w:t>
+      </w:r>
+      <w:proofErr w:type="spellEnd"/>
+    </w:p>
+    <w:p>
+      <w:r>
+        <w:rPr>
+          <w:noProof/>
+        </w:rPr>
+        <w:drawing>
+          <wp:inline distT="0" distB="0" distL="0" distR="0" wp14:anchorId="263FAC61" wp14:editId="73C4BAF6">
+            <wp:extent cx="5943600" cy="5172009"/>
+            <wp:effectExtent l="0" t="0" r="0" b="0"/>
+            <wp:docPr id="38" name="Picture 38" descr="C:\Users\joshu\eclipse-workspace\ICS372-02_Group1_Project1\class_diagrams\step1\CustomerList.png"/>
+            <wp:cNvGraphicFramePr>
+              <a:graphicFrameLocks xmlns:a="http://schemas.openxmlformats.org/drawingml/2006/main" noChangeAspect="1"/>
+            </wp:cNvGraphicFramePr>
+            <a:graphic xmlns:a="http://schemas.openxmlformats.org/drawingml/2006/main">
+              <a:graphicData uri="http://schemas.openxmlformats.org/drawingml/2006/picture">
+                <pic:pic xmlns:pic="http://schemas.openxmlformats.org/drawingml/2006/picture">
+                  <pic:nvPicPr>
+                    <pic:cNvPr id="0" name="Picture 37" descr="C:\Users\joshu\eclipse-workspace\ICS372-02_Group1_Project1\class_diagrams\step1\CustomerList.png"/>
+                    <pic:cNvPicPr>
+                      <a:picLocks noChangeAspect="1" noChangeArrowheads="1"/>
+                    </pic:cNvPicPr>
+                  </pic:nvPicPr>
+                  <pic:blipFill>
+                    <a:blip r:embed="rId30">
+                      <a:extLst>
+                        <a:ext uri="{28A0092B-C50C-407E-A947-70E740481C1C}">
+                          <a14:useLocalDpi xmlns:a14="http://schemas.microsoft.com/office/drawing/2010/main" val="0"/>
+                        </a:ext>
+                      </a:extLst>
+                    </a:blip>
+                    <a:srcRect/>
+                    <a:stretch>
+                      <a:fillRect/>
+                    </a:stretch>
+                  </pic:blipFill>
+                  <pic:spPr bwMode="auto">
+                    <a:xfrm>
+                      <a:off x="0" y="0"/>
+                      <a:ext cx="5943600" cy="5172009"/>
+                    </a:xfrm>
+                    <a:prstGeom prst="rect">
+                      <a:avLst/>
+                    </a:prstGeom>
+                    <a:noFill/>
+                    <a:ln>
+                      <a:noFill/>
+                    </a:ln>
+                  </pic:spPr>
+                </pic:pic>
+              </a:graphicData>
+            </a:graphic>
+          </wp:inline>
+        </w:drawing>
+      </w:r>
+    </w:p>
+    <w:p>
+      <w:r>
+        <w:br w:type="page"/>
+      </w:r>
+    </w:p>
+    <w:p>
+      <w:pPr>
+        <w:pStyle w:val="Heading2"/>
+      </w:pPr>
+      <w:r>
+        <w:lastRenderedPageBreak/>
+        <w:t>Exceptions</w:t>
+      </w:r>
+    </w:p>
+    <w:p>
+      <w:r>
+        <w:rPr>
+          <w:noProof/>
+        </w:rPr>
+        <w:drawing>
+          <wp:inline distT="0" distB="0" distL="0" distR="0" wp14:anchorId="5DE4329E" wp14:editId="0A93FB08">
+            <wp:extent cx="5943600" cy="5673090"/>
+            <wp:effectExtent l="0" t="0" r="0" b="3810"/>
+            <wp:docPr id="6" name="Picture 6" descr="C:\Users\joshu\eclipse-workspace\ICS372-02_Group1_Project1\class_diagrams\Exceptions.png"/>
+            <wp:cNvGraphicFramePr>
+              <a:graphicFrameLocks xmlns:a="http://schemas.openxmlformats.org/drawingml/2006/main" noChangeAspect="1"/>
+            </wp:cNvGraphicFramePr>
+            <a:graphic xmlns:a="http://schemas.openxmlformats.org/drawingml/2006/main">
+              <a:graphicData uri="http://schemas.openxmlformats.org/drawingml/2006/picture">
+                <pic:pic xmlns:pic="http://schemas.openxmlformats.org/drawingml/2006/picture">
+                  <pic:nvPicPr>
+                    <pic:cNvPr id="0" name="Picture 33" descr="C:\Users\joshu\eclipse-workspace\ICS372-02_Group1_Project1\class_diagrams\Exceptions.png"/>
+                    <pic:cNvPicPr>
+                      <a:picLocks noChangeAspect="1" noChangeArrowheads="1"/>
+                    </pic:cNvPicPr>
+                  </pic:nvPicPr>
+                  <pic:blipFill>
+                    <a:blip r:embed="rId31">
+                      <a:extLst>
+                        <a:ext uri="{28A0092B-C50C-407E-A947-70E740481C1C}">
+                          <a14:useLocalDpi xmlns:a14="http://schemas.microsoft.com/office/drawing/2010/main" val="0"/>
+                        </a:ext>
+                      </a:extLst>
+                    </a:blip>
+                    <a:srcRect/>
+                    <a:stretch>
+                      <a:fillRect/>
+                    </a:stretch>
+                  </pic:blipFill>
+                  <pic:spPr bwMode="auto">
+                    <a:xfrm>
+                      <a:off x="0" y="0"/>
+                      <a:ext cx="5943600" cy="5673090"/>
+                    </a:xfrm>
+                    <a:prstGeom prst="rect">
+                      <a:avLst/>
+                    </a:prstGeom>
+                    <a:noFill/>
+                    <a:ln>
+                      <a:noFill/>
+                    </a:ln>
+                  </pic:spPr>
+                </pic:pic>
+              </a:graphicData>
+            </a:graphic>
+          </wp:inline>
+        </w:drawing>
+      </w:r>
+      <w:r>
+        <w:br w:type="page"/>
+      </w:r>
+    </w:p>
+    <w:p>
+      <w:pPr>
+        <w:pStyle w:val="Heading2"/>
+      </w:pPr>
+      <w:proofErr w:type="spellStart"/>
+      <w:r>
+        <w:lastRenderedPageBreak/>
+        <w:t>KeyTokens</w:t>
+      </w:r>
+      <w:proofErr w:type="spellEnd"/>
+    </w:p>
+    <w:p>
+      <w:r>
+        <w:rPr>
+          <w:noProof/>
+        </w:rPr>
+        <w:drawing>
+          <wp:inline distT="0" distB="0" distL="0" distR="0" wp14:anchorId="5D455245" wp14:editId="47721847">
+            <wp:extent cx="5943600" cy="3908073"/>
+            <wp:effectExtent l="0" t="0" r="0" b="0"/>
+            <wp:docPr id="41" name="Picture 41" descr="C:\Users\joshu\eclipse-workspace\ICS372-02_Group1_Project1\class_diagrams\KeyTokens.png"/>
+            <wp:cNvGraphicFramePr>
+              <a:graphicFrameLocks xmlns:a="http://schemas.openxmlformats.org/drawingml/2006/main" noChangeAspect="1"/>
+            </wp:cNvGraphicFramePr>
+            <a:graphic xmlns:a="http://schemas.openxmlformats.org/drawingml/2006/main">
+              <a:graphicData uri="http://schemas.openxmlformats.org/drawingml/2006/picture">
+                <pic:pic xmlns:pic="http://schemas.openxmlformats.org/drawingml/2006/picture">
+                  <pic:nvPicPr>
+                    <pic:cNvPr id="0" name="Picture 40" descr="C:\Users\joshu\eclipse-workspace\ICS372-02_Group1_Project1\class_diagrams\KeyTokens.png"/>
+                    <pic:cNvPicPr>
+                      <a:picLocks noChangeAspect="1" noChangeArrowheads="1"/>
+                    </pic:cNvPicPr>
+                  </pic:nvPicPr>
+                  <pic:blipFill>
+                    <a:blip r:embed="rId32">
+                      <a:extLst>
+                        <a:ext uri="{28A0092B-C50C-407E-A947-70E740481C1C}">
+                          <a14:useLocalDpi xmlns:a14="http://schemas.microsoft.com/office/drawing/2010/main" val="0"/>
+                        </a:ext>
+                      </a:extLst>
+                    </a:blip>
+                    <a:srcRect/>
+                    <a:stretch>
+                      <a:fillRect/>
+                    </a:stretch>
+                  </pic:blipFill>
+                  <pic:spPr bwMode="auto">
+                    <a:xfrm>
+                      <a:off x="0" y="0"/>
+                      <a:ext cx="5943600" cy="3908073"/>
+                    </a:xfrm>
+                    <a:prstGeom prst="rect">
+                      <a:avLst/>
+                    </a:prstGeom>
+                    <a:noFill/>
+                    <a:ln>
+                      <a:noFill/>
+                    </a:ln>
+                  </pic:spPr>
+                </pic:pic>
+              </a:graphicData>
+            </a:graphic>
+          </wp:inline>
+        </w:drawing>
+      </w:r>
+      <w:r>
+        <w:br w:type="page"/>
+      </w:r>
+    </w:p>
+    <w:p>
+      <w:pPr>
+        <w:pStyle w:val="Heading2"/>
+      </w:pPr>
+      <w:r>
+        <w:lastRenderedPageBreak/>
+        <w:t>Ownership</w:t>
+      </w:r>
+    </w:p>
+    <w:p>
+      <w:r>
+        <w:rPr>
+          <w:noProof/>
+        </w:rPr>
+        <w:drawing>
+          <wp:inline distT="0" distB="0" distL="0" distR="0" wp14:anchorId="7F1A3541" wp14:editId="2B79FA2C">
+            <wp:extent cx="3943985" cy="2934335"/>
+            <wp:effectExtent l="0" t="0" r="0" b="0"/>
+            <wp:docPr id="44" name="Picture 44" descr="C:\Users\joshu\eclipse-workspace\ICS372-02_Group1_Project1\class_diagrams\Ownership.png"/>
+            <wp:cNvGraphicFramePr>
+              <a:graphicFrameLocks xmlns:a="http://schemas.openxmlformats.org/drawingml/2006/main" noChangeAspect="1"/>
+            </wp:cNvGraphicFramePr>
+            <a:graphic xmlns:a="http://schemas.openxmlformats.org/drawingml/2006/main">
+              <a:graphicData uri="http://schemas.openxmlformats.org/drawingml/2006/picture">
+                <pic:pic xmlns:pic="http://schemas.openxmlformats.org/drawingml/2006/picture">
+                  <pic:nvPicPr>
+                    <pic:cNvPr id="0" name="Picture 43" descr="C:\Users\joshu\eclipse-workspace\ICS372-02_Group1_Project1\class_diagrams\Ownership.png"/>
+                    <pic:cNvPicPr>
+                      <a:picLocks noChangeAspect="1" noChangeArrowheads="1"/>
+                    </pic:cNvPicPr>
+                  </pic:nvPicPr>
+                  <pic:blipFill>
+                    <a:blip r:embed="rId33">
+                      <a:extLst>
+                        <a:ext uri="{28A0092B-C50C-407E-A947-70E740481C1C}">
+                          <a14:useLocalDpi xmlns:a14="http://schemas.microsoft.com/office/drawing/2010/main" val="0"/>
+                        </a:ext>
+                      </a:extLst>
+                    </a:blip>
+                    <a:srcRect/>
+                    <a:stretch>
+                      <a:fillRect/>
+                    </a:stretch>
+                  </pic:blipFill>
+                  <pic:spPr bwMode="auto">
+                    <a:xfrm>
+                      <a:off x="0" y="0"/>
+                      <a:ext cx="3943985" cy="2934335"/>
+                    </a:xfrm>
+                    <a:prstGeom prst="rect">
+                      <a:avLst/>
+                    </a:prstGeom>
+                    <a:noFill/>
+                    <a:ln>
+                      <a:noFill/>
+                    </a:ln>
+                  </pic:spPr>
+                </pic:pic>
+              </a:graphicData>
+            </a:graphic>
+          </wp:inline>
+        </w:drawing>
+      </w:r>
+      <w:r>
+        <w:br w:type="page"/>
+      </w:r>
+    </w:p>
+    <w:p>
+      <w:pPr>
+        <w:pStyle w:val="Heading2"/>
+      </w:pPr>
+      <w:proofErr w:type="spellStart"/>
+      <w:r>
+        <w:lastRenderedPageBreak/>
+        <w:t>PhoneNumber</w:t>
+      </w:r>
+      <w:proofErr w:type="spellEnd"/>
+    </w:p>
+    <w:p>
+      <w:r>
+        <w:rPr>
+          <w:noProof/>
+        </w:rPr>
+        <w:drawing>
+          <wp:inline distT="0" distB="0" distL="0" distR="0" wp14:anchorId="017F31B2" wp14:editId="07A226A0">
+            <wp:extent cx="3650615" cy="4251325"/>
+            <wp:effectExtent l="0" t="0" r="6985" b="0"/>
+            <wp:docPr id="45" name="Picture 45" descr="C:\Users\joshu\eclipse-workspace\ICS372-02_Group1_Project1\class_diagrams\step1\PhoneNumber.png"/>
+            <wp:cNvGraphicFramePr>
+              <a:graphicFrameLocks xmlns:a="http://schemas.openxmlformats.org/drawingml/2006/main" noChangeAspect="1"/>
+            </wp:cNvGraphicFramePr>
+            <a:graphic xmlns:a="http://schemas.openxmlformats.org/drawingml/2006/main">
+              <a:graphicData uri="http://schemas.openxmlformats.org/drawingml/2006/picture">
+                <pic:pic xmlns:pic="http://schemas.openxmlformats.org/drawingml/2006/picture">
+                  <pic:nvPicPr>
+                    <pic:cNvPr id="0" name="Picture 44" descr="C:\Users\joshu\eclipse-workspace\ICS372-02_Group1_Project1\class_diagrams\step1\PhoneNumber.png"/>
+                    <pic:cNvPicPr>
+                      <a:picLocks noChangeAspect="1" noChangeArrowheads="1"/>
+                    </pic:cNvPicPr>
+                  </pic:nvPicPr>
+                  <pic:blipFill>
+                    <a:blip r:embed="rId34">
+                      <a:extLst>
+                        <a:ext uri="{28A0092B-C50C-407E-A947-70E740481C1C}">
+                          <a14:useLocalDpi xmlns:a14="http://schemas.microsoft.com/office/drawing/2010/main" val="0"/>
+                        </a:ext>
+                      </a:extLst>
+                    </a:blip>
+                    <a:srcRect/>
+                    <a:stretch>
+                      <a:fillRect/>
+                    </a:stretch>
+                  </pic:blipFill>
+                  <pic:spPr bwMode="auto">
+                    <a:xfrm>
+                      <a:off x="0" y="0"/>
+                      <a:ext cx="3650615" cy="4251325"/>
+                    </a:xfrm>
+                    <a:prstGeom prst="rect">
+                      <a:avLst/>
+                    </a:prstGeom>
+                    <a:noFill/>
+                    <a:ln>
+                      <a:noFill/>
+                    </a:ln>
+                  </pic:spPr>
+                </pic:pic>
+              </a:graphicData>
+            </a:graphic>
+          </wp:inline>
+        </w:drawing>
+      </w:r>
+      <w:r>
+        <w:br w:type="page"/>
+      </w:r>
+    </w:p>
+    <w:p>
+      <w:pPr>
+        <w:pStyle w:val="Heading2"/>
+      </w:pPr>
+      <w:r>
+        <w:lastRenderedPageBreak/>
+        <w:t>Play</w:t>
+      </w:r>
+    </w:p>
+    <w:p>
+      <w:r>
+        <w:rPr>
+          <w:noProof/>
+        </w:rPr>
+        <w:drawing>
+          <wp:inline distT="0" distB="0" distL="0" distR="0" wp14:anchorId="72B07B00" wp14:editId="776BA126">
+            <wp:extent cx="5943600" cy="5186660"/>
+            <wp:effectExtent l="0" t="0" r="0" b="0"/>
+            <wp:docPr id="46" name="Picture 46" descr="C:\Users\joshu\eclipse-workspace\ICS372-02_Group1_Project1\class_diagrams\step1\Play.png"/>
+            <wp:cNvGraphicFramePr>
+              <a:graphicFrameLocks xmlns:a="http://schemas.openxmlformats.org/drawingml/2006/main" noChangeAspect="1"/>
+            </wp:cNvGraphicFramePr>
+            <a:graphic xmlns:a="http://schemas.openxmlformats.org/drawingml/2006/main">
+              <a:graphicData uri="http://schemas.openxmlformats.org/drawingml/2006/picture">
+                <pic:pic xmlns:pic="http://schemas.openxmlformats.org/drawingml/2006/picture">
+                  <pic:nvPicPr>
+                    <pic:cNvPr id="0" name="Picture 45" descr="C:\Users\joshu\eclipse-workspace\ICS372-02_Group1_Project1\class_diagrams\step1\Play.png"/>
+                    <pic:cNvPicPr>
+                      <a:picLocks noChangeAspect="1" noChangeArrowheads="1"/>
+                    </pic:cNvPicPr>
+                  </pic:nvPicPr>
+                  <pic:blipFill>
+                    <a:blip r:embed="rId35">
+                      <a:extLst>
+                        <a:ext uri="{28A0092B-C50C-407E-A947-70E740481C1C}">
+                          <a14:useLocalDpi xmlns:a14="http://schemas.microsoft.com/office/drawing/2010/main" val="0"/>
+                        </a:ext>
+                      </a:extLst>
+                    </a:blip>
+                    <a:srcRect/>
+                    <a:stretch>
+                      <a:fillRect/>
+                    </a:stretch>
+                  </pic:blipFill>
+                  <pic:spPr bwMode="auto">
+                    <a:xfrm>
+                      <a:off x="0" y="0"/>
+                      <a:ext cx="5943600" cy="5186660"/>
+                    </a:xfrm>
+                    <a:prstGeom prst="rect">
+                      <a:avLst/>
+                    </a:prstGeom>
+                    <a:noFill/>
+                    <a:ln>
+                      <a:noFill/>
+                    </a:ln>
+                  </pic:spPr>
+                </pic:pic>
+              </a:graphicData>
+            </a:graphic>
+          </wp:inline>
+        </w:drawing>
+      </w:r>
+      <w:r>
+        <w:br w:type="page"/>
+      </w:r>
+    </w:p>
+    <w:p>
+      <w:pPr>
+        <w:pStyle w:val="Heading2"/>
+      </w:pPr>
+      <w:proofErr w:type="spellStart"/>
+      <w:r>
+        <w:lastRenderedPageBreak/>
+        <w:t>PlayList</w:t>
+      </w:r>
+      <w:proofErr w:type="spellEnd"/>
+    </w:p>
+    <w:p>
+      <w:r>
+        <w:rPr>
+          <w:noProof/>
+        </w:rPr>
+        <w:drawing>
+          <wp:inline distT="0" distB="0" distL="0" distR="0" wp14:anchorId="771237D8" wp14:editId="10F56237">
+            <wp:extent cx="5943600" cy="4395085"/>
+            <wp:effectExtent l="0" t="0" r="0" b="5715"/>
+            <wp:docPr id="47" name="Picture 47" descr="C:\Users\joshu\eclipse-workspace\ICS372-02_Group1_Project1\class_diagrams\step1\PlayList.png"/>
+            <wp:cNvGraphicFramePr>
+              <a:graphicFrameLocks xmlns:a="http://schemas.openxmlformats.org/drawingml/2006/main" noChangeAspect="1"/>
+            </wp:cNvGraphicFramePr>
+            <a:graphic xmlns:a="http://schemas.openxmlformats.org/drawingml/2006/main">
+              <a:graphicData uri="http://schemas.openxmlformats.org/drawingml/2006/picture">
+                <pic:pic xmlns:pic="http://schemas.openxmlformats.org/drawingml/2006/picture">
+                  <pic:nvPicPr>
+                    <pic:cNvPr id="0" name="Picture 46" descr="C:\Users\joshu\eclipse-workspace\ICS372-02_Group1_Project1\class_diagrams\step1\PlayList.png"/>
+                    <pic:cNvPicPr>
+                      <a:picLocks noChangeAspect="1" noChangeArrowheads="1"/>
+                    </pic:cNvPicPr>
+                  </pic:nvPicPr>
+                  <pic:blipFill>
+                    <a:blip r:embed="rId36">
+                      <a:extLst>
+                        <a:ext uri="{28A0092B-C50C-407E-A947-70E740481C1C}">
+                          <a14:useLocalDpi xmlns:a14="http://schemas.microsoft.com/office/drawing/2010/main" val="0"/>
+                        </a:ext>
+                      </a:extLst>
+                    </a:blip>
+                    <a:srcRect/>
+                    <a:stretch>
+                      <a:fillRect/>
+                    </a:stretch>
+                  </pic:blipFill>
+                  <pic:spPr bwMode="auto">
+                    <a:xfrm>
+                      <a:off x="0" y="0"/>
+                      <a:ext cx="5943600" cy="4395085"/>
+                    </a:xfrm>
+                    <a:prstGeom prst="rect">
+                      <a:avLst/>
+                    </a:prstGeom>
+                    <a:noFill/>
+                    <a:ln>
+                      <a:noFill/>
+                    </a:ln>
+                  </pic:spPr>
+                </pic:pic>
+              </a:graphicData>
+            </a:graphic>
+          </wp:inline>
+        </w:drawing>
+      </w:r>
+      <w:r>
+        <w:br w:type="page"/>
+      </w:r>
+    </w:p>
+    <w:p>
+      <w:pPr>
+        <w:pStyle w:val="Heading2"/>
+      </w:pPr>
+      <w:r>
+        <w:lastRenderedPageBreak/>
+        <w:t>Storage</w:t>
+      </w:r>
+    </w:p>
+    <w:p>
+      <w:r>
+        <w:rPr>
+          <w:noProof/>
+        </w:rPr>
+        <w:drawing>
+          <wp:inline distT="0" distB="0" distL="0" distR="0" wp14:anchorId="30C59E7D" wp14:editId="285DF854">
+            <wp:extent cx="5943600" cy="3408808"/>
+            <wp:effectExtent l="0" t="0" r="0" b="1270"/>
+            <wp:docPr id="48" name="Picture 48" descr="C:\Users\joshu\eclipse-workspace\ICS372-02_Group1_Project1\class_diagrams\Storage.png"/>
+            <wp:cNvGraphicFramePr>
+              <a:graphicFrameLocks xmlns:a="http://schemas.openxmlformats.org/drawingml/2006/main" noChangeAspect="1"/>
+            </wp:cNvGraphicFramePr>
+            <a:graphic xmlns:a="http://schemas.openxmlformats.org/drawingml/2006/main">
+              <a:graphicData uri="http://schemas.openxmlformats.org/drawingml/2006/picture">
+                <pic:pic xmlns:pic="http://schemas.openxmlformats.org/drawingml/2006/picture">
+                  <pic:nvPicPr>
+                    <pic:cNvPr id="0" name="Picture 47" descr="C:\Users\joshu\eclipse-workspace\ICS372-02_Group1_Project1\class_diagrams\Storage.png"/>
+                    <pic:cNvPicPr>
+                      <a:picLocks noChangeAspect="1" noChangeArrowheads="1"/>
+                    </pic:cNvPicPr>
+                  </pic:nvPicPr>
+                  <pic:blipFill>
+                    <a:blip r:embed="rId37">
+                      <a:extLst>
+                        <a:ext uri="{28A0092B-C50C-407E-A947-70E740481C1C}">
+                          <a14:useLocalDpi xmlns:a14="http://schemas.microsoft.com/office/drawing/2010/main" val="0"/>
+                        </a:ext>
+                      </a:extLst>
+                    </a:blip>
+                    <a:srcRect/>
+                    <a:stretch>
+                      <a:fillRect/>
+                    </a:stretch>
+                  </pic:blipFill>
+                  <pic:spPr bwMode="auto">
+                    <a:xfrm>
+                      <a:off x="0" y="0"/>
+                      <a:ext cx="5943600" cy="3408808"/>
+                    </a:xfrm>
+                    <a:prstGeom prst="rect">
+                      <a:avLst/>
+                    </a:prstGeom>
+                    <a:noFill/>
+                    <a:ln>
+                      <a:noFill/>
+                    </a:ln>
+                  </pic:spPr>
+                </pic:pic>
+              </a:graphicData>
+            </a:graphic>
+          </wp:inline>
+        </w:drawing>
+      </w:r>
+      <w:r>
+        <w:br w:type="page"/>
+      </w:r>
+    </w:p>
+    <w:p>
+      <w:pPr>
+        <w:pStyle w:val="Heading2"/>
+      </w:pPr>
+      <w:r>
+        <w:lastRenderedPageBreak/>
+        <w:t>Theater</w:t>
+      </w:r>
+    </w:p>
+    <w:p>
+      <w:r>
+        <w:rPr>
+          <w:noProof/>
+        </w:rPr>
+        <w:drawing>
+          <wp:inline distT="0" distB="0" distL="0" distR="0" wp14:anchorId="244065BD" wp14:editId="4E6C23AA">
+            <wp:extent cx="5943600" cy="7647336"/>
+            <wp:effectExtent l="0" t="0" r="0" b="0"/>
+            <wp:docPr id="8" name="Picture 8" descr="C:\Users\joshu\eclipse-workspace\ICS372-02_Group1_Project1\class_diagrams\step1\Theater.png"/>
+            <wp:cNvGraphicFramePr>
+              <a:graphicFrameLocks xmlns:a="http://schemas.openxmlformats.org/drawingml/2006/main" noChangeAspect="1"/>
+            </wp:cNvGraphicFramePr>
+            <a:graphic xmlns:a="http://schemas.openxmlformats.org/drawingml/2006/main">
+              <a:graphicData uri="http://schemas.openxmlformats.org/drawingml/2006/picture">
+                <pic:pic xmlns:pic="http://schemas.openxmlformats.org/drawingml/2006/picture">
+                  <pic:nvPicPr>
+                    <pic:cNvPr id="0" name="Picture 2" descr="C:\Users\joshu\eclipse-workspace\ICS372-02_Group1_Project1\class_diagrams\step1\Theater.png"/>
+                    <pic:cNvPicPr>
+                      <a:picLocks noChangeAspect="1" noChangeArrowheads="1"/>
+                    </pic:cNvPicPr>
+                  </pic:nvPicPr>
+                  <pic:blipFill>
+                    <a:blip r:embed="rId38">
+                      <a:extLst>
+                        <a:ext uri="{28A0092B-C50C-407E-A947-70E740481C1C}">
+                          <a14:useLocalDpi xmlns:a14="http://schemas.microsoft.com/office/drawing/2010/main" val="0"/>
+                        </a:ext>
+                      </a:extLst>
+                    </a:blip>
+                    <a:srcRect/>
+                    <a:stretch>
+                      <a:fillRect/>
+                    </a:stretch>
+                  </pic:blipFill>
+                  <pic:spPr bwMode="auto">
+                    <a:xfrm>
+                      <a:off x="0" y="0"/>
+                      <a:ext cx="5943600" cy="7647336"/>
+                    </a:xfrm>
+                    <a:prstGeom prst="rect">
+                      <a:avLst/>
+                    </a:prstGeom>
+                    <a:noFill/>
+                    <a:ln>
+                      <a:noFill/>
+                    </a:ln>
+                  </pic:spPr>
+                </pic:pic>
+              </a:graphicData>
+            </a:graphic>
+          </wp:inline>
+        </w:drawing>
+      </w:r>
+    </w:p>
+    <w:p>
+      <w:pPr>
+        <w:rPr>
+          <w:rFonts w:asciiTheme="majorHAnsi" w:eastAsiaTheme="majorEastAsia" w:hAnsiTheme="majorHAnsi" w:cstheme="majorBidi"/>
+          <w:color w:val="2F5496" w:themeColor="accent1" w:themeShade="BF"/>
+          <w:sz w:val="26"/>
+          <w:szCs w:val="26"/>
+        </w:rPr>
+      </w:pPr>
+      <w:r>
+        <w:br w:type="page"/>
+      </w:r>
+    </w:p>
+    <w:p>
+      <w:pPr>
+        <w:pStyle w:val="Heading2"/>
+      </w:pPr>
+      <w:r>
+        <w:lastRenderedPageBreak/>
+        <w:t>Tickets</w:t>
+      </w:r>
+    </w:p>
+    <w:p>
+      <w:bookmarkStart w:id="0" w:name="_GoBack"/>
+      <w:r>
+        <w:rPr>
+          <w:noProof/>
+        </w:rPr>
+        <w:drawing>
+          <wp:inline distT="0" distB="0" distL="0" distR="0" wp14:anchorId="3F365FC0" wp14:editId="2C94D3EC">
+            <wp:extent cx="5943600" cy="6162856"/>
+            <wp:effectExtent l="0" t="0" r="0" b="9525"/>
+            <wp:docPr id="14" name="Picture 14" descr="C:\Users\joshu\eclipse-workspace\ICS372-02_Group1_Project1\class_diagrams\Ticket Classes.png"/>
+            <wp:cNvGraphicFramePr>
+              <a:graphicFrameLocks xmlns:a="http://schemas.openxmlformats.org/drawingml/2006/main" noChangeAspect="1"/>
+            </wp:cNvGraphicFramePr>
+            <a:graphic xmlns:a="http://schemas.openxmlformats.org/drawingml/2006/main">
+              <a:graphicData uri="http://schemas.openxmlformats.org/drawingml/2006/picture">
+                <pic:pic xmlns:pic="http://schemas.openxmlformats.org/drawingml/2006/picture">
+                  <pic:nvPicPr>
+                    <pic:cNvPr id="0" name="Picture 7" descr="C:\Users\joshu\eclipse-workspace\ICS372-02_Group1_Project1\class_diagrams\Ticket Classes.png"/>
+                    <pic:cNvPicPr>
+                      <a:picLocks noChangeAspect="1" noChangeArrowheads="1"/>
+                    </pic:cNvPicPr>
+                  </pic:nvPicPr>
+                  <pic:blipFill>
+                    <a:blip r:embed="rId39">
+                      <a:extLst>
+                        <a:ext uri="{28A0092B-C50C-407E-A947-70E740481C1C}">
+                          <a14:useLocalDpi xmlns:a14="http://schemas.microsoft.com/office/drawing/2010/main" val="0"/>
+                        </a:ext>
+                      </a:extLst>
+                    </a:blip>
+                    <a:srcRect/>
+                    <a:stretch>
+                      <a:fillRect/>
+                    </a:stretch>
+                  </pic:blipFill>
+                  <pic:spPr bwMode="auto">
+                    <a:xfrm>
+                      <a:off x="0" y="0"/>
+                      <a:ext cx="5943600" cy="6162856"/>
+                    </a:xfrm>
+                    <a:prstGeom prst="rect">
+                      <a:avLst/>
+                    </a:prstGeom>
+                    <a:noFill/>
+                    <a:ln>
+                      <a:noFill/>
+                    </a:ln>
+                  </pic:spPr>
+                </pic:pic>
+              </a:graphicData>
+            </a:graphic>
+          </wp:inline>
+        </w:drawing>
+      </w:r>
+      <w:bookmarkEnd w:id="0"/>
+      <w:r>
+        <w:br w:type="page"/>
+      </w:r>
+    </w:p>
+    <w:p>
+      <w:pPr>
+        <w:pStyle w:val="Heading2"/>
+      </w:pPr>
+      <w:proofErr w:type="spellStart"/>
+      <w:r>
+        <w:lastRenderedPageBreak/>
+        <w:t>UserInterface</w:t>
+      </w:r>
+      <w:proofErr w:type="spellEnd"/>
+    </w:p>
+    <w:p>
+      <w:r>
+        <w:rPr>
+          <w:noProof/>
+        </w:rPr>
+        <w:drawing>
+          <wp:inline distT="0" distB="0" distL="0" distR="0" wp14:anchorId="420C6435" wp14:editId="6DA78CA7">
+            <wp:extent cx="5943600" cy="6765135"/>
+            <wp:effectExtent l="0" t="0" r="0" b="0"/>
+            <wp:docPr id="10" name="Picture 10" descr="C:\Users\joshu\eclipse-workspace\ICS372-02_Group1_Project1\class_diagrams\step1\UI.png"/>
+            <wp:cNvGraphicFramePr>
+              <a:graphicFrameLocks xmlns:a="http://schemas.openxmlformats.org/drawingml/2006/main" noChangeAspect="1"/>
+            </wp:cNvGraphicFramePr>
+            <a:graphic xmlns:a="http://schemas.openxmlformats.org/drawingml/2006/main">
+              <a:graphicData uri="http://schemas.openxmlformats.org/drawingml/2006/picture">
+                <pic:pic xmlns:pic="http://schemas.openxmlformats.org/drawingml/2006/picture">
+                  <pic:nvPicPr>
+                    <pic:cNvPr id="0" name="Picture 4" descr="C:\Users\joshu\eclipse-workspace\ICS372-02_Group1_Project1\class_diagrams\step1\UI.png"/>
+                    <pic:cNvPicPr>
+                      <a:picLocks noChangeAspect="1" noChangeArrowheads="1"/>
+                    </pic:cNvPicPr>
+                  </pic:nvPicPr>
+                  <pic:blipFill>
+                    <a:blip r:embed="rId40">
+                      <a:extLst>
+                        <a:ext uri="{28A0092B-C50C-407E-A947-70E740481C1C}">
+                          <a14:useLocalDpi xmlns:a14="http://schemas.microsoft.com/office/drawing/2010/main" val="0"/>
+                        </a:ext>
+                      </a:extLst>
+                    </a:blip>
+                    <a:srcRect/>
+                    <a:stretch>
+                      <a:fillRect/>
+                    </a:stretch>
+                  </pic:blipFill>
+                  <pic:spPr bwMode="auto">
+                    <a:xfrm>
+                      <a:off x="0" y="0"/>
+                      <a:ext cx="5943600" cy="6765135"/>
+                    </a:xfrm>
+                    <a:prstGeom prst="rect">
+                      <a:avLst/>
+                    </a:prstGeom>
+                    <a:noFill/>
+                    <a:ln>
+                      <a:noFill/>
+                    </a:ln>
+                  </pic:spPr>
+                </pic:pic>
+              </a:graphicData>
+            </a:graphic>
+          </wp:inline>
+        </w:drawing>
+      </w:r>
+      <w:r>
+        <w:br w:type="page"/>
+      </w:r>
+    </w:p>
+    <w:p>
+      <w:pPr>
+        <w:pStyle w:val="Heading2"/>
+      </w:pPr>
+      <w:r>
+        <w:lastRenderedPageBreak/>
+        <w:t>Visiting</w:t>
+      </w:r>
+    </w:p>
+    <w:p>
+      <w:r>
+        <w:rPr>
+          <w:noProof/>
+        </w:rPr>
+        <w:drawing>
+          <wp:inline distT="0" distB="0" distL="0" distR="0" wp14:anchorId="58353254" wp14:editId="28C84655">
+            <wp:extent cx="5943600" cy="6400610"/>
+            <wp:effectExtent l="0" t="0" r="0" b="635"/>
+            <wp:docPr id="11" name="Picture 11" descr="C:\Users\joshu\eclipse-workspace\ICS372-02_Group1_Project1\class_diagrams\Visitors.png"/>
+            <wp:cNvGraphicFramePr>
+              <a:graphicFrameLocks xmlns:a="http://schemas.openxmlformats.org/drawingml/2006/main" noChangeAspect="1"/>
+            </wp:cNvGraphicFramePr>
+            <a:graphic xmlns:a="http://schemas.openxmlformats.org/drawingml/2006/main">
+              <a:graphicData uri="http://schemas.openxmlformats.org/drawingml/2006/picture">
+                <pic:pic xmlns:pic="http://schemas.openxmlformats.org/drawingml/2006/picture">
+                  <pic:nvPicPr>
+                    <pic:cNvPr id="0" name="Picture 5" descr="C:\Users\joshu\eclipse-workspace\ICS372-02_Group1_Project1\class_diagrams\Visitors.png"/>
+                    <pic:cNvPicPr>
+                      <a:picLocks noChangeAspect="1" noChangeArrowheads="1"/>
+                    </pic:cNvPicPr>
+                  </pic:nvPicPr>
+                  <pic:blipFill>
+                    <a:blip r:embed="rId41">
+                      <a:extLst>
+                        <a:ext uri="{28A0092B-C50C-407E-A947-70E740481C1C}">
+                          <a14:useLocalDpi xmlns:a14="http://schemas.microsoft.com/office/drawing/2010/main" val="0"/>
+                        </a:ext>
+                      </a:extLst>
+                    </a:blip>
+                    <a:srcRect/>
+                    <a:stretch>
+                      <a:fillRect/>
+                    </a:stretch>
+                  </pic:blipFill>
+                  <pic:spPr bwMode="auto">
+                    <a:xfrm>
+                      <a:off x="0" y="0"/>
+                      <a:ext cx="5943600" cy="6400610"/>
+                    </a:xfrm>
+                    <a:prstGeom prst="rect">
+                      <a:avLst/>
+                    </a:prstGeom>
+                    <a:noFill/>
+                    <a:ln>
+                      <a:noFill/>
+                    </a:ln>
+                  </pic:spPr>
+                </pic:pic>
+              </a:graphicData>
+            </a:graphic>
+          </wp:inline>
+        </w:drawing>
+      </w:r>
+    </w:p>
+    <w:p>
+      <w:r>
+        <w:br w:type="page"/>
+      </w:r>
+    </w:p>
+    <w:p/>
     <w:sectPr>
-      <w:headerReference w:type="default" r:id="rId9"/>
+      <w:headerReference w:type="default" r:id="rId42"/>
       <w:pgSz w:w="12240" w:h="15840"/>
       <w:pgMar w:top="1440" w:right="1440" w:bottom="1440" w:left="1440" w:header="720" w:footer="720" w:gutter="0"/>
       <w:cols w:space="720"/>
@@ -1578,6 +3970,28 @@
       <w:szCs w:val="26"/>
     </w:rPr>
   </w:style>
+  <w:style w:type="paragraph" w:styleId="Heading3">
+    <w:name w:val="heading 3"/>
+    <w:basedOn w:val="Normal"/>
+    <w:next w:val="Normal"/>
+    <w:link w:val="Heading3Char"/>
+    <w:uiPriority w:val="9"/>
+    <w:unhideWhenUsed/>
+    <w:qFormat/>
+    <w:rsid w:val="006556C3"/>
+    <w:pPr>
+      <w:keepNext/>
+      <w:keepLines/>
+      <w:spacing w:before="40" w:after="0"/>
+      <w:outlineLvl w:val="2"/>
+    </w:pPr>
+    <w:rPr>
+      <w:rFonts w:asciiTheme="majorHAnsi" w:eastAsiaTheme="majorEastAsia" w:hAnsiTheme="majorHAnsi" w:cstheme="majorBidi"/>
+      <w:color w:val="1F3763" w:themeColor="accent1" w:themeShade="7F"/>
+      <w:sz w:val="24"/>
+      <w:szCs w:val="24"/>
+    </w:rPr>
+  </w:style>
   <w:style w:type="character" w:default="1" w:styleId="DefaultParagraphFont">
     <w:name w:val="Default Paragraph Font"/>
     <w:uiPriority w:val="1"/>
@@ -1692,6 +4106,19 @@
       <w:color w:val="2F5496" w:themeColor="accent1" w:themeShade="BF"/>
       <w:sz w:val="26"/>
       <w:szCs w:val="26"/>
+    </w:rPr>
+  </w:style>
+  <w:style w:type="character" w:customStyle="1" w:styleId="Heading3Char">
+    <w:name w:val="Heading 3 Char"/>
+    <w:basedOn w:val="DefaultParagraphFont"/>
+    <w:link w:val="Heading3"/>
+    <w:uiPriority w:val="9"/>
+    <w:rsid w:val="006556C3"/>
+    <w:rPr>
+      <w:rFonts w:asciiTheme="majorHAnsi" w:eastAsiaTheme="majorEastAsia" w:hAnsiTheme="majorHAnsi" w:cstheme="majorBidi"/>
+      <w:color w:val="1F3763" w:themeColor="accent1" w:themeShade="7F"/>
+      <w:sz w:val="24"/>
+      <w:szCs w:val="24"/>
     </w:rPr>
   </w:style>
 </w:styles>

</xml_diff>

<commit_message>
something was wrong... now it should update the docx file
</commit_message>
<xml_diff>
--- a/Diagrams.docx
+++ b/Diagrams.docx
@@ -287,7 +287,6 @@
         <w:pStyle w:val="Heading2"/>
       </w:pPr>
       <w:r>
-        <w:lastRenderedPageBreak/>
         <w:t>Sell Advance Ticket</w:t>
       </w:r>
     </w:p>
@@ -560,7 +559,6 @@
         <w:pStyle w:val="Heading2"/>
       </w:pPr>
       <w:r>
-        <w:lastRenderedPageBreak/>
         <w:t>Sell Student Advance Ticket</w:t>
       </w:r>
     </w:p>
@@ -825,7 +823,6 @@
         <w:pStyle w:val="Heading1"/>
       </w:pPr>
       <w:r>
-        <w:lastRenderedPageBreak/>
         <w:t>Sequence Diagrams</w:t>
       </w:r>
     </w:p>
@@ -847,7 +844,6 @@
         <w:pStyle w:val="Heading2"/>
       </w:pPr>
       <w:r>
-        <w:lastRenderedPageBreak/>
         <w:t>Sell Regular Ticket</w:t>
       </w:r>
     </w:p>
@@ -857,7 +853,7 @@
           <w:noProof/>
         </w:rPr>
         <w:drawing>
-          <wp:inline distT="0" distB="0" distL="0" distR="0" wp14:anchorId="59A2B88E" wp14:editId="528F10BA">
+          <wp:inline distT="0" distB="0" distL="0" distR="0" wp14:anchorId="72666A68" wp14:editId="5E0D0600">
             <wp:extent cx="4509434" cy="7943353"/>
             <wp:effectExtent l="0" t="0" r="5715" b="635"/>
             <wp:docPr id="3" name="Picture 3"/>
@@ -917,7 +913,6 @@
         </w:rPr>
       </w:pPr>
       <w:r>
-        <w:lastRenderedPageBreak/>
         <w:t>Sell Advance Ticket</w:t>
       </w:r>
     </w:p>
@@ -927,7 +922,7 @@
           <w:noProof/>
         </w:rPr>
         <w:drawing>
-          <wp:inline distT="0" distB="0" distL="0" distR="0" wp14:anchorId="5581940C" wp14:editId="67198073">
+          <wp:inline distT="0" distB="0" distL="0" distR="0" wp14:anchorId="34AC0F55" wp14:editId="47D507D8">
             <wp:extent cx="4441573" cy="7976097"/>
             <wp:effectExtent l="0" t="0" r="0" b="6350"/>
             <wp:docPr id="2" name="Picture 2"/>
@@ -984,7 +979,6 @@
         <w:pStyle w:val="Heading2"/>
       </w:pPr>
       <w:r>
-        <w:lastRenderedPageBreak/>
         <w:t>Sell Student Advance Ticket</w:t>
       </w:r>
     </w:p>
@@ -994,7 +988,7 @@
           <w:noProof/>
         </w:rPr>
         <w:drawing>
-          <wp:inline distT="0" distB="0" distL="0" distR="0" wp14:anchorId="5861B1CA" wp14:editId="36EE6F72">
+          <wp:inline distT="0" distB="0" distL="0" distR="0" wp14:anchorId="529ACCBF" wp14:editId="17ADAF14">
             <wp:extent cx="4335468" cy="7994677"/>
             <wp:effectExtent l="0" t="0" r="8255" b="6350"/>
             <wp:docPr id="1" name="Picture 1"/>
@@ -1045,7 +1039,6 @@
     </w:p>
     <w:p>
       <w:r>
-        <w:lastRenderedPageBreak/>
         <w:br w:type="page"/>
       </w:r>
     </w:p>
@@ -1054,7 +1047,6 @@
         <w:pStyle w:val="Heading1"/>
       </w:pPr>
       <w:r>
-        <w:lastRenderedPageBreak/>
         <w:t>Class Diagrams</w:t>
       </w:r>
     </w:p>
@@ -1072,7 +1064,7 @@
           <w:noProof/>
         </w:rPr>
         <w:drawing>
-          <wp:inline distT="0" distB="0" distL="0" distR="0" wp14:anchorId="743632D1" wp14:editId="5E4863ED">
+          <wp:inline distT="0" distB="0" distL="0" distR="0" wp14:anchorId="7D22571F" wp14:editId="29753DB2">
             <wp:extent cx="4364990" cy="4831080"/>
             <wp:effectExtent l="0" t="0" r="0" b="7620"/>
             <wp:docPr id="4" name="Picture 4" descr="C:\Users\joshu\eclipse-workspace\ICS372-02_Group1_Project1\class_diagrams\step1\Address.png"/>
@@ -1141,7 +1133,7 @@
           <w:noProof/>
         </w:rPr>
         <w:drawing>
-          <wp:inline distT="0" distB="0" distL="0" distR="0" wp14:anchorId="1A2E596F" wp14:editId="7F29C519">
+          <wp:inline distT="0" distB="0" distL="0" distR="0" wp14:anchorId="11CC8BD7" wp14:editId="6F1D7717">
             <wp:extent cx="1630680" cy="2096135"/>
             <wp:effectExtent l="0" t="0" r="7620" b="0"/>
             <wp:docPr id="5" name="Picture 5" descr="C:\Users\joshu\eclipse-workspace\ICS372-02_Group1_Project1\class_diagrams\step1\Application.png"/>
@@ -1200,7 +1192,6 @@
         <w:pStyle w:val="Heading2"/>
       </w:pPr>
       <w:r>
-        <w:lastRenderedPageBreak/>
         <w:t>Client</w:t>
       </w:r>
     </w:p>
@@ -1210,7 +1201,7 @@
           <w:noProof/>
         </w:rPr>
         <w:drawing>
-          <wp:inline distT="0" distB="0" distL="0" distR="0" wp14:anchorId="007B3EC1" wp14:editId="13233088">
+          <wp:inline distT="0" distB="0" distL="0" distR="0" wp14:anchorId="586EB234" wp14:editId="29B750AE">
             <wp:extent cx="5943600" cy="4158603"/>
             <wp:effectExtent l="0" t="0" r="0" b="0"/>
             <wp:docPr id="32" name="Picture 32" descr="C:\Users\joshu\eclipse-workspace\ICS372-02_Group1_Project1\class_diagrams\step1\Client.png"/>
@@ -1270,7 +1261,6 @@
       </w:pPr>
       <w:proofErr w:type="spellStart"/>
       <w:r>
-        <w:lastRenderedPageBreak/>
         <w:t>ClientList</w:t>
       </w:r>
       <w:proofErr w:type="spellEnd"/>
@@ -1281,7 +1271,7 @@
           <w:noProof/>
         </w:rPr>
         <w:drawing>
-          <wp:inline distT="0" distB="0" distL="0" distR="0" wp14:anchorId="480990A6" wp14:editId="31FEFAF9">
+          <wp:inline distT="0" distB="0" distL="0" distR="0" wp14:anchorId="789EEA3D" wp14:editId="038D2DDC">
             <wp:extent cx="5943600" cy="5765776"/>
             <wp:effectExtent l="0" t="0" r="0" b="6985"/>
             <wp:docPr id="39" name="Picture 39" descr="C:\Users\joshu\eclipse-workspace\ICS372-02_Group1_Project1\class_diagrams\step1\ClientList.png"/>
@@ -1340,7 +1330,6 @@
         <w:pStyle w:val="Heading2"/>
       </w:pPr>
       <w:r>
-        <w:lastRenderedPageBreak/>
         <w:t>Command</w:t>
       </w:r>
     </w:p>
@@ -1350,7 +1339,7 @@
           <w:noProof/>
         </w:rPr>
         <w:drawing>
-          <wp:inline distT="0" distB="0" distL="0" distR="0" wp14:anchorId="1DEEE957" wp14:editId="717A81FF">
+          <wp:inline distT="0" distB="0" distL="0" distR="0" wp14:anchorId="5A250299" wp14:editId="58E191D4">
             <wp:extent cx="5943600" cy="4568797"/>
             <wp:effectExtent l="0" t="0" r="0" b="3810"/>
             <wp:docPr id="13" name="Picture 13" descr="C:\Users\joshu\eclipse-workspace\ICS372-02_Group1_Project1\class_diagrams\step1\Command.png"/>
@@ -1404,7 +1393,6 @@
         <w:pStyle w:val="Heading3"/>
       </w:pPr>
       <w:r>
-        <w:lastRenderedPageBreak/>
         <w:t xml:space="preserve">Command: </w:t>
       </w:r>
       <w:proofErr w:type="spellStart"/>
@@ -1419,7 +1407,7 @@
           <w:noProof/>
         </w:rPr>
         <w:drawing>
-          <wp:inline distT="0" distB="0" distL="0" distR="0" wp14:anchorId="03DA1A36" wp14:editId="612C45C8">
+          <wp:inline distT="0" distB="0" distL="0" distR="0" wp14:anchorId="60A46195" wp14:editId="1D407CBA">
             <wp:extent cx="5106035" cy="5457190"/>
             <wp:effectExtent l="0" t="0" r="0" b="0"/>
             <wp:docPr id="17" name="Picture 17" descr="C:\Users\joshu\eclipse-workspace\ICS372-02_Group1_Project1\class_diagrams\step1\Command AddClient.png"/>
@@ -1478,7 +1466,6 @@
         <w:pStyle w:val="Heading3"/>
       </w:pPr>
       <w:r>
-        <w:lastRenderedPageBreak/>
         <w:t xml:space="preserve">Command: </w:t>
       </w:r>
       <w:proofErr w:type="spellStart"/>
@@ -1493,7 +1480,7 @@
           <w:noProof/>
         </w:rPr>
         <w:drawing>
-          <wp:inline distT="0" distB="0" distL="0" distR="0" wp14:anchorId="7A7E0463" wp14:editId="4F7B3809">
+          <wp:inline distT="0" distB="0" distL="0" distR="0" wp14:anchorId="4DFDBF1D" wp14:editId="1A99A9AF">
             <wp:extent cx="4645025" cy="4418330"/>
             <wp:effectExtent l="0" t="0" r="3175" b="1270"/>
             <wp:docPr id="18" name="Picture 18" descr="C:\Users\joshu\eclipse-workspace\ICS372-02_Group1_Project1\class_diagrams\step1\Command AddCreditCard.png"/>
@@ -1552,7 +1539,6 @@
         <w:pStyle w:val="Heading3"/>
       </w:pPr>
       <w:r>
-        <w:lastRenderedPageBreak/>
         <w:t xml:space="preserve">Command: </w:t>
       </w:r>
       <w:proofErr w:type="spellStart"/>
@@ -1567,7 +1553,7 @@
           <w:noProof/>
         </w:rPr>
         <w:drawing>
-          <wp:inline distT="0" distB="0" distL="0" distR="0" wp14:anchorId="452184AA" wp14:editId="31EB4DF8">
+          <wp:inline distT="0" distB="0" distL="0" distR="0" wp14:anchorId="140F5281" wp14:editId="2ADCCD9F">
             <wp:extent cx="4001135" cy="4447540"/>
             <wp:effectExtent l="0" t="0" r="0" b="0"/>
             <wp:docPr id="19" name="Picture 19" descr="C:\Users\joshu\eclipse-workspace\ICS372-02_Group1_Project1\class_diagrams\step1\Command AddCustomer.png"/>
@@ -1626,7 +1612,6 @@
         <w:pStyle w:val="Heading3"/>
       </w:pPr>
       <w:r>
-        <w:lastRenderedPageBreak/>
         <w:t xml:space="preserve">Command: </w:t>
       </w:r>
       <w:proofErr w:type="spellStart"/>
@@ -1641,7 +1626,7 @@
           <w:noProof/>
         </w:rPr>
         <w:drawing>
-          <wp:inline distT="0" distB="0" distL="0" distR="0" wp14:anchorId="2B1ADF43" wp14:editId="40F3E1B6">
+          <wp:inline distT="0" distB="0" distL="0" distR="0" wp14:anchorId="73C90D6C" wp14:editId="0314DF13">
             <wp:extent cx="5683885" cy="4498975"/>
             <wp:effectExtent l="0" t="0" r="0" b="0"/>
             <wp:docPr id="16" name="Picture 16" descr="C:\Users\joshu\eclipse-workspace\ICS372-02_Group1_Project1\class_diagrams\step1\Command AddPlay.png"/>
@@ -1698,7 +1683,6 @@
         <w:pStyle w:val="Heading3"/>
       </w:pPr>
       <w:r>
-        <w:lastRenderedPageBreak/>
         <w:t xml:space="preserve">Command: </w:t>
       </w:r>
       <w:proofErr w:type="spellStart"/>
@@ -1713,7 +1697,7 @@
           <w:noProof/>
         </w:rPr>
         <w:drawing>
-          <wp:inline distT="0" distB="0" distL="0" distR="0" wp14:anchorId="6726CAD2" wp14:editId="563FD3F9">
+          <wp:inline distT="0" distB="0" distL="0" distR="0" wp14:anchorId="52BE92AD" wp14:editId="740DC838">
             <wp:extent cx="5208270" cy="3628390"/>
             <wp:effectExtent l="0" t="0" r="0" b="0"/>
             <wp:docPr id="21" name="Picture 21" descr="C:\Users\joshu\eclipse-workspace\ICS372-02_Group1_Project1\class_diagrams\step1\Command ExitApplication.png"/>
@@ -1770,11 +1754,7 @@
         <w:pStyle w:val="Heading3"/>
       </w:pPr>
       <w:r>
-        <w:lastRenderedPageBreak/>
-        <w:t xml:space="preserve">Command: </w:t>
-      </w:r>
-      <w:r>
-        <w:t>Help</w:t>
+        <w:t>Command: Help</w:t>
       </w:r>
     </w:p>
     <w:p>
@@ -1783,7 +1763,7 @@
           <w:noProof/>
         </w:rPr>
         <w:drawing>
-          <wp:inline distT="0" distB="0" distL="0" distR="0" wp14:anchorId="69B3D0B2" wp14:editId="325A2351">
+          <wp:inline distT="0" distB="0" distL="0" distR="0" wp14:anchorId="4FC7073A" wp14:editId="216D11B7">
             <wp:extent cx="3131185" cy="4952365"/>
             <wp:effectExtent l="0" t="0" r="0" b="635"/>
             <wp:docPr id="23" name="Picture 23" descr="C:\Users\joshu\eclipse-workspace\ICS372-02_Group1_Project1\class_diagrams\step1\Command Help.png"/>
@@ -1840,7 +1820,6 @@
         <w:pStyle w:val="Heading3"/>
       </w:pPr>
       <w:r>
-        <w:lastRenderedPageBreak/>
         <w:t xml:space="preserve">Command: </w:t>
       </w:r>
       <w:proofErr w:type="spellStart"/>
@@ -1855,7 +1834,7 @@
           <w:noProof/>
         </w:rPr>
         <w:drawing>
-          <wp:inline distT="0" distB="0" distL="0" distR="0" wp14:anchorId="4709AE6C" wp14:editId="59753076">
+          <wp:inline distT="0" distB="0" distL="0" distR="0" wp14:anchorId="704D648E" wp14:editId="64179BF0">
             <wp:extent cx="5943600" cy="4043047"/>
             <wp:effectExtent l="0" t="0" r="0" b="0"/>
             <wp:docPr id="24" name="Picture 24" descr="C:\Users\joshu\eclipse-workspace\ICS372-02_Group1_Project1\class_diagrams\step1\Command ListAllClients.png"/>
@@ -1912,7 +1891,6 @@
         <w:pStyle w:val="Heading3"/>
       </w:pPr>
       <w:r>
-        <w:lastRenderedPageBreak/>
         <w:t xml:space="preserve">Command: </w:t>
       </w:r>
       <w:proofErr w:type="spellStart"/>
@@ -1927,7 +1905,7 @@
           <w:noProof/>
         </w:rPr>
         <w:drawing>
-          <wp:inline distT="0" distB="0" distL="0" distR="0" wp14:anchorId="7FD106CA" wp14:editId="10FE711E">
+          <wp:inline distT="0" distB="0" distL="0" distR="0" wp14:anchorId="78C625DE" wp14:editId="64A7B420">
             <wp:extent cx="5943600" cy="4020474"/>
             <wp:effectExtent l="0" t="0" r="0" b="0"/>
             <wp:docPr id="25" name="Picture 25" descr="C:\Users\joshu\eclipse-workspace\ICS372-02_Group1_Project1\class_diagrams\step1\Command ListAllCustomers.png"/>
@@ -1984,7 +1962,6 @@
         <w:pStyle w:val="Heading3"/>
       </w:pPr>
       <w:r>
-        <w:lastRenderedPageBreak/>
         <w:t xml:space="preserve">Command: </w:t>
       </w:r>
       <w:proofErr w:type="spellStart"/>
@@ -1999,7 +1976,7 @@
           <w:noProof/>
         </w:rPr>
         <w:drawing>
-          <wp:inline distT="0" distB="0" distL="0" distR="0" wp14:anchorId="0C463796" wp14:editId="7CCF24FE">
+          <wp:inline distT="0" distB="0" distL="0" distR="0" wp14:anchorId="10B620D8" wp14:editId="3616C38E">
             <wp:extent cx="5829935" cy="5822950"/>
             <wp:effectExtent l="0" t="0" r="0" b="6350"/>
             <wp:docPr id="26" name="Picture 26" descr="C:\Users\joshu\eclipse-workspace\ICS372-02_Group1_Project1\class_diagrams\step1\Command ListAllPlays.png"/>
@@ -2056,7 +2033,6 @@
         <w:pStyle w:val="Heading3"/>
       </w:pPr>
       <w:r>
-        <w:lastRenderedPageBreak/>
         <w:t xml:space="preserve">Command: </w:t>
       </w:r>
       <w:proofErr w:type="spellStart"/>
@@ -2071,7 +2047,7 @@
           <w:noProof/>
         </w:rPr>
         <w:drawing>
-          <wp:inline distT="0" distB="0" distL="0" distR="0" wp14:anchorId="31CB2A9F" wp14:editId="5A2EE376">
+          <wp:inline distT="0" distB="0" distL="0" distR="0" wp14:anchorId="2258E432" wp14:editId="47372230">
             <wp:extent cx="4886325" cy="4359910"/>
             <wp:effectExtent l="0" t="0" r="9525" b="2540"/>
             <wp:docPr id="27" name="Picture 27" descr="C:\Users\joshu\eclipse-workspace\ICS372-02_Group1_Project1\class_diagrams\step1\Command RemoveClient.png"/>
@@ -2128,7 +2104,6 @@
         <w:pStyle w:val="Heading3"/>
       </w:pPr>
       <w:r>
-        <w:lastRenderedPageBreak/>
         <w:t xml:space="preserve">Command: </w:t>
       </w:r>
       <w:proofErr w:type="spellStart"/>
@@ -2143,7 +2118,7 @@
           <w:noProof/>
         </w:rPr>
         <w:drawing>
-          <wp:inline distT="0" distB="0" distL="0" distR="0" wp14:anchorId="53D90D91" wp14:editId="48EA5C80">
+          <wp:inline distT="0" distB="0" distL="0" distR="0" wp14:anchorId="292764FB" wp14:editId="6759A6FB">
             <wp:extent cx="4703445" cy="4784090"/>
             <wp:effectExtent l="0" t="0" r="1905" b="0"/>
             <wp:docPr id="29" name="Picture 29" descr="C:\Users\joshu\eclipse-workspace\ICS372-02_Group1_Project1\class_diagrams\step1\Command RemoveCreditCard.png"/>
@@ -2200,7 +2175,6 @@
         <w:pStyle w:val="Heading3"/>
       </w:pPr>
       <w:r>
-        <w:lastRenderedPageBreak/>
         <w:t xml:space="preserve">Command: </w:t>
       </w:r>
       <w:proofErr w:type="spellStart"/>
@@ -2215,7 +2189,7 @@
           <w:noProof/>
         </w:rPr>
         <w:drawing>
-          <wp:inline distT="0" distB="0" distL="0" distR="0" wp14:anchorId="61EB78C2" wp14:editId="218497A6">
+          <wp:inline distT="0" distB="0" distL="0" distR="0" wp14:anchorId="7567D50E" wp14:editId="2B656D2D">
             <wp:extent cx="5943600" cy="3491821"/>
             <wp:effectExtent l="0" t="0" r="0" b="0"/>
             <wp:docPr id="28" name="Picture 28" descr="C:\Users\joshu\eclipse-workspace\ICS372-02_Group1_Project1\class_diagrams\step1\Command RemoveCustomer.png"/>
@@ -2272,7 +2246,6 @@
         <w:pStyle w:val="Heading3"/>
       </w:pPr>
       <w:r>
-        <w:lastRenderedPageBreak/>
         <w:t xml:space="preserve">Command: </w:t>
       </w:r>
       <w:proofErr w:type="spellStart"/>
@@ -2287,7 +2260,7 @@
           <w:noProof/>
         </w:rPr>
         <w:drawing>
-          <wp:inline distT="0" distB="0" distL="0" distR="0" wp14:anchorId="76BA87BB" wp14:editId="6CF5F543">
+          <wp:inline distT="0" distB="0" distL="0" distR="0" wp14:anchorId="6D1A312F" wp14:editId="20DDD01D">
             <wp:extent cx="4484370" cy="5193665"/>
             <wp:effectExtent l="0" t="0" r="0" b="6985"/>
             <wp:docPr id="30" name="Picture 30" descr="C:\Users\joshu\eclipse-workspace\ICS372-02_Group1_Project1\class_diagrams\step1\Command RetrieveData.png"/>
@@ -2344,7 +2317,6 @@
         <w:pStyle w:val="Heading3"/>
       </w:pPr>
       <w:r>
-        <w:lastRenderedPageBreak/>
         <w:t xml:space="preserve">Command: </w:t>
       </w:r>
       <w:proofErr w:type="spellStart"/>
@@ -2359,7 +2331,7 @@
           <w:noProof/>
         </w:rPr>
         <w:drawing>
-          <wp:inline distT="0" distB="0" distL="0" distR="0" wp14:anchorId="32CEED92" wp14:editId="477CD8F9">
+          <wp:inline distT="0" distB="0" distL="0" distR="0" wp14:anchorId="78859BB5" wp14:editId="38B37148">
             <wp:extent cx="4484370" cy="5193665"/>
             <wp:effectExtent l="0" t="0" r="0" b="6985"/>
             <wp:docPr id="31" name="Picture 31" descr="C:\Users\joshu\eclipse-workspace\ICS372-02_Group1_Project1\class_diagrams\step1\Command RetrieveData.png"/>
@@ -2417,7 +2389,6 @@
       </w:pPr>
       <w:proofErr w:type="spellStart"/>
       <w:r>
-        <w:lastRenderedPageBreak/>
         <w:t>CreditCard</w:t>
       </w:r>
       <w:proofErr w:type="spellEnd"/>
@@ -2428,7 +2399,7 @@
           <w:noProof/>
         </w:rPr>
         <w:drawing>
-          <wp:inline distT="0" distB="0" distL="0" distR="0" wp14:anchorId="1B9CA79E" wp14:editId="63D72619">
+          <wp:inline distT="0" distB="0" distL="0" distR="0" wp14:anchorId="570D9AD1" wp14:editId="3FF91E97">
             <wp:extent cx="5434965" cy="4279265"/>
             <wp:effectExtent l="0" t="0" r="0" b="6985"/>
             <wp:docPr id="36" name="Picture 36" descr="C:\Users\joshu\eclipse-workspace\ICS372-02_Group1_Project1\class_diagrams\step1\CreditCard.png"/>
@@ -2485,7 +2456,6 @@
         <w:pStyle w:val="Heading2"/>
       </w:pPr>
       <w:r>
-        <w:lastRenderedPageBreak/>
         <w:t>Currency</w:t>
       </w:r>
     </w:p>
@@ -2495,7 +2465,7 @@
           <w:noProof/>
         </w:rPr>
         <w:drawing>
-          <wp:inline distT="0" distB="0" distL="0" distR="0" wp14:anchorId="4FDD74C8" wp14:editId="7DD6057A">
+          <wp:inline distT="0" distB="0" distL="0" distR="0" wp14:anchorId="53175874" wp14:editId="41A92C90">
             <wp:extent cx="5943600" cy="6225376"/>
             <wp:effectExtent l="0" t="0" r="0" b="4445"/>
             <wp:docPr id="35" name="Picture 35" descr="C:\Users\joshu\eclipse-workspace\ICS372-02_Group1_Project1\class_diagrams\Dollar.png"/>
@@ -2554,7 +2524,6 @@
         <w:pStyle w:val="Heading2"/>
       </w:pPr>
       <w:r>
-        <w:lastRenderedPageBreak/>
         <w:t>Customer</w:t>
       </w:r>
     </w:p>
@@ -2564,7 +2533,7 @@
           <w:noProof/>
         </w:rPr>
         <w:drawing>
-          <wp:inline distT="0" distB="0" distL="0" distR="0" wp14:anchorId="169D1DF2" wp14:editId="249293E0">
+          <wp:inline distT="0" distB="0" distL="0" distR="0" wp14:anchorId="121F62A9" wp14:editId="5918B8C5">
             <wp:extent cx="5943600" cy="5803378"/>
             <wp:effectExtent l="0" t="0" r="0" b="6985"/>
             <wp:docPr id="37" name="Picture 37" descr="C:\Users\joshu\eclipse-workspace\ICS372-02_Group1_Project1\class_diagrams\step1\Customer.png"/>
@@ -2622,7 +2591,6 @@
       </w:pPr>
       <w:proofErr w:type="spellStart"/>
       <w:r>
-        <w:lastRenderedPageBreak/>
         <w:t>CustomerList</w:t>
       </w:r>
       <w:proofErr w:type="spellEnd"/>
@@ -2633,7 +2601,7 @@
           <w:noProof/>
         </w:rPr>
         <w:drawing>
-          <wp:inline distT="0" distB="0" distL="0" distR="0" wp14:anchorId="263FAC61" wp14:editId="73C4BAF6">
+          <wp:inline distT="0" distB="0" distL="0" distR="0" wp14:anchorId="2475536E" wp14:editId="440E7216">
             <wp:extent cx="5943600" cy="5172009"/>
             <wp:effectExtent l="0" t="0" r="0" b="0"/>
             <wp:docPr id="38" name="Picture 38" descr="C:\Users\joshu\eclipse-workspace\ICS372-02_Group1_Project1\class_diagrams\step1\CustomerList.png"/>
@@ -2692,7 +2660,6 @@
         <w:pStyle w:val="Heading2"/>
       </w:pPr>
       <w:r>
-        <w:lastRenderedPageBreak/>
         <w:t>Exceptions</w:t>
       </w:r>
     </w:p>
@@ -2702,7 +2669,7 @@
           <w:noProof/>
         </w:rPr>
         <w:drawing>
-          <wp:inline distT="0" distB="0" distL="0" distR="0" wp14:anchorId="5DE4329E" wp14:editId="0A93FB08">
+          <wp:inline distT="0" distB="0" distL="0" distR="0" wp14:anchorId="793B88A3" wp14:editId="7BF5BC76">
             <wp:extent cx="5943600" cy="5673090"/>
             <wp:effectExtent l="0" t="0" r="0" b="3810"/>
             <wp:docPr id="6" name="Picture 6" descr="C:\Users\joshu\eclipse-workspace\ICS372-02_Group1_Project1\class_diagrams\Exceptions.png"/>
@@ -2760,7 +2727,6 @@
       </w:pPr>
       <w:proofErr w:type="spellStart"/>
       <w:r>
-        <w:lastRenderedPageBreak/>
         <w:t>KeyTokens</w:t>
       </w:r>
       <w:proofErr w:type="spellEnd"/>
@@ -2771,7 +2737,7 @@
           <w:noProof/>
         </w:rPr>
         <w:drawing>
-          <wp:inline distT="0" distB="0" distL="0" distR="0" wp14:anchorId="5D455245" wp14:editId="47721847">
+          <wp:inline distT="0" distB="0" distL="0" distR="0" wp14:anchorId="1D4C06C3" wp14:editId="08AC1F1D">
             <wp:extent cx="5943600" cy="3908073"/>
             <wp:effectExtent l="0" t="0" r="0" b="0"/>
             <wp:docPr id="41" name="Picture 41" descr="C:\Users\joshu\eclipse-workspace\ICS372-02_Group1_Project1\class_diagrams\KeyTokens.png"/>
@@ -2828,7 +2794,6 @@
         <w:pStyle w:val="Heading2"/>
       </w:pPr>
       <w:r>
-        <w:lastRenderedPageBreak/>
         <w:t>Ownership</w:t>
       </w:r>
     </w:p>
@@ -2838,7 +2803,7 @@
           <w:noProof/>
         </w:rPr>
         <w:drawing>
-          <wp:inline distT="0" distB="0" distL="0" distR="0" wp14:anchorId="7F1A3541" wp14:editId="2B79FA2C">
+          <wp:inline distT="0" distB="0" distL="0" distR="0" wp14:anchorId="4E325ED2" wp14:editId="7D6C7C78">
             <wp:extent cx="3943985" cy="2934335"/>
             <wp:effectExtent l="0" t="0" r="0" b="0"/>
             <wp:docPr id="44" name="Picture 44" descr="C:\Users\joshu\eclipse-workspace\ICS372-02_Group1_Project1\class_diagrams\Ownership.png"/>
@@ -2896,7 +2861,6 @@
       </w:pPr>
       <w:proofErr w:type="spellStart"/>
       <w:r>
-        <w:lastRenderedPageBreak/>
         <w:t>PhoneNumber</w:t>
       </w:r>
       <w:proofErr w:type="spellEnd"/>
@@ -2907,7 +2871,7 @@
           <w:noProof/>
         </w:rPr>
         <w:drawing>
-          <wp:inline distT="0" distB="0" distL="0" distR="0" wp14:anchorId="017F31B2" wp14:editId="07A226A0">
+          <wp:inline distT="0" distB="0" distL="0" distR="0" wp14:anchorId="45F01429" wp14:editId="26423972">
             <wp:extent cx="3650615" cy="4251325"/>
             <wp:effectExtent l="0" t="0" r="6985" b="0"/>
             <wp:docPr id="45" name="Picture 45" descr="C:\Users\joshu\eclipse-workspace\ICS372-02_Group1_Project1\class_diagrams\step1\PhoneNumber.png"/>
@@ -2964,7 +2928,6 @@
         <w:pStyle w:val="Heading2"/>
       </w:pPr>
       <w:r>
-        <w:lastRenderedPageBreak/>
         <w:t>Play</w:t>
       </w:r>
     </w:p>
@@ -2974,7 +2937,7 @@
           <w:noProof/>
         </w:rPr>
         <w:drawing>
-          <wp:inline distT="0" distB="0" distL="0" distR="0" wp14:anchorId="72B07B00" wp14:editId="776BA126">
+          <wp:inline distT="0" distB="0" distL="0" distR="0" wp14:anchorId="55A28801" wp14:editId="5748740A">
             <wp:extent cx="5943600" cy="5186660"/>
             <wp:effectExtent l="0" t="0" r="0" b="0"/>
             <wp:docPr id="46" name="Picture 46" descr="C:\Users\joshu\eclipse-workspace\ICS372-02_Group1_Project1\class_diagrams\step1\Play.png"/>
@@ -3032,7 +2995,6 @@
       </w:pPr>
       <w:proofErr w:type="spellStart"/>
       <w:r>
-        <w:lastRenderedPageBreak/>
         <w:t>PlayList</w:t>
       </w:r>
       <w:proofErr w:type="spellEnd"/>
@@ -3043,7 +3005,7 @@
           <w:noProof/>
         </w:rPr>
         <w:drawing>
-          <wp:inline distT="0" distB="0" distL="0" distR="0" wp14:anchorId="771237D8" wp14:editId="10F56237">
+          <wp:inline distT="0" distB="0" distL="0" distR="0" wp14:anchorId="11989022" wp14:editId="24DE1C6E">
             <wp:extent cx="5943600" cy="4395085"/>
             <wp:effectExtent l="0" t="0" r="0" b="5715"/>
             <wp:docPr id="47" name="Picture 47" descr="C:\Users\joshu\eclipse-workspace\ICS372-02_Group1_Project1\class_diagrams\step1\PlayList.png"/>
@@ -3100,7 +3062,6 @@
         <w:pStyle w:val="Heading2"/>
       </w:pPr>
       <w:r>
-        <w:lastRenderedPageBreak/>
         <w:t>Storage</w:t>
       </w:r>
     </w:p>
@@ -3110,7 +3071,7 @@
           <w:noProof/>
         </w:rPr>
         <w:drawing>
-          <wp:inline distT="0" distB="0" distL="0" distR="0" wp14:anchorId="30C59E7D" wp14:editId="285DF854">
+          <wp:inline distT="0" distB="0" distL="0" distR="0" wp14:anchorId="77F564A6" wp14:editId="1C233974">
             <wp:extent cx="5943600" cy="3408808"/>
             <wp:effectExtent l="0" t="0" r="0" b="1270"/>
             <wp:docPr id="48" name="Picture 48" descr="C:\Users\joshu\eclipse-workspace\ICS372-02_Group1_Project1\class_diagrams\Storage.png"/>
@@ -3167,7 +3128,6 @@
         <w:pStyle w:val="Heading2"/>
       </w:pPr>
       <w:r>
-        <w:lastRenderedPageBreak/>
         <w:t>Theater</w:t>
       </w:r>
     </w:p>
@@ -3177,7 +3137,7 @@
           <w:noProof/>
         </w:rPr>
         <w:drawing>
-          <wp:inline distT="0" distB="0" distL="0" distR="0" wp14:anchorId="244065BD" wp14:editId="4E6C23AA">
+          <wp:inline distT="0" distB="0" distL="0" distR="0" wp14:anchorId="0E5FE871" wp14:editId="1064ED9A">
             <wp:extent cx="5943600" cy="7647336"/>
             <wp:effectExtent l="0" t="0" r="0" b="0"/>
             <wp:docPr id="8" name="Picture 8" descr="C:\Users\joshu\eclipse-workspace\ICS372-02_Group1_Project1\class_diagrams\step1\Theater.png"/>
@@ -3244,18 +3204,16 @@
         <w:pStyle w:val="Heading2"/>
       </w:pPr>
       <w:r>
-        <w:lastRenderedPageBreak/>
         <w:t>Tickets</w:t>
       </w:r>
     </w:p>
     <w:p>
-      <w:bookmarkStart w:id="0" w:name="_GoBack"/>
       <w:r>
         <w:rPr>
           <w:noProof/>
         </w:rPr>
         <w:drawing>
-          <wp:inline distT="0" distB="0" distL="0" distR="0" wp14:anchorId="3F365FC0" wp14:editId="2C94D3EC">
+          <wp:inline distT="0" distB="0" distL="0" distR="0" wp14:anchorId="0AFBE96A" wp14:editId="7D365162">
             <wp:extent cx="5943600" cy="6162856"/>
             <wp:effectExtent l="0" t="0" r="0" b="9525"/>
             <wp:docPr id="14" name="Picture 14" descr="C:\Users\joshu\eclipse-workspace\ICS372-02_Group1_Project1\class_diagrams\Ticket Classes.png"/>
@@ -3303,7 +3261,6 @@
           </wp:inline>
         </w:drawing>
       </w:r>
-      <w:bookmarkEnd w:id="0"/>
       <w:r>
         <w:br w:type="page"/>
       </w:r>
@@ -3314,7 +3271,6 @@
       </w:pPr>
       <w:proofErr w:type="spellStart"/>
       <w:r>
-        <w:lastRenderedPageBreak/>
         <w:t>UserInterface</w:t>
       </w:r>
       <w:proofErr w:type="spellEnd"/>
@@ -3325,7 +3281,7 @@
           <w:noProof/>
         </w:rPr>
         <w:drawing>
-          <wp:inline distT="0" distB="0" distL="0" distR="0" wp14:anchorId="420C6435" wp14:editId="6DA78CA7">
+          <wp:inline distT="0" distB="0" distL="0" distR="0" wp14:anchorId="27DD208D" wp14:editId="6936961D">
             <wp:extent cx="5943600" cy="6765135"/>
             <wp:effectExtent l="0" t="0" r="0" b="0"/>
             <wp:docPr id="10" name="Picture 10" descr="C:\Users\joshu\eclipse-workspace\ICS372-02_Group1_Project1\class_diagrams\step1\UI.png"/>
@@ -3382,7 +3338,6 @@
         <w:pStyle w:val="Heading2"/>
       </w:pPr>
       <w:r>
-        <w:lastRenderedPageBreak/>
         <w:t>Visiting</w:t>
       </w:r>
     </w:p>
@@ -3392,7 +3347,7 @@
           <w:noProof/>
         </w:rPr>
         <w:drawing>
-          <wp:inline distT="0" distB="0" distL="0" distR="0" wp14:anchorId="58353254" wp14:editId="28C84655">
+          <wp:inline distT="0" distB="0" distL="0" distR="0" wp14:anchorId="6E29CF04" wp14:editId="54F7CFA7">
             <wp:extent cx="5943600" cy="6400610"/>
             <wp:effectExtent l="0" t="0" r="0" b="635"/>
             <wp:docPr id="11" name="Picture 11" descr="C:\Users\joshu\eclipse-workspace\ICS372-02_Group1_Project1\class_diagrams\Visitors.png"/>
@@ -3446,6 +3401,7 @@
         <w:br w:type="page"/>
       </w:r>
     </w:p>
+    <w:p/>
     <w:p/>
     <w:sectPr>
       <w:headerReference w:type="default" r:id="rId42"/>
@@ -3926,6 +3882,7 @@
   <w:style w:type="paragraph" w:default="1" w:styleId="Normal">
     <w:name w:val="Normal"/>
     <w:qFormat/>
+    <w:rsid w:val="004D1AA1"/>
   </w:style>
   <w:style w:type="paragraph" w:styleId="Heading1">
     <w:name w:val="heading 1"/>
@@ -3978,7 +3935,7 @@
     <w:uiPriority w:val="9"/>
     <w:unhideWhenUsed/>
     <w:qFormat/>
-    <w:rsid w:val="006556C3"/>
+    <w:rsid w:val="004D1AA1"/>
     <w:pPr>
       <w:keepNext/>
       <w:keepLines/>
@@ -4113,7 +4070,7 @@
     <w:basedOn w:val="DefaultParagraphFont"/>
     <w:link w:val="Heading3"/>
     <w:uiPriority w:val="9"/>
-    <w:rsid w:val="006556C3"/>
+    <w:rsid w:val="004D1AA1"/>
     <w:rPr>
       <w:rFonts w:asciiTheme="majorHAnsi" w:eastAsiaTheme="majorEastAsia" w:hAnsiTheme="majorHAnsi" w:cstheme="majorBidi"/>
       <w:color w:val="1F3763" w:themeColor="accent1" w:themeShade="7F"/>

</xml_diff>

<commit_message>
Final formatting (line length limit enforcement)
</commit_message>
<xml_diff>
--- a/Diagrams.docx
+++ b/Diagrams.docx
@@ -2,6 +2,46 @@
 <file path=word/document.xml><?xml version="1.0" encoding="utf-8"?>
 <w:document xmlns:wpc="http://schemas.microsoft.com/office/word/2010/wordprocessingCanvas" xmlns:cx="http://schemas.microsoft.com/office/drawing/2014/chartex" xmlns:cx1="http://schemas.microsoft.com/office/drawing/2015/9/8/chartex" xmlns:cx2="http://schemas.microsoft.com/office/drawing/2015/10/21/chartex" xmlns:cx3="http://schemas.microsoft.com/office/drawing/2016/5/9/chartex" xmlns:cx4="http://schemas.microsoft.com/office/drawing/2016/5/10/chartex" xmlns:cx5="http://schemas.microsoft.com/office/drawing/2016/5/11/chartex" xmlns:cx6="http://schemas.microsoft.com/office/drawing/2016/5/12/chartex" xmlns:cx7="http://schemas.microsoft.com/office/drawing/2016/5/13/chartex" xmlns:cx8="http://schemas.microsoft.com/office/drawing/2016/5/14/chartex" xmlns:mc="http://schemas.openxmlformats.org/markup-compatibility/2006" xmlns:aink="http://schemas.microsoft.com/office/drawing/2016/ink" xmlns:am3d="http://schemas.microsoft.com/office/drawing/2017/model3d" xmlns:o="urn:schemas-microsoft-com:office:office" xmlns:r="http://schemas.openxmlformats.org/officeDocument/2006/relationships" xmlns:m="http://schemas.openxmlformats.org/officeDocument/2006/math" xmlns:v="urn:schemas-microsoft-com:vml" xmlns:wp14="http://schemas.microsoft.com/office/word/2010/wordprocessingDrawing" xmlns:wp="http://schemas.openxmlformats.org/drawingml/2006/wordprocessingDrawing" xmlns:w10="urn:schemas-microsoft-com:office:word" xmlns:w="http://schemas.openxmlformats.org/wordprocessingml/2006/main" xmlns:w14="http://schemas.microsoft.com/office/word/2010/wordml" xmlns:w15="http://schemas.microsoft.com/office/word/2012/wordml" xmlns:w16cid="http://schemas.microsoft.com/office/word/2016/wordml/cid" xmlns:w16se="http://schemas.microsoft.com/office/word/2015/wordml/symex" xmlns:wpg="http://schemas.microsoft.com/office/word/2010/wordprocessingGroup" xmlns:wpi="http://schemas.microsoft.com/office/word/2010/wordprocessingInk" xmlns:wne="http://schemas.microsoft.com/office/word/2006/wordml" xmlns:wps="http://schemas.microsoft.com/office/word/2010/wordprocessingShape" mc:Ignorable="w14 w15 w16se w16cid wp14">
   <w:body>
+    <w:p>
+      <w:pPr>
+        <w:pStyle w:val="Header"/>
+      </w:pPr>
+      <w:bookmarkStart w:id="0" w:name="_GoBack"/>
+      <w:bookmarkEnd w:id="0"/>
+      <w:r>
+        <w:t>Troy Novak</w:t>
+      </w:r>
+      <w:r>
+        <w:t xml:space="preserve"> &amp; </w:t>
+      </w:r>
+      <w:r>
+        <w:t>Joshua Zierman</w:t>
+      </w:r>
+    </w:p>
+    <w:p>
+      <w:pPr>
+        <w:pStyle w:val="Header"/>
+      </w:pPr>
+      <w:r>
+        <w:t>Rohit Tandon</w:t>
+      </w:r>
+    </w:p>
+    <w:p>
+      <w:pPr>
+        <w:pStyle w:val="Header"/>
+      </w:pPr>
+      <w:r>
+        <w:t>ICS 372</w:t>
+      </w:r>
+    </w:p>
+    <w:p>
+      <w:pPr>
+        <w:pStyle w:val="Header"/>
+      </w:pPr>
+      <w:r>
+        <w:t>March 19, 2018</w:t>
+      </w:r>
+    </w:p>
     <w:p>
       <w:pPr>
         <w:pStyle w:val="Heading1"/>
@@ -220,13 +260,8 @@
             <w:tcW w:w="4675" w:type="dxa"/>
           </w:tcPr>
           <w:p>
-            <w:proofErr w:type="spellStart"/>
-            <w:r>
-              <w:t>Shows</w:t>
-            </w:r>
-            <w:proofErr w:type="spellEnd"/>
-            <w:r>
-              <w:t xml:space="preserve"> success message if successful. If not, show an error message and asks if they would like to try again.</w:t>
+            <w:r>
+              <w:t>Shows success message if successful. If not, show an error message and asks if they would like to try again.</w:t>
             </w:r>
           </w:p>
         </w:tc>
@@ -287,6 +322,7 @@
         <w:pStyle w:val="Heading2"/>
       </w:pPr>
       <w:r>
+        <w:lastRenderedPageBreak/>
         <w:t>Sell Advance Ticket</w:t>
       </w:r>
     </w:p>
@@ -492,13 +528,8 @@
             <w:tcW w:w="4675" w:type="dxa"/>
           </w:tcPr>
           <w:p>
-            <w:proofErr w:type="spellStart"/>
-            <w:r>
-              <w:t>Shows</w:t>
-            </w:r>
-            <w:proofErr w:type="spellEnd"/>
-            <w:r>
-              <w:t xml:space="preserve"> success message if successful. If not, show an error message and asks if they would like to try again.</w:t>
+            <w:r>
+              <w:t>Shows success message if successful. If not, show an error message and asks if they would like to try again.</w:t>
             </w:r>
           </w:p>
         </w:tc>
@@ -559,6 +590,7 @@
         <w:pStyle w:val="Heading2"/>
       </w:pPr>
       <w:r>
+        <w:lastRenderedPageBreak/>
         <w:t>Sell Student Advance Ticket</w:t>
       </w:r>
     </w:p>
@@ -764,13 +796,8 @@
             <w:tcW w:w="4675" w:type="dxa"/>
           </w:tcPr>
           <w:p>
-            <w:proofErr w:type="spellStart"/>
-            <w:r>
-              <w:t>Shows</w:t>
-            </w:r>
-            <w:proofErr w:type="spellEnd"/>
-            <w:r>
-              <w:t xml:space="preserve"> success message if successful. If not, show an error message and asks if they would like to try again.</w:t>
+            <w:r>
+              <w:t>Shows success message if successful. If not, show an error message and asks if they would like to try again.</w:t>
             </w:r>
           </w:p>
         </w:tc>
@@ -814,15 +841,365 @@
     </w:tbl>
     <w:p/>
     <w:p>
+      <w:pPr>
+        <w:pStyle w:val="Heading2"/>
+      </w:pPr>
+      <w:r>
+        <w:t>Pay Client</w:t>
+      </w:r>
+    </w:p>
+    <w:tbl>
+      <w:tblPr>
+        <w:tblStyle w:val="TableGrid"/>
+        <w:tblW w:w="0" w:type="auto"/>
+        <w:tblLook w:val="04A0" w:firstRow="1" w:lastRow="0" w:firstColumn="1" w:lastColumn="0" w:noHBand="0" w:noVBand="1"/>
+      </w:tblPr>
+      <w:tblGrid>
+        <w:gridCol w:w="4788"/>
+        <w:gridCol w:w="4788"/>
+      </w:tblGrid>
+      <w:tr>
+        <w:tc>
+          <w:tcPr>
+            <w:tcW w:w="4788" w:type="dxa"/>
+          </w:tcPr>
+          <w:p>
+            <w:r>
+              <w:t>Requests to pay a client</w:t>
+            </w:r>
+          </w:p>
+        </w:tc>
+        <w:tc>
+          <w:tcPr>
+            <w:tcW w:w="4788" w:type="dxa"/>
+          </w:tcPr>
+          <w:p/>
+        </w:tc>
+      </w:tr>
+      <w:tr>
+        <w:tc>
+          <w:tcPr>
+            <w:tcW w:w="4788" w:type="dxa"/>
+          </w:tcPr>
+          <w:p/>
+        </w:tc>
+        <w:tc>
+          <w:tcPr>
+            <w:tcW w:w="4788" w:type="dxa"/>
+          </w:tcPr>
+          <w:p>
+            <w:r>
+              <w:t>Asks for client’s ID</w:t>
+            </w:r>
+          </w:p>
+        </w:tc>
+      </w:tr>
+      <w:tr>
+        <w:tc>
+          <w:tcPr>
+            <w:tcW w:w="4788" w:type="dxa"/>
+          </w:tcPr>
+          <w:p>
+            <w:r>
+              <w:t>Gives the ID</w:t>
+            </w:r>
+          </w:p>
+        </w:tc>
+        <w:tc>
+          <w:tcPr>
+            <w:tcW w:w="4788" w:type="dxa"/>
+          </w:tcPr>
+          <w:p/>
+        </w:tc>
+      </w:tr>
+      <w:tr>
+        <w:tc>
+          <w:tcPr>
+            <w:tcW w:w="4788" w:type="dxa"/>
+          </w:tcPr>
+          <w:p/>
+        </w:tc>
+        <w:tc>
+          <w:tcPr>
+            <w:tcW w:w="4788" w:type="dxa"/>
+          </w:tcPr>
+          <w:p>
+            <w:r>
+              <w:t>Outputs the client’s current balance and asks for amount of payment.</w:t>
+            </w:r>
+          </w:p>
+        </w:tc>
+      </w:tr>
+      <w:tr>
+        <w:tc>
+          <w:tcPr>
+            <w:tcW w:w="4788" w:type="dxa"/>
+          </w:tcPr>
+          <w:p>
+            <w:r>
+              <w:t>Gives amount to be paid</w:t>
+            </w:r>
+          </w:p>
+        </w:tc>
+        <w:tc>
+          <w:tcPr>
+            <w:tcW w:w="4788" w:type="dxa"/>
+          </w:tcPr>
+          <w:p/>
+        </w:tc>
+      </w:tr>
+      <w:tr>
+        <w:tc>
+          <w:tcPr>
+            <w:tcW w:w="4788" w:type="dxa"/>
+          </w:tcPr>
+          <w:p/>
+        </w:tc>
+        <w:tc>
+          <w:tcPr>
+            <w:tcW w:w="4788" w:type="dxa"/>
+          </w:tcPr>
+          <w:p>
+            <w:r>
+              <w:t>If there are no conflicts pays client and subtracts amount from client’s balance</w:t>
+            </w:r>
+          </w:p>
+        </w:tc>
+      </w:tr>
+      <w:tr>
+        <w:tc>
+          <w:tcPr>
+            <w:tcW w:w="4788" w:type="dxa"/>
+          </w:tcPr>
+          <w:p/>
+        </w:tc>
+        <w:tc>
+          <w:tcPr>
+            <w:tcW w:w="4788" w:type="dxa"/>
+          </w:tcPr>
+          <w:p>
+            <w:r>
+              <w:t>Shows success message if successful. If not, show an error message and asks if they would like to try again</w:t>
+            </w:r>
+          </w:p>
+        </w:tc>
+      </w:tr>
+      <w:tr>
+        <w:tc>
+          <w:tcPr>
+            <w:tcW w:w="4788" w:type="dxa"/>
+          </w:tcPr>
+          <w:p>
+            <w:r>
+              <w:t>If shown an error message, user answers yes or no when asked to try again.</w:t>
+            </w:r>
+          </w:p>
+        </w:tc>
+        <w:tc>
+          <w:tcPr>
+            <w:tcW w:w="4788" w:type="dxa"/>
+          </w:tcPr>
+          <w:p/>
+        </w:tc>
+      </w:tr>
+      <w:tr>
+        <w:tc>
+          <w:tcPr>
+            <w:tcW w:w="4788" w:type="dxa"/>
+          </w:tcPr>
+          <w:p/>
+        </w:tc>
+        <w:tc>
+          <w:tcPr>
+            <w:tcW w:w="4788" w:type="dxa"/>
+          </w:tcPr>
+          <w:p>
+            <w:r>
+              <w:t>If yes, goes back to step asking for client’s ID.</w:t>
+            </w:r>
+          </w:p>
+        </w:tc>
+      </w:tr>
+    </w:tbl>
+    <w:p/>
+    <w:p>
       <w:r>
         <w:br w:type="page"/>
       </w:r>
     </w:p>
     <w:p>
       <w:pPr>
+        <w:pStyle w:val="Heading2"/>
+      </w:pPr>
+      <w:r>
+        <w:lastRenderedPageBreak/>
+        <w:t>Print all Tickets for a Certain Day</w:t>
+      </w:r>
+    </w:p>
+    <w:tbl>
+      <w:tblPr>
+        <w:tblStyle w:val="TableGrid"/>
+        <w:tblW w:w="0" w:type="auto"/>
+        <w:tblLook w:val="04A0" w:firstRow="1" w:lastRow="0" w:firstColumn="1" w:lastColumn="0" w:noHBand="0" w:noVBand="1"/>
+      </w:tblPr>
+      <w:tblGrid>
+        <w:gridCol w:w="4788"/>
+        <w:gridCol w:w="4788"/>
+      </w:tblGrid>
+      <w:tr>
+        <w:tc>
+          <w:tcPr>
+            <w:tcW w:w="4788" w:type="dxa"/>
+          </w:tcPr>
+          <w:p>
+            <w:r>
+              <w:t>Requests to print all tickets sold for a certain date</w:t>
+            </w:r>
+          </w:p>
+        </w:tc>
+        <w:tc>
+          <w:tcPr>
+            <w:tcW w:w="4788" w:type="dxa"/>
+          </w:tcPr>
+          <w:p/>
+        </w:tc>
+      </w:tr>
+      <w:tr>
+        <w:tc>
+          <w:tcPr>
+            <w:tcW w:w="4788" w:type="dxa"/>
+          </w:tcPr>
+          <w:p/>
+        </w:tc>
+        <w:tc>
+          <w:tcPr>
+            <w:tcW w:w="4788" w:type="dxa"/>
+          </w:tcPr>
+          <w:p>
+            <w:r>
+              <w:t>Asks for desired date</w:t>
+            </w:r>
+          </w:p>
+        </w:tc>
+      </w:tr>
+      <w:tr>
+        <w:tc>
+          <w:tcPr>
+            <w:tcW w:w="4788" w:type="dxa"/>
+          </w:tcPr>
+          <w:p>
+            <w:r>
+              <w:t>Gives date</w:t>
+            </w:r>
+          </w:p>
+        </w:tc>
+        <w:tc>
+          <w:tcPr>
+            <w:tcW w:w="4788" w:type="dxa"/>
+          </w:tcPr>
+          <w:p/>
+        </w:tc>
+      </w:tr>
+      <w:tr>
+        <w:tc>
+          <w:tcPr>
+            <w:tcW w:w="4788" w:type="dxa"/>
+          </w:tcPr>
+          <w:p/>
+        </w:tc>
+        <w:tc>
+          <w:tcPr>
+            <w:tcW w:w="4788" w:type="dxa"/>
+          </w:tcPr>
+          <w:p>
+            <w:r>
+              <w:t>If there are no conflicts outputs a list of all ticket information for tickets already sold for requested date.</w:t>
+            </w:r>
+          </w:p>
+        </w:tc>
+      </w:tr>
+      <w:tr>
+        <w:tc>
+          <w:tcPr>
+            <w:tcW w:w="4788" w:type="dxa"/>
+          </w:tcPr>
+          <w:p/>
+        </w:tc>
+        <w:tc>
+          <w:tcPr>
+            <w:tcW w:w="4788" w:type="dxa"/>
+          </w:tcPr>
+          <w:p>
+            <w:r>
+              <w:t>Shows success message if successful. If not, shows an error message and asks if they would like to try again</w:t>
+            </w:r>
+          </w:p>
+        </w:tc>
+      </w:tr>
+      <w:tr>
+        <w:tc>
+          <w:tcPr>
+            <w:tcW w:w="4788" w:type="dxa"/>
+          </w:tcPr>
+          <w:p>
+            <w:r>
+              <w:t>If shown an error message, user answers yes or no when asked to try again.</w:t>
+            </w:r>
+          </w:p>
+        </w:tc>
+        <w:tc>
+          <w:tcPr>
+            <w:tcW w:w="4788" w:type="dxa"/>
+          </w:tcPr>
+          <w:p/>
+        </w:tc>
+      </w:tr>
+      <w:tr>
+        <w:tc>
+          <w:tcPr>
+            <w:tcW w:w="4788" w:type="dxa"/>
+          </w:tcPr>
+          <w:p/>
+        </w:tc>
+        <w:tc>
+          <w:tcPr>
+            <w:tcW w:w="4788" w:type="dxa"/>
+          </w:tcPr>
+          <w:p>
+            <w:r>
+              <w:t>If yes, goes back to</w:t>
+            </w:r>
+          </w:p>
+        </w:tc>
+      </w:tr>
+      <w:tr>
+        <w:tc>
+          <w:tcPr>
+            <w:tcW w:w="4788" w:type="dxa"/>
+          </w:tcPr>
+          <w:p/>
+        </w:tc>
+        <w:tc>
+          <w:tcPr>
+            <w:tcW w:w="4788" w:type="dxa"/>
+          </w:tcPr>
+          <w:p/>
+        </w:tc>
+      </w:tr>
+    </w:tbl>
+    <w:p/>
+    <w:p/>
+    <w:p>
+      <w:r>
+        <w:br w:type="page"/>
+      </w:r>
+    </w:p>
+    <w:p>
+      <w:pPr>
         <w:pStyle w:val="Heading1"/>
       </w:pPr>
       <w:r>
+        <w:lastRenderedPageBreak/>
         <w:t>Sequence Diagrams</w:t>
       </w:r>
     </w:p>
@@ -830,12 +1207,22 @@
       <w:pPr>
         <w:rPr>
           <w:rFonts w:asciiTheme="majorHAnsi" w:eastAsiaTheme="majorEastAsia" w:hAnsiTheme="majorHAnsi" w:cstheme="majorBidi"/>
+          <w:i/>
           <w:color w:val="2F5496" w:themeColor="accent1" w:themeShade="BF"/>
           <w:sz w:val="26"/>
           <w:szCs w:val="26"/>
         </w:rPr>
       </w:pPr>
       <w:r>
+        <w:rPr>
+          <w:i/>
+        </w:rPr>
+        <w:t>[this page was left blank to give as much space as possible for the diagram]</w:t>
+      </w:r>
+      <w:r>
+        <w:rPr>
+          <w:i/>
+        </w:rPr>
         <w:br w:type="page"/>
       </w:r>
     </w:p>
@@ -844,6 +1231,7 @@
         <w:pStyle w:val="Heading2"/>
       </w:pPr>
       <w:r>
+        <w:lastRenderedPageBreak/>
         <w:t>Sell Regular Ticket</w:t>
       </w:r>
     </w:p>
@@ -851,9 +1239,10 @@
       <w:r>
         <w:rPr>
           <w:noProof/>
+          <w:lang w:eastAsia="en-US"/>
         </w:rPr>
         <w:drawing>
-          <wp:inline distT="0" distB="0" distL="0" distR="0" wp14:anchorId="72666A68" wp14:editId="5E0D0600">
+          <wp:inline distT="0" distB="0" distL="0" distR="0" wp14:anchorId="3BED8772" wp14:editId="2271EC2B">
             <wp:extent cx="4509434" cy="7943353"/>
             <wp:effectExtent l="0" t="0" r="5715" b="635"/>
             <wp:docPr id="3" name="Picture 3"/>
@@ -913,6 +1302,7 @@
         </w:rPr>
       </w:pPr>
       <w:r>
+        <w:lastRenderedPageBreak/>
         <w:t>Sell Advance Ticket</w:t>
       </w:r>
     </w:p>
@@ -920,9 +1310,10 @@
       <w:r>
         <w:rPr>
           <w:noProof/>
+          <w:lang w:eastAsia="en-US"/>
         </w:rPr>
         <w:drawing>
-          <wp:inline distT="0" distB="0" distL="0" distR="0" wp14:anchorId="34AC0F55" wp14:editId="47D507D8">
+          <wp:inline distT="0" distB="0" distL="0" distR="0" wp14:anchorId="077DF99A" wp14:editId="06DD4378">
             <wp:extent cx="4441573" cy="7976097"/>
             <wp:effectExtent l="0" t="0" r="0" b="6350"/>
             <wp:docPr id="2" name="Picture 2"/>
@@ -979,6 +1370,7 @@
         <w:pStyle w:val="Heading2"/>
       </w:pPr>
       <w:r>
+        <w:lastRenderedPageBreak/>
         <w:t>Sell Student Advance Ticket</w:t>
       </w:r>
     </w:p>
@@ -986,9 +1378,10 @@
       <w:r>
         <w:rPr>
           <w:noProof/>
+          <w:lang w:eastAsia="en-US"/>
         </w:rPr>
         <w:drawing>
-          <wp:inline distT="0" distB="0" distL="0" distR="0" wp14:anchorId="529ACCBF" wp14:editId="17ADAF14">
+          <wp:inline distT="0" distB="0" distL="0" distR="0" wp14:anchorId="717200BF" wp14:editId="3D939B65">
             <wp:extent cx="4335468" cy="7994677"/>
             <wp:effectExtent l="0" t="0" r="8255" b="6350"/>
             <wp:docPr id="1" name="Picture 1"/>
@@ -1039,32 +1432,140 @@
     </w:p>
     <w:p>
       <w:r>
-        <w:br w:type="page"/>
-      </w:r>
-    </w:p>
-    <w:p>
-      <w:pPr>
-        <w:pStyle w:val="Heading1"/>
-      </w:pPr>
-      <w:r>
-        <w:t>Class Diagrams</w:t>
-      </w:r>
-    </w:p>
-    <w:p>
-      <w:pPr>
-        <w:pStyle w:val="Heading2"/>
-      </w:pPr>
-      <w:r>
-        <w:t>Address</w:t>
+        <w:lastRenderedPageBreak/>
+        <w:t>Pay Client</w:t>
       </w:r>
     </w:p>
     <w:p>
       <w:r>
         <w:rPr>
           <w:noProof/>
+          <w:lang w:eastAsia="en-US"/>
         </w:rPr>
         <w:drawing>
-          <wp:inline distT="0" distB="0" distL="0" distR="0" wp14:anchorId="7D22571F" wp14:editId="29753DB2">
+          <wp:inline distT="0" distB="0" distL="0" distR="0" wp14:anchorId="62BD3CD8" wp14:editId="10D40B6E">
+            <wp:extent cx="5795554" cy="5059611"/>
+            <wp:effectExtent l="0" t="0" r="0" b="8255"/>
+            <wp:docPr id="12" name="Picture 12"/>
+            <wp:cNvGraphicFramePr>
+              <a:graphicFrameLocks xmlns:a="http://schemas.openxmlformats.org/drawingml/2006/main" noChangeAspect="1"/>
+            </wp:cNvGraphicFramePr>
+            <a:graphic xmlns:a="http://schemas.openxmlformats.org/drawingml/2006/main">
+              <a:graphicData uri="http://schemas.openxmlformats.org/drawingml/2006/picture">
+                <pic:pic xmlns:pic="http://schemas.openxmlformats.org/drawingml/2006/picture">
+                  <pic:nvPicPr>
+                    <pic:cNvPr id="0" name=""/>
+                    <pic:cNvPicPr/>
+                  </pic:nvPicPr>
+                  <pic:blipFill rotWithShape="1">
+                    <a:blip r:embed="rId9"/>
+                    <a:srcRect l="-4" r="35364"/>
+                    <a:stretch/>
+                  </pic:blipFill>
+                  <pic:spPr bwMode="auto">
+                    <a:xfrm>
+                      <a:off x="0" y="0"/>
+                      <a:ext cx="5797750" cy="5061528"/>
+                    </a:xfrm>
+                    <a:prstGeom prst="rect">
+                      <a:avLst/>
+                    </a:prstGeom>
+                    <a:ln>
+                      <a:noFill/>
+                    </a:ln>
+                    <a:extLst>
+                      <a:ext uri="{53640926-AAD7-44D8-BBD7-CCE9431645EC}">
+                        <a14:shadowObscured xmlns:a14="http://schemas.microsoft.com/office/drawing/2010/main"/>
+                      </a:ext>
+                    </a:extLst>
+                  </pic:spPr>
+                </pic:pic>
+              </a:graphicData>
+            </a:graphic>
+          </wp:inline>
+        </w:drawing>
+      </w:r>
+      <w:r>
+        <w:br w:type="page"/>
+      </w:r>
+    </w:p>
+    <w:p>
+      <w:r>
+        <w:lastRenderedPageBreak/>
+        <w:t>List All Tickets for a Day</w:t>
+      </w:r>
+    </w:p>
+    <w:p>
+      <w:r>
+        <w:rPr>
+          <w:noProof/>
+          <w:lang w:eastAsia="en-US"/>
+        </w:rPr>
+        <w:drawing>
+          <wp:inline distT="0" distB="0" distL="0" distR="0" wp14:anchorId="31C73016" wp14:editId="418C8D84">
+            <wp:extent cx="5943600" cy="3354070"/>
+            <wp:effectExtent l="0" t="0" r="0" b="0"/>
+            <wp:docPr id="9" name="Picture 9"/>
+            <wp:cNvGraphicFramePr>
+              <a:graphicFrameLocks xmlns:a="http://schemas.openxmlformats.org/drawingml/2006/main" noChangeAspect="1"/>
+            </wp:cNvGraphicFramePr>
+            <a:graphic xmlns:a="http://schemas.openxmlformats.org/drawingml/2006/main">
+              <a:graphicData uri="http://schemas.openxmlformats.org/drawingml/2006/picture">
+                <pic:pic xmlns:pic="http://schemas.openxmlformats.org/drawingml/2006/picture">
+                  <pic:nvPicPr>
+                    <pic:cNvPr id="0" name=""/>
+                    <pic:cNvPicPr/>
+                  </pic:nvPicPr>
+                  <pic:blipFill>
+                    <a:blip r:embed="rId10"/>
+                    <a:stretch>
+                      <a:fillRect/>
+                    </a:stretch>
+                  </pic:blipFill>
+                  <pic:spPr>
+                    <a:xfrm>
+                      <a:off x="0" y="0"/>
+                      <a:ext cx="5943600" cy="3354070"/>
+                    </a:xfrm>
+                    <a:prstGeom prst="rect">
+                      <a:avLst/>
+                    </a:prstGeom>
+                  </pic:spPr>
+                </pic:pic>
+              </a:graphicData>
+            </a:graphic>
+          </wp:inline>
+        </w:drawing>
+      </w:r>
+      <w:r>
+        <w:br w:type="page"/>
+      </w:r>
+    </w:p>
+    <w:p/>
+    <w:p>
+      <w:pPr>
+        <w:pStyle w:val="Heading1"/>
+      </w:pPr>
+      <w:r>
+        <w:t>Class Diagrams</w:t>
+      </w:r>
+    </w:p>
+    <w:p>
+      <w:pPr>
+        <w:pStyle w:val="Heading2"/>
+      </w:pPr>
+      <w:r>
+        <w:t>Address</w:t>
+      </w:r>
+    </w:p>
+    <w:p>
+      <w:r>
+        <w:rPr>
+          <w:noProof/>
+          <w:lang w:eastAsia="en-US"/>
+        </w:rPr>
+        <w:drawing>
+          <wp:inline distT="0" distB="0" distL="0" distR="0" wp14:anchorId="481DCC68" wp14:editId="3A378840">
             <wp:extent cx="4364990" cy="4831080"/>
             <wp:effectExtent l="0" t="0" r="0" b="7620"/>
             <wp:docPr id="4" name="Picture 4" descr="C:\Users\joshu\eclipse-workspace\ICS372-02_Group1_Project1\class_diagrams\step1\Address.png"/>
@@ -1081,7 +1582,7 @@
                     </pic:cNvPicPr>
                   </pic:nvPicPr>
                   <pic:blipFill>
-                    <a:blip r:embed="rId9">
+                    <a:blip r:embed="rId11">
                       <a:extLst>
                         <a:ext uri="{28A0092B-C50C-407E-A947-70E740481C1C}">
                           <a14:useLocalDpi xmlns:a14="http://schemas.microsoft.com/office/drawing/2010/main" val="0"/>
@@ -1131,9 +1632,10 @@
       <w:r>
         <w:rPr>
           <w:noProof/>
+          <w:lang w:eastAsia="en-US"/>
         </w:rPr>
         <w:drawing>
-          <wp:inline distT="0" distB="0" distL="0" distR="0" wp14:anchorId="11CC8BD7" wp14:editId="6F1D7717">
+          <wp:inline distT="0" distB="0" distL="0" distR="0" wp14:anchorId="7F72CA40" wp14:editId="71C5F2A2">
             <wp:extent cx="1630680" cy="2096135"/>
             <wp:effectExtent l="0" t="0" r="7620" b="0"/>
             <wp:docPr id="5" name="Picture 5" descr="C:\Users\joshu\eclipse-workspace\ICS372-02_Group1_Project1\class_diagrams\step1\Application.png"/>
@@ -1150,7 +1652,7 @@
                     </pic:cNvPicPr>
                   </pic:nvPicPr>
                   <pic:blipFill>
-                    <a:blip r:embed="rId10">
+                    <a:blip r:embed="rId12">
                       <a:extLst>
                         <a:ext uri="{28A0092B-C50C-407E-A947-70E740481C1C}">
                           <a14:useLocalDpi xmlns:a14="http://schemas.microsoft.com/office/drawing/2010/main" val="0"/>
@@ -1192,6 +1694,7 @@
         <w:pStyle w:val="Heading2"/>
       </w:pPr>
       <w:r>
+        <w:lastRenderedPageBreak/>
         <w:t>Client</w:t>
       </w:r>
     </w:p>
@@ -1199,9 +1702,10 @@
       <w:r>
         <w:rPr>
           <w:noProof/>
+          <w:lang w:eastAsia="en-US"/>
         </w:rPr>
         <w:drawing>
-          <wp:inline distT="0" distB="0" distL="0" distR="0" wp14:anchorId="586EB234" wp14:editId="29B750AE">
+          <wp:inline distT="0" distB="0" distL="0" distR="0" wp14:anchorId="51FA1495" wp14:editId="01F468FB">
             <wp:extent cx="5943600" cy="4158603"/>
             <wp:effectExtent l="0" t="0" r="0" b="0"/>
             <wp:docPr id="32" name="Picture 32" descr="C:\Users\joshu\eclipse-workspace\ICS372-02_Group1_Project1\class_diagrams\step1\Client.png"/>
@@ -1218,7 +1722,7 @@
                     </pic:cNvPicPr>
                   </pic:nvPicPr>
                   <pic:blipFill>
-                    <a:blip r:embed="rId11">
+                    <a:blip r:embed="rId13">
                       <a:extLst>
                         <a:ext uri="{28A0092B-C50C-407E-A947-70E740481C1C}">
                           <a14:useLocalDpi xmlns:a14="http://schemas.microsoft.com/office/drawing/2010/main" val="0"/>
@@ -1261,6 +1765,7 @@
       </w:pPr>
       <w:proofErr w:type="spellStart"/>
       <w:r>
+        <w:lastRenderedPageBreak/>
         <w:t>ClientList</w:t>
       </w:r>
       <w:proofErr w:type="spellEnd"/>
@@ -1269,9 +1774,10 @@
       <w:r>
         <w:rPr>
           <w:noProof/>
+          <w:lang w:eastAsia="en-US"/>
         </w:rPr>
         <w:drawing>
-          <wp:inline distT="0" distB="0" distL="0" distR="0" wp14:anchorId="789EEA3D" wp14:editId="038D2DDC">
+          <wp:inline distT="0" distB="0" distL="0" distR="0" wp14:anchorId="186C184A" wp14:editId="05EC7DB8">
             <wp:extent cx="5943600" cy="5765776"/>
             <wp:effectExtent l="0" t="0" r="0" b="6985"/>
             <wp:docPr id="39" name="Picture 39" descr="C:\Users\joshu\eclipse-workspace\ICS372-02_Group1_Project1\class_diagrams\step1\ClientList.png"/>
@@ -1288,7 +1794,7 @@
                     </pic:cNvPicPr>
                   </pic:nvPicPr>
                   <pic:blipFill>
-                    <a:blip r:embed="rId12">
+                    <a:blip r:embed="rId14">
                       <a:extLst>
                         <a:ext uri="{28A0092B-C50C-407E-A947-70E740481C1C}">
                           <a14:useLocalDpi xmlns:a14="http://schemas.microsoft.com/office/drawing/2010/main" val="0"/>
@@ -1330,6 +1836,7 @@
         <w:pStyle w:val="Heading2"/>
       </w:pPr>
       <w:r>
+        <w:lastRenderedPageBreak/>
         <w:t>Command</w:t>
       </w:r>
     </w:p>
@@ -1337,9 +1844,10 @@
       <w:r>
         <w:rPr>
           <w:noProof/>
+          <w:lang w:eastAsia="en-US"/>
         </w:rPr>
         <w:drawing>
-          <wp:inline distT="0" distB="0" distL="0" distR="0" wp14:anchorId="5A250299" wp14:editId="58E191D4">
+          <wp:inline distT="0" distB="0" distL="0" distR="0" wp14:anchorId="5C9FB41D" wp14:editId="75CDA62E">
             <wp:extent cx="5943600" cy="4568797"/>
             <wp:effectExtent l="0" t="0" r="0" b="3810"/>
             <wp:docPr id="13" name="Picture 13" descr="C:\Users\joshu\eclipse-workspace\ICS372-02_Group1_Project1\class_diagrams\step1\Command.png"/>
@@ -1356,7 +1864,7 @@
                     </pic:cNvPicPr>
                   </pic:nvPicPr>
                   <pic:blipFill>
-                    <a:blip r:embed="rId13">
+                    <a:blip r:embed="rId15">
                       <a:extLst>
                         <a:ext uri="{28A0092B-C50C-407E-A947-70E740481C1C}">
                           <a14:useLocalDpi xmlns:a14="http://schemas.microsoft.com/office/drawing/2010/main" val="0"/>
@@ -1393,6 +1901,7 @@
         <w:pStyle w:val="Heading3"/>
       </w:pPr>
       <w:r>
+        <w:lastRenderedPageBreak/>
         <w:t xml:space="preserve">Command: </w:t>
       </w:r>
       <w:proofErr w:type="spellStart"/>
@@ -1405,9 +1914,10 @@
       <w:r>
         <w:rPr>
           <w:noProof/>
+          <w:lang w:eastAsia="en-US"/>
         </w:rPr>
         <w:drawing>
-          <wp:inline distT="0" distB="0" distL="0" distR="0" wp14:anchorId="60A46195" wp14:editId="1D407CBA">
+          <wp:inline distT="0" distB="0" distL="0" distR="0" wp14:anchorId="6D6D3742" wp14:editId="11EDC542">
             <wp:extent cx="5106035" cy="5457190"/>
             <wp:effectExtent l="0" t="0" r="0" b="0"/>
             <wp:docPr id="17" name="Picture 17" descr="C:\Users\joshu\eclipse-workspace\ICS372-02_Group1_Project1\class_diagrams\step1\Command AddClient.png"/>
@@ -1424,7 +1934,7 @@
                     </pic:cNvPicPr>
                   </pic:nvPicPr>
                   <pic:blipFill>
-                    <a:blip r:embed="rId14">
+                    <a:blip r:embed="rId16">
                       <a:extLst>
                         <a:ext uri="{28A0092B-C50C-407E-A947-70E740481C1C}">
                           <a14:useLocalDpi xmlns:a14="http://schemas.microsoft.com/office/drawing/2010/main" val="0"/>
@@ -1466,6 +1976,7 @@
         <w:pStyle w:val="Heading3"/>
       </w:pPr>
       <w:r>
+        <w:lastRenderedPageBreak/>
         <w:t xml:space="preserve">Command: </w:t>
       </w:r>
       <w:proofErr w:type="spellStart"/>
@@ -1478,9 +1989,10 @@
       <w:r>
         <w:rPr>
           <w:noProof/>
+          <w:lang w:eastAsia="en-US"/>
         </w:rPr>
         <w:drawing>
-          <wp:inline distT="0" distB="0" distL="0" distR="0" wp14:anchorId="4DFDBF1D" wp14:editId="1A99A9AF">
+          <wp:inline distT="0" distB="0" distL="0" distR="0" wp14:anchorId="69B52634" wp14:editId="65877FB1">
             <wp:extent cx="4645025" cy="4418330"/>
             <wp:effectExtent l="0" t="0" r="3175" b="1270"/>
             <wp:docPr id="18" name="Picture 18" descr="C:\Users\joshu\eclipse-workspace\ICS372-02_Group1_Project1\class_diagrams\step1\Command AddCreditCard.png"/>
@@ -1497,7 +2009,7 @@
                     </pic:cNvPicPr>
                   </pic:nvPicPr>
                   <pic:blipFill>
-                    <a:blip r:embed="rId15">
+                    <a:blip r:embed="rId17">
                       <a:extLst>
                         <a:ext uri="{28A0092B-C50C-407E-A947-70E740481C1C}">
                           <a14:useLocalDpi xmlns:a14="http://schemas.microsoft.com/office/drawing/2010/main" val="0"/>
@@ -1539,6 +2051,7 @@
         <w:pStyle w:val="Heading3"/>
       </w:pPr>
       <w:r>
+        <w:lastRenderedPageBreak/>
         <w:t xml:space="preserve">Command: </w:t>
       </w:r>
       <w:proofErr w:type="spellStart"/>
@@ -1551,9 +2064,10 @@
       <w:r>
         <w:rPr>
           <w:noProof/>
+          <w:lang w:eastAsia="en-US"/>
         </w:rPr>
         <w:drawing>
-          <wp:inline distT="0" distB="0" distL="0" distR="0" wp14:anchorId="140F5281" wp14:editId="2ADCCD9F">
+          <wp:inline distT="0" distB="0" distL="0" distR="0" wp14:anchorId="1A3A8B3C" wp14:editId="52FC3FC8">
             <wp:extent cx="4001135" cy="4447540"/>
             <wp:effectExtent l="0" t="0" r="0" b="0"/>
             <wp:docPr id="19" name="Picture 19" descr="C:\Users\joshu\eclipse-workspace\ICS372-02_Group1_Project1\class_diagrams\step1\Command AddCustomer.png"/>
@@ -1570,7 +2084,7 @@
                     </pic:cNvPicPr>
                   </pic:nvPicPr>
                   <pic:blipFill>
-                    <a:blip r:embed="rId16">
+                    <a:blip r:embed="rId18">
                       <a:extLst>
                         <a:ext uri="{28A0092B-C50C-407E-A947-70E740481C1C}">
                           <a14:useLocalDpi xmlns:a14="http://schemas.microsoft.com/office/drawing/2010/main" val="0"/>
@@ -1612,6 +2126,7 @@
         <w:pStyle w:val="Heading3"/>
       </w:pPr>
       <w:r>
+        <w:lastRenderedPageBreak/>
         <w:t xml:space="preserve">Command: </w:t>
       </w:r>
       <w:proofErr w:type="spellStart"/>
@@ -1624,9 +2139,10 @@
       <w:r>
         <w:rPr>
           <w:noProof/>
+          <w:lang w:eastAsia="en-US"/>
         </w:rPr>
         <w:drawing>
-          <wp:inline distT="0" distB="0" distL="0" distR="0" wp14:anchorId="73C90D6C" wp14:editId="0314DF13">
+          <wp:inline distT="0" distB="0" distL="0" distR="0" wp14:anchorId="3227C455" wp14:editId="3AA3C134">
             <wp:extent cx="5683885" cy="4498975"/>
             <wp:effectExtent l="0" t="0" r="0" b="0"/>
             <wp:docPr id="16" name="Picture 16" descr="C:\Users\joshu\eclipse-workspace\ICS372-02_Group1_Project1\class_diagrams\step1\Command AddPlay.png"/>
@@ -1643,7 +2159,7 @@
                     </pic:cNvPicPr>
                   </pic:nvPicPr>
                   <pic:blipFill>
-                    <a:blip r:embed="rId17">
+                    <a:blip r:embed="rId19">
                       <a:extLst>
                         <a:ext uri="{28A0092B-C50C-407E-A947-70E740481C1C}">
                           <a14:useLocalDpi xmlns:a14="http://schemas.microsoft.com/office/drawing/2010/main" val="0"/>
@@ -1683,6 +2199,7 @@
         <w:pStyle w:val="Heading3"/>
       </w:pPr>
       <w:r>
+        <w:lastRenderedPageBreak/>
         <w:t xml:space="preserve">Command: </w:t>
       </w:r>
       <w:proofErr w:type="spellStart"/>
@@ -1695,9 +2212,10 @@
       <w:r>
         <w:rPr>
           <w:noProof/>
+          <w:lang w:eastAsia="en-US"/>
         </w:rPr>
         <w:drawing>
-          <wp:inline distT="0" distB="0" distL="0" distR="0" wp14:anchorId="52BE92AD" wp14:editId="740DC838">
+          <wp:inline distT="0" distB="0" distL="0" distR="0" wp14:anchorId="3737B6F1" wp14:editId="6F72073A">
             <wp:extent cx="5208270" cy="3628390"/>
             <wp:effectExtent l="0" t="0" r="0" b="0"/>
             <wp:docPr id="21" name="Picture 21" descr="C:\Users\joshu\eclipse-workspace\ICS372-02_Group1_Project1\class_diagrams\step1\Command ExitApplication.png"/>
@@ -1714,7 +2232,7 @@
                     </pic:cNvPicPr>
                   </pic:nvPicPr>
                   <pic:blipFill>
-                    <a:blip r:embed="rId18">
+                    <a:blip r:embed="rId20">
                       <a:extLst>
                         <a:ext uri="{28A0092B-C50C-407E-A947-70E740481C1C}">
                           <a14:useLocalDpi xmlns:a14="http://schemas.microsoft.com/office/drawing/2010/main" val="0"/>
@@ -1754,6 +2272,7 @@
         <w:pStyle w:val="Heading3"/>
       </w:pPr>
       <w:r>
+        <w:lastRenderedPageBreak/>
         <w:t>Command: Help</w:t>
       </w:r>
     </w:p>
@@ -1761,9 +2280,10 @@
       <w:r>
         <w:rPr>
           <w:noProof/>
+          <w:lang w:eastAsia="en-US"/>
         </w:rPr>
         <w:drawing>
-          <wp:inline distT="0" distB="0" distL="0" distR="0" wp14:anchorId="4FC7073A" wp14:editId="216D11B7">
+          <wp:inline distT="0" distB="0" distL="0" distR="0" wp14:anchorId="048C2772" wp14:editId="0FD1FF22">
             <wp:extent cx="3131185" cy="4952365"/>
             <wp:effectExtent l="0" t="0" r="0" b="635"/>
             <wp:docPr id="23" name="Picture 23" descr="C:\Users\joshu\eclipse-workspace\ICS372-02_Group1_Project1\class_diagrams\step1\Command Help.png"/>
@@ -1780,7 +2300,7 @@
                     </pic:cNvPicPr>
                   </pic:nvPicPr>
                   <pic:blipFill>
-                    <a:blip r:embed="rId19">
+                    <a:blip r:embed="rId21">
                       <a:extLst>
                         <a:ext uri="{28A0092B-C50C-407E-A947-70E740481C1C}">
                           <a14:useLocalDpi xmlns:a14="http://schemas.microsoft.com/office/drawing/2010/main" val="0"/>
@@ -1820,6 +2340,7 @@
         <w:pStyle w:val="Heading3"/>
       </w:pPr>
       <w:r>
+        <w:lastRenderedPageBreak/>
         <w:t xml:space="preserve">Command: </w:t>
       </w:r>
       <w:proofErr w:type="spellStart"/>
@@ -1832,9 +2353,10 @@
       <w:r>
         <w:rPr>
           <w:noProof/>
+          <w:lang w:eastAsia="en-US"/>
         </w:rPr>
         <w:drawing>
-          <wp:inline distT="0" distB="0" distL="0" distR="0" wp14:anchorId="704D648E" wp14:editId="64179BF0">
+          <wp:inline distT="0" distB="0" distL="0" distR="0" wp14:anchorId="0635701B" wp14:editId="4B1A6A7D">
             <wp:extent cx="5943600" cy="4043047"/>
             <wp:effectExtent l="0" t="0" r="0" b="0"/>
             <wp:docPr id="24" name="Picture 24" descr="C:\Users\joshu\eclipse-workspace\ICS372-02_Group1_Project1\class_diagrams\step1\Command ListAllClients.png"/>
@@ -1851,7 +2373,7 @@
                     </pic:cNvPicPr>
                   </pic:nvPicPr>
                   <pic:blipFill>
-                    <a:blip r:embed="rId20">
+                    <a:blip r:embed="rId22">
                       <a:extLst>
                         <a:ext uri="{28A0092B-C50C-407E-A947-70E740481C1C}">
                           <a14:useLocalDpi xmlns:a14="http://schemas.microsoft.com/office/drawing/2010/main" val="0"/>
@@ -1891,6 +2413,7 @@
         <w:pStyle w:val="Heading3"/>
       </w:pPr>
       <w:r>
+        <w:lastRenderedPageBreak/>
         <w:t xml:space="preserve">Command: </w:t>
       </w:r>
       <w:proofErr w:type="spellStart"/>
@@ -1903,9 +2426,10 @@
       <w:r>
         <w:rPr>
           <w:noProof/>
+          <w:lang w:eastAsia="en-US"/>
         </w:rPr>
         <w:drawing>
-          <wp:inline distT="0" distB="0" distL="0" distR="0" wp14:anchorId="78C625DE" wp14:editId="64A7B420">
+          <wp:inline distT="0" distB="0" distL="0" distR="0" wp14:anchorId="4F741D78" wp14:editId="349B5930">
             <wp:extent cx="5943600" cy="4020474"/>
             <wp:effectExtent l="0" t="0" r="0" b="0"/>
             <wp:docPr id="25" name="Picture 25" descr="C:\Users\joshu\eclipse-workspace\ICS372-02_Group1_Project1\class_diagrams\step1\Command ListAllCustomers.png"/>
@@ -1922,7 +2446,7 @@
                     </pic:cNvPicPr>
                   </pic:nvPicPr>
                   <pic:blipFill>
-                    <a:blip r:embed="rId21">
+                    <a:blip r:embed="rId23">
                       <a:extLst>
                         <a:ext uri="{28A0092B-C50C-407E-A947-70E740481C1C}">
                           <a14:useLocalDpi xmlns:a14="http://schemas.microsoft.com/office/drawing/2010/main" val="0"/>
@@ -1962,6 +2486,7 @@
         <w:pStyle w:val="Heading3"/>
       </w:pPr>
       <w:r>
+        <w:lastRenderedPageBreak/>
         <w:t xml:space="preserve">Command: </w:t>
       </w:r>
       <w:proofErr w:type="spellStart"/>
@@ -1974,9 +2499,10 @@
       <w:r>
         <w:rPr>
           <w:noProof/>
+          <w:lang w:eastAsia="en-US"/>
         </w:rPr>
         <w:drawing>
-          <wp:inline distT="0" distB="0" distL="0" distR="0" wp14:anchorId="10B620D8" wp14:editId="3616C38E">
+          <wp:inline distT="0" distB="0" distL="0" distR="0" wp14:anchorId="46B9630C" wp14:editId="5119B0AE">
             <wp:extent cx="5829935" cy="5822950"/>
             <wp:effectExtent l="0" t="0" r="0" b="6350"/>
             <wp:docPr id="26" name="Picture 26" descr="C:\Users\joshu\eclipse-workspace\ICS372-02_Group1_Project1\class_diagrams\step1\Command ListAllPlays.png"/>
@@ -1993,7 +2519,7 @@
                     </pic:cNvPicPr>
                   </pic:nvPicPr>
                   <pic:blipFill>
-                    <a:blip r:embed="rId22">
+                    <a:blip r:embed="rId24">
                       <a:extLst>
                         <a:ext uri="{28A0092B-C50C-407E-A947-70E740481C1C}">
                           <a14:useLocalDpi xmlns:a14="http://schemas.microsoft.com/office/drawing/2010/main" val="0"/>
@@ -2033,6 +2559,7 @@
         <w:pStyle w:val="Heading3"/>
       </w:pPr>
       <w:r>
+        <w:lastRenderedPageBreak/>
         <w:t xml:space="preserve">Command: </w:t>
       </w:r>
       <w:proofErr w:type="spellStart"/>
@@ -2045,9 +2572,10 @@
       <w:r>
         <w:rPr>
           <w:noProof/>
+          <w:lang w:eastAsia="en-US"/>
         </w:rPr>
         <w:drawing>
-          <wp:inline distT="0" distB="0" distL="0" distR="0" wp14:anchorId="2258E432" wp14:editId="47372230">
+          <wp:inline distT="0" distB="0" distL="0" distR="0" wp14:anchorId="619BDD93" wp14:editId="33902C7E">
             <wp:extent cx="4886325" cy="4359910"/>
             <wp:effectExtent l="0" t="0" r="9525" b="2540"/>
             <wp:docPr id="27" name="Picture 27" descr="C:\Users\joshu\eclipse-workspace\ICS372-02_Group1_Project1\class_diagrams\step1\Command RemoveClient.png"/>
@@ -2064,7 +2592,7 @@
                     </pic:cNvPicPr>
                   </pic:nvPicPr>
                   <pic:blipFill>
-                    <a:blip r:embed="rId23">
+                    <a:blip r:embed="rId25">
                       <a:extLst>
                         <a:ext uri="{28A0092B-C50C-407E-A947-70E740481C1C}">
                           <a14:useLocalDpi xmlns:a14="http://schemas.microsoft.com/office/drawing/2010/main" val="0"/>
@@ -2104,6 +2632,7 @@
         <w:pStyle w:val="Heading3"/>
       </w:pPr>
       <w:r>
+        <w:lastRenderedPageBreak/>
         <w:t xml:space="preserve">Command: </w:t>
       </w:r>
       <w:proofErr w:type="spellStart"/>
@@ -2116,9 +2645,10 @@
       <w:r>
         <w:rPr>
           <w:noProof/>
+          <w:lang w:eastAsia="en-US"/>
         </w:rPr>
         <w:drawing>
-          <wp:inline distT="0" distB="0" distL="0" distR="0" wp14:anchorId="292764FB" wp14:editId="6759A6FB">
+          <wp:inline distT="0" distB="0" distL="0" distR="0" wp14:anchorId="3D079A51" wp14:editId="67B7E645">
             <wp:extent cx="4703445" cy="4784090"/>
             <wp:effectExtent l="0" t="0" r="1905" b="0"/>
             <wp:docPr id="29" name="Picture 29" descr="C:\Users\joshu\eclipse-workspace\ICS372-02_Group1_Project1\class_diagrams\step1\Command RemoveCreditCard.png"/>
@@ -2135,7 +2665,7 @@
                     </pic:cNvPicPr>
                   </pic:nvPicPr>
                   <pic:blipFill>
-                    <a:blip r:embed="rId24">
+                    <a:blip r:embed="rId26">
                       <a:extLst>
                         <a:ext uri="{28A0092B-C50C-407E-A947-70E740481C1C}">
                           <a14:useLocalDpi xmlns:a14="http://schemas.microsoft.com/office/drawing/2010/main" val="0"/>
@@ -2175,6 +2705,7 @@
         <w:pStyle w:val="Heading3"/>
       </w:pPr>
       <w:r>
+        <w:lastRenderedPageBreak/>
         <w:t xml:space="preserve">Command: </w:t>
       </w:r>
       <w:proofErr w:type="spellStart"/>
@@ -2187,9 +2718,10 @@
       <w:r>
         <w:rPr>
           <w:noProof/>
+          <w:lang w:eastAsia="en-US"/>
         </w:rPr>
         <w:drawing>
-          <wp:inline distT="0" distB="0" distL="0" distR="0" wp14:anchorId="7567D50E" wp14:editId="2B656D2D">
+          <wp:inline distT="0" distB="0" distL="0" distR="0" wp14:anchorId="1509E4E6" wp14:editId="379EFA63">
             <wp:extent cx="5943600" cy="3491821"/>
             <wp:effectExtent l="0" t="0" r="0" b="0"/>
             <wp:docPr id="28" name="Picture 28" descr="C:\Users\joshu\eclipse-workspace\ICS372-02_Group1_Project1\class_diagrams\step1\Command RemoveCustomer.png"/>
@@ -2206,7 +2738,7 @@
                     </pic:cNvPicPr>
                   </pic:nvPicPr>
                   <pic:blipFill>
-                    <a:blip r:embed="rId25">
+                    <a:blip r:embed="rId27">
                       <a:extLst>
                         <a:ext uri="{28A0092B-C50C-407E-A947-70E740481C1C}">
                           <a14:useLocalDpi xmlns:a14="http://schemas.microsoft.com/office/drawing/2010/main" val="0"/>
@@ -2246,6 +2778,7 @@
         <w:pStyle w:val="Heading3"/>
       </w:pPr>
       <w:r>
+        <w:lastRenderedPageBreak/>
         <w:t xml:space="preserve">Command: </w:t>
       </w:r>
       <w:proofErr w:type="spellStart"/>
@@ -2258,9 +2791,10 @@
       <w:r>
         <w:rPr>
           <w:noProof/>
+          <w:lang w:eastAsia="en-US"/>
         </w:rPr>
         <w:drawing>
-          <wp:inline distT="0" distB="0" distL="0" distR="0" wp14:anchorId="6D1A312F" wp14:editId="20DDD01D">
+          <wp:inline distT="0" distB="0" distL="0" distR="0" wp14:anchorId="68F86F98" wp14:editId="1DDE0CF0">
             <wp:extent cx="4484370" cy="5193665"/>
             <wp:effectExtent l="0" t="0" r="0" b="6985"/>
             <wp:docPr id="30" name="Picture 30" descr="C:\Users\joshu\eclipse-workspace\ICS372-02_Group1_Project1\class_diagrams\step1\Command RetrieveData.png"/>
@@ -2277,7 +2811,7 @@
                     </pic:cNvPicPr>
                   </pic:nvPicPr>
                   <pic:blipFill>
-                    <a:blip r:embed="rId26">
+                    <a:blip r:embed="rId28">
                       <a:extLst>
                         <a:ext uri="{28A0092B-C50C-407E-A947-70E740481C1C}">
                           <a14:useLocalDpi xmlns:a14="http://schemas.microsoft.com/office/drawing/2010/main" val="0"/>
@@ -2317,6 +2851,7 @@
         <w:pStyle w:val="Heading3"/>
       </w:pPr>
       <w:r>
+        <w:lastRenderedPageBreak/>
         <w:t xml:space="preserve">Command: </w:t>
       </w:r>
       <w:proofErr w:type="spellStart"/>
@@ -2329,9 +2864,10 @@
       <w:r>
         <w:rPr>
           <w:noProof/>
+          <w:lang w:eastAsia="en-US"/>
         </w:rPr>
         <w:drawing>
-          <wp:inline distT="0" distB="0" distL="0" distR="0" wp14:anchorId="78859BB5" wp14:editId="38B37148">
+          <wp:inline distT="0" distB="0" distL="0" distR="0" wp14:anchorId="6AA30A2F" wp14:editId="0BCA935B">
             <wp:extent cx="4484370" cy="5193665"/>
             <wp:effectExtent l="0" t="0" r="0" b="6985"/>
             <wp:docPr id="31" name="Picture 31" descr="C:\Users\joshu\eclipse-workspace\ICS372-02_Group1_Project1\class_diagrams\step1\Command RetrieveData.png"/>
@@ -2348,7 +2884,7 @@
                     </pic:cNvPicPr>
                   </pic:nvPicPr>
                   <pic:blipFill>
-                    <a:blip r:embed="rId26">
+                    <a:blip r:embed="rId28">
                       <a:extLst>
                         <a:ext uri="{28A0092B-C50C-407E-A947-70E740481C1C}">
                           <a14:useLocalDpi xmlns:a14="http://schemas.microsoft.com/office/drawing/2010/main" val="0"/>
@@ -2389,6 +2925,7 @@
       </w:pPr>
       <w:proofErr w:type="spellStart"/>
       <w:r>
+        <w:lastRenderedPageBreak/>
         <w:t>CreditCard</w:t>
       </w:r>
       <w:proofErr w:type="spellEnd"/>
@@ -2397,9 +2934,10 @@
       <w:r>
         <w:rPr>
           <w:noProof/>
+          <w:lang w:eastAsia="en-US"/>
         </w:rPr>
         <w:drawing>
-          <wp:inline distT="0" distB="0" distL="0" distR="0" wp14:anchorId="570D9AD1" wp14:editId="3FF91E97">
+          <wp:inline distT="0" distB="0" distL="0" distR="0" wp14:anchorId="7583BB35" wp14:editId="59B1E673">
             <wp:extent cx="5434965" cy="4279265"/>
             <wp:effectExtent l="0" t="0" r="0" b="6985"/>
             <wp:docPr id="36" name="Picture 36" descr="C:\Users\joshu\eclipse-workspace\ICS372-02_Group1_Project1\class_diagrams\step1\CreditCard.png"/>
@@ -2416,7 +2954,7 @@
                     </pic:cNvPicPr>
                   </pic:nvPicPr>
                   <pic:blipFill>
-                    <a:blip r:embed="rId27">
+                    <a:blip r:embed="rId29">
                       <a:extLst>
                         <a:ext uri="{28A0092B-C50C-407E-A947-70E740481C1C}">
                           <a14:useLocalDpi xmlns:a14="http://schemas.microsoft.com/office/drawing/2010/main" val="0"/>
@@ -2456,6 +2994,7 @@
         <w:pStyle w:val="Heading2"/>
       </w:pPr>
       <w:r>
+        <w:lastRenderedPageBreak/>
         <w:t>Currency</w:t>
       </w:r>
     </w:p>
@@ -2463,9 +3002,10 @@
       <w:r>
         <w:rPr>
           <w:noProof/>
+          <w:lang w:eastAsia="en-US"/>
         </w:rPr>
         <w:drawing>
-          <wp:inline distT="0" distB="0" distL="0" distR="0" wp14:anchorId="53175874" wp14:editId="41A92C90">
+          <wp:inline distT="0" distB="0" distL="0" distR="0" wp14:anchorId="18E2AFE8" wp14:editId="4B8320DC">
             <wp:extent cx="5943600" cy="6225376"/>
             <wp:effectExtent l="0" t="0" r="0" b="4445"/>
             <wp:docPr id="35" name="Picture 35" descr="C:\Users\joshu\eclipse-workspace\ICS372-02_Group1_Project1\class_diagrams\Dollar.png"/>
@@ -2482,7 +3022,7 @@
                     </pic:cNvPicPr>
                   </pic:nvPicPr>
                   <pic:blipFill>
-                    <a:blip r:embed="rId28">
+                    <a:blip r:embed="rId30">
                       <a:extLst>
                         <a:ext uri="{28A0092B-C50C-407E-A947-70E740481C1C}">
                           <a14:useLocalDpi xmlns:a14="http://schemas.microsoft.com/office/drawing/2010/main" val="0"/>
@@ -2524,6 +3064,7 @@
         <w:pStyle w:val="Heading2"/>
       </w:pPr>
       <w:r>
+        <w:lastRenderedPageBreak/>
         <w:t>Customer</w:t>
       </w:r>
     </w:p>
@@ -2531,9 +3072,10 @@
       <w:r>
         <w:rPr>
           <w:noProof/>
+          <w:lang w:eastAsia="en-US"/>
         </w:rPr>
         <w:drawing>
-          <wp:inline distT="0" distB="0" distL="0" distR="0" wp14:anchorId="121F62A9" wp14:editId="5918B8C5">
+          <wp:inline distT="0" distB="0" distL="0" distR="0" wp14:anchorId="00908000" wp14:editId="428B3EF1">
             <wp:extent cx="5943600" cy="5803378"/>
             <wp:effectExtent l="0" t="0" r="0" b="6985"/>
             <wp:docPr id="37" name="Picture 37" descr="C:\Users\joshu\eclipse-workspace\ICS372-02_Group1_Project1\class_diagrams\step1\Customer.png"/>
@@ -2550,7 +3092,7 @@
                     </pic:cNvPicPr>
                   </pic:nvPicPr>
                   <pic:blipFill>
-                    <a:blip r:embed="rId29">
+                    <a:blip r:embed="rId31">
                       <a:extLst>
                         <a:ext uri="{28A0092B-C50C-407E-A947-70E740481C1C}">
                           <a14:useLocalDpi xmlns:a14="http://schemas.microsoft.com/office/drawing/2010/main" val="0"/>
@@ -2591,6 +3133,7 @@
       </w:pPr>
       <w:proofErr w:type="spellStart"/>
       <w:r>
+        <w:lastRenderedPageBreak/>
         <w:t>CustomerList</w:t>
       </w:r>
       <w:proofErr w:type="spellEnd"/>
@@ -2599,9 +3142,10 @@
       <w:r>
         <w:rPr>
           <w:noProof/>
+          <w:lang w:eastAsia="en-US"/>
         </w:rPr>
         <w:drawing>
-          <wp:inline distT="0" distB="0" distL="0" distR="0" wp14:anchorId="2475536E" wp14:editId="440E7216">
+          <wp:inline distT="0" distB="0" distL="0" distR="0" wp14:anchorId="72FA6D34" wp14:editId="0C3C5E67">
             <wp:extent cx="5943600" cy="5172009"/>
             <wp:effectExtent l="0" t="0" r="0" b="0"/>
             <wp:docPr id="38" name="Picture 38" descr="C:\Users\joshu\eclipse-workspace\ICS372-02_Group1_Project1\class_diagrams\step1\CustomerList.png"/>
@@ -2618,7 +3162,7 @@
                     </pic:cNvPicPr>
                   </pic:nvPicPr>
                   <pic:blipFill>
-                    <a:blip r:embed="rId30">
+                    <a:blip r:embed="rId32">
                       <a:extLst>
                         <a:ext uri="{28A0092B-C50C-407E-A947-70E740481C1C}">
                           <a14:useLocalDpi xmlns:a14="http://schemas.microsoft.com/office/drawing/2010/main" val="0"/>
@@ -2660,6 +3204,7 @@
         <w:pStyle w:val="Heading2"/>
       </w:pPr>
       <w:r>
+        <w:lastRenderedPageBreak/>
         <w:t>Exceptions</w:t>
       </w:r>
     </w:p>
@@ -2667,9 +3212,10 @@
       <w:r>
         <w:rPr>
           <w:noProof/>
+          <w:lang w:eastAsia="en-US"/>
         </w:rPr>
         <w:drawing>
-          <wp:inline distT="0" distB="0" distL="0" distR="0" wp14:anchorId="793B88A3" wp14:editId="7BF5BC76">
+          <wp:inline distT="0" distB="0" distL="0" distR="0" wp14:anchorId="02FE484C" wp14:editId="70284BE5">
             <wp:extent cx="5943600" cy="5673090"/>
             <wp:effectExtent l="0" t="0" r="0" b="3810"/>
             <wp:docPr id="6" name="Picture 6" descr="C:\Users\joshu\eclipse-workspace\ICS372-02_Group1_Project1\class_diagrams\Exceptions.png"/>
@@ -2686,7 +3232,7 @@
                     </pic:cNvPicPr>
                   </pic:nvPicPr>
                   <pic:blipFill>
-                    <a:blip r:embed="rId31">
+                    <a:blip r:embed="rId33">
                       <a:extLst>
                         <a:ext uri="{28A0092B-C50C-407E-A947-70E740481C1C}">
                           <a14:useLocalDpi xmlns:a14="http://schemas.microsoft.com/office/drawing/2010/main" val="0"/>
@@ -2727,6 +3273,7 @@
       </w:pPr>
       <w:proofErr w:type="spellStart"/>
       <w:r>
+        <w:lastRenderedPageBreak/>
         <w:t>KeyTokens</w:t>
       </w:r>
       <w:proofErr w:type="spellEnd"/>
@@ -2735,9 +3282,10 @@
       <w:r>
         <w:rPr>
           <w:noProof/>
+          <w:lang w:eastAsia="en-US"/>
         </w:rPr>
         <w:drawing>
-          <wp:inline distT="0" distB="0" distL="0" distR="0" wp14:anchorId="1D4C06C3" wp14:editId="08AC1F1D">
+          <wp:inline distT="0" distB="0" distL="0" distR="0" wp14:anchorId="54F48A8D" wp14:editId="44742574">
             <wp:extent cx="5943600" cy="3908073"/>
             <wp:effectExtent l="0" t="0" r="0" b="0"/>
             <wp:docPr id="41" name="Picture 41" descr="C:\Users\joshu\eclipse-workspace\ICS372-02_Group1_Project1\class_diagrams\KeyTokens.png"/>
@@ -2754,7 +3302,7 @@
                     </pic:cNvPicPr>
                   </pic:nvPicPr>
                   <pic:blipFill>
-                    <a:blip r:embed="rId32">
+                    <a:blip r:embed="rId34">
                       <a:extLst>
                         <a:ext uri="{28A0092B-C50C-407E-A947-70E740481C1C}">
                           <a14:useLocalDpi xmlns:a14="http://schemas.microsoft.com/office/drawing/2010/main" val="0"/>
@@ -2794,6 +3342,7 @@
         <w:pStyle w:val="Heading2"/>
       </w:pPr>
       <w:r>
+        <w:lastRenderedPageBreak/>
         <w:t>Ownership</w:t>
       </w:r>
     </w:p>
@@ -2801,9 +3350,10 @@
       <w:r>
         <w:rPr>
           <w:noProof/>
+          <w:lang w:eastAsia="en-US"/>
         </w:rPr>
         <w:drawing>
-          <wp:inline distT="0" distB="0" distL="0" distR="0" wp14:anchorId="4E325ED2" wp14:editId="7D6C7C78">
+          <wp:inline distT="0" distB="0" distL="0" distR="0" wp14:anchorId="36CDB200" wp14:editId="0C328232">
             <wp:extent cx="3943985" cy="2934335"/>
             <wp:effectExtent l="0" t="0" r="0" b="0"/>
             <wp:docPr id="44" name="Picture 44" descr="C:\Users\joshu\eclipse-workspace\ICS372-02_Group1_Project1\class_diagrams\Ownership.png"/>
@@ -2820,7 +3370,7 @@
                     </pic:cNvPicPr>
                   </pic:nvPicPr>
                   <pic:blipFill>
-                    <a:blip r:embed="rId33">
+                    <a:blip r:embed="rId35">
                       <a:extLst>
                         <a:ext uri="{28A0092B-C50C-407E-A947-70E740481C1C}">
                           <a14:useLocalDpi xmlns:a14="http://schemas.microsoft.com/office/drawing/2010/main" val="0"/>
@@ -2861,6 +3411,7 @@
       </w:pPr>
       <w:proofErr w:type="spellStart"/>
       <w:r>
+        <w:lastRenderedPageBreak/>
         <w:t>PhoneNumber</w:t>
       </w:r>
       <w:proofErr w:type="spellEnd"/>
@@ -2869,9 +3420,10 @@
       <w:r>
         <w:rPr>
           <w:noProof/>
+          <w:lang w:eastAsia="en-US"/>
         </w:rPr>
         <w:drawing>
-          <wp:inline distT="0" distB="0" distL="0" distR="0" wp14:anchorId="45F01429" wp14:editId="26423972">
+          <wp:inline distT="0" distB="0" distL="0" distR="0" wp14:anchorId="08B963A0" wp14:editId="4B2FB216">
             <wp:extent cx="3650615" cy="4251325"/>
             <wp:effectExtent l="0" t="0" r="6985" b="0"/>
             <wp:docPr id="45" name="Picture 45" descr="C:\Users\joshu\eclipse-workspace\ICS372-02_Group1_Project1\class_diagrams\step1\PhoneNumber.png"/>
@@ -2888,7 +3440,7 @@
                     </pic:cNvPicPr>
                   </pic:nvPicPr>
                   <pic:blipFill>
-                    <a:blip r:embed="rId34">
+                    <a:blip r:embed="rId36">
                       <a:extLst>
                         <a:ext uri="{28A0092B-C50C-407E-A947-70E740481C1C}">
                           <a14:useLocalDpi xmlns:a14="http://schemas.microsoft.com/office/drawing/2010/main" val="0"/>
@@ -2928,6 +3480,7 @@
         <w:pStyle w:val="Heading2"/>
       </w:pPr>
       <w:r>
+        <w:lastRenderedPageBreak/>
         <w:t>Play</w:t>
       </w:r>
     </w:p>
@@ -2935,9 +3488,10 @@
       <w:r>
         <w:rPr>
           <w:noProof/>
+          <w:lang w:eastAsia="en-US"/>
         </w:rPr>
         <w:drawing>
-          <wp:inline distT="0" distB="0" distL="0" distR="0" wp14:anchorId="55A28801" wp14:editId="5748740A">
+          <wp:inline distT="0" distB="0" distL="0" distR="0" wp14:anchorId="7FCFE256" wp14:editId="652AF01B">
             <wp:extent cx="5943600" cy="5186660"/>
             <wp:effectExtent l="0" t="0" r="0" b="0"/>
             <wp:docPr id="46" name="Picture 46" descr="C:\Users\joshu\eclipse-workspace\ICS372-02_Group1_Project1\class_diagrams\step1\Play.png"/>
@@ -2954,7 +3508,7 @@
                     </pic:cNvPicPr>
                   </pic:nvPicPr>
                   <pic:blipFill>
-                    <a:blip r:embed="rId35">
+                    <a:blip r:embed="rId37">
                       <a:extLst>
                         <a:ext uri="{28A0092B-C50C-407E-A947-70E740481C1C}">
                           <a14:useLocalDpi xmlns:a14="http://schemas.microsoft.com/office/drawing/2010/main" val="0"/>
@@ -2995,6 +3549,7 @@
       </w:pPr>
       <w:proofErr w:type="spellStart"/>
       <w:r>
+        <w:lastRenderedPageBreak/>
         <w:t>PlayList</w:t>
       </w:r>
       <w:proofErr w:type="spellEnd"/>
@@ -3003,9 +3558,10 @@
       <w:r>
         <w:rPr>
           <w:noProof/>
+          <w:lang w:eastAsia="en-US"/>
         </w:rPr>
         <w:drawing>
-          <wp:inline distT="0" distB="0" distL="0" distR="0" wp14:anchorId="11989022" wp14:editId="24DE1C6E">
+          <wp:inline distT="0" distB="0" distL="0" distR="0" wp14:anchorId="3B4A272E" wp14:editId="26CDF4B7">
             <wp:extent cx="5943600" cy="4395085"/>
             <wp:effectExtent l="0" t="0" r="0" b="5715"/>
             <wp:docPr id="47" name="Picture 47" descr="C:\Users\joshu\eclipse-workspace\ICS372-02_Group1_Project1\class_diagrams\step1\PlayList.png"/>
@@ -3022,7 +3578,7 @@
                     </pic:cNvPicPr>
                   </pic:nvPicPr>
                   <pic:blipFill>
-                    <a:blip r:embed="rId36">
+                    <a:blip r:embed="rId38">
                       <a:extLst>
                         <a:ext uri="{28A0092B-C50C-407E-A947-70E740481C1C}">
                           <a14:useLocalDpi xmlns:a14="http://schemas.microsoft.com/office/drawing/2010/main" val="0"/>
@@ -3062,6 +3618,7 @@
         <w:pStyle w:val="Heading2"/>
       </w:pPr>
       <w:r>
+        <w:lastRenderedPageBreak/>
         <w:t>Storage</w:t>
       </w:r>
     </w:p>
@@ -3069,9 +3626,10 @@
       <w:r>
         <w:rPr>
           <w:noProof/>
+          <w:lang w:eastAsia="en-US"/>
         </w:rPr>
         <w:drawing>
-          <wp:inline distT="0" distB="0" distL="0" distR="0" wp14:anchorId="77F564A6" wp14:editId="1C233974">
+          <wp:inline distT="0" distB="0" distL="0" distR="0" wp14:anchorId="4631E4A0" wp14:editId="031CA74B">
             <wp:extent cx="5943600" cy="3408808"/>
             <wp:effectExtent l="0" t="0" r="0" b="1270"/>
             <wp:docPr id="48" name="Picture 48" descr="C:\Users\joshu\eclipse-workspace\ICS372-02_Group1_Project1\class_diagrams\Storage.png"/>
@@ -3088,7 +3646,7 @@
                     </pic:cNvPicPr>
                   </pic:nvPicPr>
                   <pic:blipFill>
-                    <a:blip r:embed="rId37">
+                    <a:blip r:embed="rId39">
                       <a:extLst>
                         <a:ext uri="{28A0092B-C50C-407E-A947-70E740481C1C}">
                           <a14:useLocalDpi xmlns:a14="http://schemas.microsoft.com/office/drawing/2010/main" val="0"/>
@@ -3128,6 +3686,7 @@
         <w:pStyle w:val="Heading2"/>
       </w:pPr>
       <w:r>
+        <w:lastRenderedPageBreak/>
         <w:t>Theater</w:t>
       </w:r>
     </w:p>
@@ -3135,9 +3694,10 @@
       <w:r>
         <w:rPr>
           <w:noProof/>
+          <w:lang w:eastAsia="en-US"/>
         </w:rPr>
         <w:drawing>
-          <wp:inline distT="0" distB="0" distL="0" distR="0" wp14:anchorId="0E5FE871" wp14:editId="1064ED9A">
+          <wp:inline distT="0" distB="0" distL="0" distR="0" wp14:anchorId="7D4AA190" wp14:editId="33250FCB">
             <wp:extent cx="5943600" cy="7647336"/>
             <wp:effectExtent l="0" t="0" r="0" b="0"/>
             <wp:docPr id="8" name="Picture 8" descr="C:\Users\joshu\eclipse-workspace\ICS372-02_Group1_Project1\class_diagrams\step1\Theater.png"/>
@@ -3154,7 +3714,7 @@
                     </pic:cNvPicPr>
                   </pic:nvPicPr>
                   <pic:blipFill>
-                    <a:blip r:embed="rId38">
+                    <a:blip r:embed="rId40">
                       <a:extLst>
                         <a:ext uri="{28A0092B-C50C-407E-A947-70E740481C1C}">
                           <a14:useLocalDpi xmlns:a14="http://schemas.microsoft.com/office/drawing/2010/main" val="0"/>
@@ -3204,6 +3764,7 @@
         <w:pStyle w:val="Heading2"/>
       </w:pPr>
       <w:r>
+        <w:lastRenderedPageBreak/>
         <w:t>Tickets</w:t>
       </w:r>
     </w:p>
@@ -3211,9 +3772,10 @@
       <w:r>
         <w:rPr>
           <w:noProof/>
+          <w:lang w:eastAsia="en-US"/>
         </w:rPr>
         <w:drawing>
-          <wp:inline distT="0" distB="0" distL="0" distR="0" wp14:anchorId="0AFBE96A" wp14:editId="7D365162">
+          <wp:inline distT="0" distB="0" distL="0" distR="0" wp14:anchorId="2FDBC0AE" wp14:editId="1C7B9633">
             <wp:extent cx="5943600" cy="6162856"/>
             <wp:effectExtent l="0" t="0" r="0" b="9525"/>
             <wp:docPr id="14" name="Picture 14" descr="C:\Users\joshu\eclipse-workspace\ICS372-02_Group1_Project1\class_diagrams\Ticket Classes.png"/>
@@ -3230,7 +3792,7 @@
                     </pic:cNvPicPr>
                   </pic:nvPicPr>
                   <pic:blipFill>
-                    <a:blip r:embed="rId39">
+                    <a:blip r:embed="rId41">
                       <a:extLst>
                         <a:ext uri="{28A0092B-C50C-407E-A947-70E740481C1C}">
                           <a14:useLocalDpi xmlns:a14="http://schemas.microsoft.com/office/drawing/2010/main" val="0"/>
@@ -3271,6 +3833,7 @@
       </w:pPr>
       <w:proofErr w:type="spellStart"/>
       <w:r>
+        <w:lastRenderedPageBreak/>
         <w:t>UserInterface</w:t>
       </w:r>
       <w:proofErr w:type="spellEnd"/>
@@ -3279,9 +3842,10 @@
       <w:r>
         <w:rPr>
           <w:noProof/>
+          <w:lang w:eastAsia="en-US"/>
         </w:rPr>
         <w:drawing>
-          <wp:inline distT="0" distB="0" distL="0" distR="0" wp14:anchorId="27DD208D" wp14:editId="6936961D">
+          <wp:inline distT="0" distB="0" distL="0" distR="0" wp14:anchorId="4C3DE4D7" wp14:editId="7D80DC6D">
             <wp:extent cx="5943600" cy="6765135"/>
             <wp:effectExtent l="0" t="0" r="0" b="0"/>
             <wp:docPr id="10" name="Picture 10" descr="C:\Users\joshu\eclipse-workspace\ICS372-02_Group1_Project1\class_diagrams\step1\UI.png"/>
@@ -3298,7 +3862,7 @@
                     </pic:cNvPicPr>
                   </pic:nvPicPr>
                   <pic:blipFill>
-                    <a:blip r:embed="rId40">
+                    <a:blip r:embed="rId42">
                       <a:extLst>
                         <a:ext uri="{28A0092B-C50C-407E-A947-70E740481C1C}">
                           <a14:useLocalDpi xmlns:a14="http://schemas.microsoft.com/office/drawing/2010/main" val="0"/>
@@ -3338,6 +3902,7 @@
         <w:pStyle w:val="Heading2"/>
       </w:pPr>
       <w:r>
+        <w:lastRenderedPageBreak/>
         <w:t>Visiting</w:t>
       </w:r>
     </w:p>
@@ -3345,9 +3910,10 @@
       <w:r>
         <w:rPr>
           <w:noProof/>
+          <w:lang w:eastAsia="en-US"/>
         </w:rPr>
         <w:drawing>
-          <wp:inline distT="0" distB="0" distL="0" distR="0" wp14:anchorId="6E29CF04" wp14:editId="54F7CFA7">
+          <wp:inline distT="0" distB="0" distL="0" distR="0" wp14:anchorId="53953702" wp14:editId="1E6C39D8">
             <wp:extent cx="5943600" cy="6400610"/>
             <wp:effectExtent l="0" t="0" r="0" b="635"/>
             <wp:docPr id="11" name="Picture 11" descr="C:\Users\joshu\eclipse-workspace\ICS372-02_Group1_Project1\class_diagrams\Visitors.png"/>
@@ -3364,7 +3930,7 @@
                     </pic:cNvPicPr>
                   </pic:nvPicPr>
                   <pic:blipFill>
-                    <a:blip r:embed="rId41">
+                    <a:blip r:embed="rId43">
                       <a:extLst>
                         <a:ext uri="{28A0092B-C50C-407E-A947-70E740481C1C}">
                           <a14:useLocalDpi xmlns:a14="http://schemas.microsoft.com/office/drawing/2010/main" val="0"/>
@@ -3404,7 +3970,7 @@
     <w:p/>
     <w:p/>
     <w:sectPr>
-      <w:headerReference w:type="default" r:id="rId42"/>
+      <w:headerReference w:type="default" r:id="rId44"/>
       <w:pgSz w:w="12240" w:h="15840"/>
       <w:pgMar w:top="1440" w:right="1440" w:bottom="1440" w:left="1440" w:header="720" w:footer="720" w:gutter="0"/>
       <w:cols w:space="720"/>
@@ -3469,17 +4035,31 @@
   <w:p>
     <w:pPr>
       <w:pStyle w:val="Header"/>
+      <w:jc w:val="right"/>
     </w:pPr>
     <w:r>
-      <w:t>Troy Novak</w:t>
+      <w:t xml:space="preserve">Novak &amp; Zierman </w:t>
     </w:r>
-  </w:p>
-  <w:p>
-    <w:pPr>
-      <w:pStyle w:val="Header"/>
-    </w:pPr>
     <w:r>
-      <w:t>Joshua Zierman</w:t>
+      <w:fldChar w:fldCharType="begin"/>
+    </w:r>
+    <w:r>
+      <w:instrText xml:space="preserve"> PAGE   \* MERGEFORMAT </w:instrText>
+    </w:r>
+    <w:r>
+      <w:fldChar w:fldCharType="separate"/>
+    </w:r>
+    <w:r>
+      <w:rPr>
+        <w:noProof/>
+      </w:rPr>
+      <w:t>1</w:t>
+    </w:r>
+    <w:r>
+      <w:rPr>
+        <w:noProof/>
+      </w:rPr>
+      <w:fldChar w:fldCharType="end"/>
     </w:r>
   </w:p>
 </w:hdr>
@@ -3657,7 +4237,7 @@
     <w:lsdException w:name="Table Web 2" w:semiHidden="1" w:unhideWhenUsed="1"/>
     <w:lsdException w:name="Table Web 3" w:semiHidden="1" w:unhideWhenUsed="1"/>
     <w:lsdException w:name="Balloon Text" w:semiHidden="1" w:unhideWhenUsed="1"/>
-    <w:lsdException w:name="Table Grid" w:uiPriority="39"/>
+    <w:lsdException w:name="Table Grid" w:semiHidden="1" w:uiPriority="39" w:unhideWhenUsed="1"/>
     <w:lsdException w:name="Table Theme" w:semiHidden="1" w:unhideWhenUsed="1"/>
     <w:lsdException w:name="Placeholder Text" w:semiHidden="1"/>
     <w:lsdException w:name="No Spacing" w:uiPriority="1" w:qFormat="1"/>
@@ -4078,6 +4658,36 @@
       <w:szCs w:val="24"/>
     </w:rPr>
   </w:style>
+  <w:style w:type="paragraph" w:styleId="BalloonText">
+    <w:name w:val="Balloon Text"/>
+    <w:basedOn w:val="Normal"/>
+    <w:link w:val="BalloonTextChar"/>
+    <w:uiPriority w:val="99"/>
+    <w:semiHidden/>
+    <w:unhideWhenUsed/>
+    <w:rsid w:val="007512C0"/>
+    <w:pPr>
+      <w:spacing w:after="0" w:line="240" w:lineRule="auto"/>
+    </w:pPr>
+    <w:rPr>
+      <w:rFonts w:ascii="Tahoma" w:hAnsi="Tahoma" w:cs="Tahoma"/>
+      <w:sz w:val="16"/>
+      <w:szCs w:val="16"/>
+    </w:rPr>
+  </w:style>
+  <w:style w:type="character" w:customStyle="1" w:styleId="BalloonTextChar">
+    <w:name w:val="Balloon Text Char"/>
+    <w:basedOn w:val="DefaultParagraphFont"/>
+    <w:link w:val="BalloonText"/>
+    <w:uiPriority w:val="99"/>
+    <w:semiHidden/>
+    <w:rsid w:val="007512C0"/>
+    <w:rPr>
+      <w:rFonts w:ascii="Tahoma" w:hAnsi="Tahoma" w:cs="Tahoma"/>
+      <w:sz w:val="16"/>
+      <w:szCs w:val="16"/>
+    </w:rPr>
+  </w:style>
 </w:styles>
 </file>
 

</xml_diff>